<commit_message>
Paso a tablas actualizado
</commit_message>
<xml_diff>
--- a/BaseDeDatos/Esquema Relacional y Scripts MySQL.docx
+++ b/BaseDeDatos/Esquema Relacional y Scripts MySQL.docx
@@ -4,7 +4,12 @@
   <w:body>
     <w:p>
       <w:pPr>
-        <w:jc w:val="center"/>
+        <w:sectPr>
+          <w:pgSz w:w="16838" w:h="11906" w:orient="landscape"/>
+          <w:pgMar w:top="1701" w:right="1418" w:bottom="1701" w:left="1418" w:header="709" w:footer="709" w:gutter="0"/>
+          <w:cols w:space="708"/>
+          <w:docGrid w:linePitch="360"/>
+        </w:sectPr>
       </w:pPr>
       <w:r>
         <w:rPr>
@@ -12,18 +17,18 @@
           <w:lang w:eastAsia="es-ES"/>
         </w:rPr>
         <w:drawing>
-          <wp:anchor distT="0" distB="0" distL="114300" distR="114300" simplePos="0" relativeHeight="251658240" behindDoc="0" locked="0" layoutInCell="1" allowOverlap="1" wp14:anchorId="549E9D47" wp14:editId="1B0052EE">
+          <wp:anchor distT="0" distB="0" distL="114300" distR="114300" simplePos="0" relativeHeight="251667456" behindDoc="0" locked="0" layoutInCell="1" allowOverlap="1" wp14:anchorId="219FB73E" wp14:editId="29CAE088">
             <wp:simplePos x="0" y="0"/>
-            <wp:positionH relativeFrom="column">
-              <wp:posOffset>-422910</wp:posOffset>
+            <wp:positionH relativeFrom="margin">
+              <wp:posOffset>-427464</wp:posOffset>
             </wp:positionH>
             <wp:positionV relativeFrom="paragraph">
-              <wp:posOffset>118745</wp:posOffset>
+              <wp:posOffset>613</wp:posOffset>
             </wp:positionV>
-            <wp:extent cx="6379210" cy="3499485"/>
-            <wp:effectExtent l="0" t="0" r="2540" b="5715"/>
+            <wp:extent cx="9725025" cy="5154799"/>
+            <wp:effectExtent l="0" t="0" r="0" b="8255"/>
             <wp:wrapSquare wrapText="bothSides"/>
-            <wp:docPr id="1" name="Imagen 1"/>
+            <wp:docPr id="8" name="Imagen 8" descr="C:\eclipse-workspace\workspace_asierh\Equipo2-Asier-Arkaitz\BaseDeDatos\DiagramaER.png"/>
             <wp:cNvGraphicFramePr>
               <a:graphicFrameLocks xmlns:a="http://schemas.openxmlformats.org/drawingml/2006/main" noChangeAspect="1"/>
             </wp:cNvGraphicFramePr>
@@ -31,19 +36,20 @@
               <a:graphicData uri="http://schemas.openxmlformats.org/drawingml/2006/picture">
                 <pic:pic xmlns:pic="http://schemas.openxmlformats.org/drawingml/2006/picture">
                   <pic:nvPicPr>
-                    <pic:cNvPr id="1" name="Imagen 1"/>
+                    <pic:cNvPr id="0" name="Picture 4" descr="C:\eclipse-workspace\workspace_asierh\Equipo2-Asier-Arkaitz\BaseDeDatos\DiagramaER.png"/>
                     <pic:cNvPicPr>
                       <a:picLocks noChangeAspect="1" noChangeArrowheads="1"/>
                     </pic:cNvPicPr>
                   </pic:nvPicPr>
                   <pic:blipFill>
-                    <a:blip r:embed="rId5">
+                    <a:blip r:embed="rId7">
                       <a:extLst>
                         <a:ext uri="{28A0092B-C50C-407E-A947-70E740481C1C}">
                           <a14:useLocalDpi xmlns:a14="http://schemas.microsoft.com/office/drawing/2010/main" val="0"/>
                         </a:ext>
                       </a:extLst>
                     </a:blip>
+                    <a:srcRect/>
                     <a:stretch>
                       <a:fillRect/>
                     </a:stretch>
@@ -51,7 +57,7 @@
                   <pic:spPr bwMode="auto">
                     <a:xfrm>
                       <a:off x="0" y="0"/>
-                      <a:ext cx="6379210" cy="3499485"/>
+                      <a:ext cx="9734534" cy="5159839"/>
                     </a:xfrm>
                     <a:prstGeom prst="rect">
                       <a:avLst/>
@@ -64,16 +70,20 @@
                 </pic:pic>
               </a:graphicData>
             </a:graphic>
-            <wp14:sizeRelV relativeFrom="margin">
+            <wp14:sizeRelH relativeFrom="page">
+              <wp14:pctWidth>0</wp14:pctWidth>
+            </wp14:sizeRelH>
+            <wp14:sizeRelV relativeFrom="page">
               <wp14:pctHeight>0</wp14:pctHeight>
             </wp14:sizeRelV>
           </wp:anchor>
         </w:drawing>
       </w:r>
     </w:p>
-    <w:p>
-      <w:pPr>
-        <w:jc w:val="center"/>
+    <w:p/>
+    <w:p>
+      <w:pPr>
+        <w:jc w:val="both"/>
       </w:pPr>
     </w:p>
     <w:p>
@@ -88,32 +98,30 @@
         <mc:AlternateContent>
           <mc:Choice Requires="wps">
             <w:drawing>
-              <wp:anchor distT="0" distB="0" distL="114300" distR="114300" simplePos="0" relativeHeight="251665408" behindDoc="0" locked="0" layoutInCell="1" allowOverlap="1" wp14:anchorId="3307E0C4" wp14:editId="096777FD">
+              <wp:anchor distT="0" distB="0" distL="114300" distR="114300" simplePos="0" relativeHeight="251669504" behindDoc="0" locked="0" layoutInCell="1" allowOverlap="1" wp14:anchorId="174CA9A6" wp14:editId="2740EAE8">
                 <wp:simplePos x="0" y="0"/>
                 <wp:positionH relativeFrom="column">
-                  <wp:posOffset>539114</wp:posOffset>
+                  <wp:posOffset>520064</wp:posOffset>
                 </wp:positionH>
                 <wp:positionV relativeFrom="paragraph">
-                  <wp:posOffset>219075</wp:posOffset>
+                  <wp:posOffset>176529</wp:posOffset>
                 </wp:positionV>
-                <wp:extent cx="1095375" cy="2038350"/>
-                <wp:effectExtent l="38100" t="76200" r="2676525" b="19050"/>
+                <wp:extent cx="2200275" cy="352425"/>
+                <wp:effectExtent l="38100" t="0" r="28575" b="85725"/>
                 <wp:wrapNone/>
-                <wp:docPr id="10" name="Conector: angular 10"/>
+                <wp:docPr id="11" name="Conector recto de flecha 11"/>
                 <wp:cNvGraphicFramePr/>
                 <a:graphic xmlns:a="http://schemas.openxmlformats.org/drawingml/2006/main">
                   <a:graphicData uri="http://schemas.microsoft.com/office/word/2010/wordprocessingShape">
                     <wps:wsp>
                       <wps:cNvCnPr/>
                       <wps:spPr>
-                        <a:xfrm flipH="1" flipV="1">
+                        <a:xfrm flipH="1">
                           <a:off x="0" y="0"/>
-                          <a:ext cx="1095375" cy="2038350"/>
+                          <a:ext cx="2200275" cy="352425"/>
                         </a:xfrm>
-                        <a:prstGeom prst="bentConnector3">
-                          <a:avLst>
-                            <a:gd name="adj1" fmla="val -242035"/>
-                          </a:avLst>
+                        <a:prstGeom prst="straightConnector1">
+                          <a:avLst/>
                         </a:prstGeom>
                         <a:ln>
                           <a:tailEnd type="triangle"/>
@@ -146,9 +154,110 @@
               </wp:anchor>
             </w:drawing>
           </mc:Choice>
-          <mc:Fallback xmlns:w16="http://schemas.microsoft.com/office/word/2018/wordml" xmlns:w16cid="http://schemas.microsoft.com/office/word/2016/wordml/cid" xmlns:w16cex="http://schemas.microsoft.com/office/word/2018/wordml/cex" xmlns:am3d="http://schemas.microsoft.com/office/drawing/2017/model3d" xmlns:aink="http://schemas.microsoft.com/office/drawing/2016/ink" xmlns:cx8="http://schemas.microsoft.com/office/drawing/2016/5/14/chartex" xmlns:cx7="http://schemas.microsoft.com/office/drawing/2016/5/13/chartex" xmlns:cx6="http://schemas.microsoft.com/office/drawing/2016/5/12/chartex" xmlns:cx5="http://schemas.microsoft.com/office/drawing/2016/5/11/chartex" xmlns:cx4="http://schemas.microsoft.com/office/drawing/2016/5/10/chartex" xmlns:cx3="http://schemas.microsoft.com/office/drawing/2016/5/9/chartex" xmlns:cx2="http://schemas.microsoft.com/office/drawing/2015/10/21/chartex" xmlns:cx1="http://schemas.microsoft.com/office/drawing/2015/9/8/chartex">
+          <mc:Fallback>
             <w:pict>
-              <v:shapetype w14:anchorId="2DECCCB0" id="_x0000_t34" coordsize="21600,21600" o:spt="34" o:oned="t" adj="10800" path="m,l@0,0@0,21600,21600,21600e" filled="f">
+              <v:shapetype w14:anchorId="5D20016E" id="_x0000_t32" coordsize="21600,21600" o:spt="32" o:oned="t" path="m,l21600,21600e" filled="f">
+                <v:path arrowok="t" fillok="f" o:connecttype="none"/>
+                <o:lock v:ext="edit" shapetype="t"/>
+              </v:shapetype>
+              <v:shape id="Conector recto de flecha 11" o:spid="_x0000_s1026" type="#_x0000_t32" style="position:absolute;margin-left:40.95pt;margin-top:13.9pt;width:173.25pt;height:27.75pt;flip:x;z-index:251669504;visibility:visible;mso-wrap-style:square;mso-width-percent:0;mso-height-percent:0;mso-wrap-distance-left:9pt;mso-wrap-distance-top:0;mso-wrap-distance-right:9pt;mso-wrap-distance-bottom:0;mso-position-horizontal:absolute;mso-position-horizontal-relative:text;mso-position-vertical:absolute;mso-position-vertical-relative:text;mso-width-percent:0;mso-height-percent:0;mso-width-relative:margin;mso-height-relative:margin" o:gfxdata="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" strokecolor="#4472c4 [3204]" strokeweight=".5pt">
+                <v:stroke endarrow="block" joinstyle="miter"/>
+              </v:shape>
+            </w:pict>
+          </mc:Fallback>
+        </mc:AlternateContent>
+      </w:r>
+      <w:r>
+        <w:t>Usuario (</w:t>
+      </w:r>
+      <w:r>
+        <w:rPr>
+          <w:u w:val="single"/>
+        </w:rPr>
+        <w:t>DNI</w:t>
+      </w:r>
+      <w:r>
+        <w:t>, Contraseña, Nombre, Apellido, NIFLocal)</w:t>
+      </w:r>
+    </w:p>
+    <w:p>
+      <w:pPr>
+        <w:jc w:val="both"/>
+      </w:pPr>
+    </w:p>
+    <w:p>
+      <w:pPr>
+        <w:jc w:val="both"/>
+      </w:pPr>
+      <w:r>
+        <w:rPr>
+          <w:noProof/>
+          <w:lang w:eastAsia="es-ES"/>
+        </w:rPr>
+        <mc:AlternateContent>
+          <mc:Choice Requires="wps">
+            <w:drawing>
+              <wp:anchor distT="0" distB="0" distL="114300" distR="114300" simplePos="0" relativeHeight="251665408" behindDoc="0" locked="0" layoutInCell="1" allowOverlap="1" wp14:anchorId="3307E0C4" wp14:editId="5A67258D">
+                <wp:simplePos x="0" y="0"/>
+                <wp:positionH relativeFrom="column">
+                  <wp:posOffset>539114</wp:posOffset>
+                </wp:positionH>
+                <wp:positionV relativeFrom="paragraph">
+                  <wp:posOffset>219075</wp:posOffset>
+                </wp:positionV>
+                <wp:extent cx="1095375" cy="2038350"/>
+                <wp:effectExtent l="38100" t="76200" r="3209925" b="19050"/>
+                <wp:wrapNone/>
+                <wp:docPr id="10" name="Conector: angular 10"/>
+                <wp:cNvGraphicFramePr/>
+                <a:graphic xmlns:a="http://schemas.openxmlformats.org/drawingml/2006/main">
+                  <a:graphicData uri="http://schemas.microsoft.com/office/word/2010/wordprocessingShape">
+                    <wps:wsp>
+                      <wps:cNvCnPr/>
+                      <wps:spPr>
+                        <a:xfrm flipH="1" flipV="1">
+                          <a:off x="0" y="0"/>
+                          <a:ext cx="1095375" cy="2038350"/>
+                        </a:xfrm>
+                        <a:prstGeom prst="bentConnector3">
+                          <a:avLst>
+                            <a:gd name="adj1" fmla="val -289598"/>
+                          </a:avLst>
+                        </a:prstGeom>
+                        <a:ln>
+                          <a:tailEnd type="triangle"/>
+                        </a:ln>
+                      </wps:spPr>
+                      <wps:style>
+                        <a:lnRef idx="1">
+                          <a:schemeClr val="accent1"/>
+                        </a:lnRef>
+                        <a:fillRef idx="0">
+                          <a:schemeClr val="accent1"/>
+                        </a:fillRef>
+                        <a:effectRef idx="0">
+                          <a:schemeClr val="accent1"/>
+                        </a:effectRef>
+                        <a:fontRef idx="minor">
+                          <a:schemeClr val="tx1"/>
+                        </a:fontRef>
+                      </wps:style>
+                      <wps:bodyPr/>
+                    </wps:wsp>
+                  </a:graphicData>
+                </a:graphic>
+                <wp14:sizeRelH relativeFrom="margin">
+                  <wp14:pctWidth>0</wp14:pctWidth>
+                </wp14:sizeRelH>
+                <wp14:sizeRelV relativeFrom="margin">
+                  <wp14:pctHeight>0</wp14:pctHeight>
+                </wp14:sizeRelV>
+              </wp:anchor>
+            </w:drawing>
+          </mc:Choice>
+          <mc:Fallback>
+            <w:pict>
+              <v:shapetype w14:anchorId="21D50DFE" id="_x0000_t34" coordsize="21600,21600" o:spt="34" o:oned="t" adj="10800" path="m,l@0,0@0,21600,21600,21600e" filled="f">
                 <v:stroke joinstyle="miter"/>
                 <v:formulas>
                   <v:f eqn="val #0"/>
@@ -159,7 +268,7 @@
                 </v:handles>
                 <o:lock v:ext="edit" shapetype="t"/>
               </v:shapetype>
-              <v:shape id="Conector: angular 10" o:spid="_x0000_s1026" type="#_x0000_t34" style="position:absolute;margin-left:42.45pt;margin-top:17.25pt;width:86.25pt;height:160.5pt;flip:x y;z-index:251665408;visibility:visible;mso-wrap-style:square;mso-width-percent:0;mso-height-percent:0;mso-wrap-distance-left:9pt;mso-wrap-distance-top:0;mso-wrap-distance-right:9pt;mso-wrap-distance-bottom:0;mso-position-horizontal:absolute;mso-position-horizontal-relative:text;mso-position-vertical:absolute;mso-position-vertical-relative:text;mso-width-percent:0;mso-height-percent:0;mso-width-relative:margin;mso-height-relative:margin" o:gfxdata="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" adj="-52280" strokecolor="#4472c4 [3204]" strokeweight=".5pt">
+              <v:shape id="Conector: angular 10" o:spid="_x0000_s1026" type="#_x0000_t34" style="position:absolute;margin-left:42.45pt;margin-top:17.25pt;width:86.25pt;height:160.5pt;flip:x y;z-index:251665408;visibility:visible;mso-wrap-style:square;mso-width-percent:0;mso-height-percent:0;mso-wrap-distance-left:9pt;mso-wrap-distance-top:0;mso-wrap-distance-right:9pt;mso-wrap-distance-bottom:0;mso-position-horizontal:absolute;mso-position-horizontal-relative:text;mso-position-vertical:absolute;mso-position-vertical-relative:text;mso-width-percent:0;mso-height-percent:0;mso-width-relative:margin;mso-height-relative:margin" o:gfxdata="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" adj="-62553" strokecolor="#4472c4 [3204]" strokeweight=".5pt">
                 <v:stroke endarrow="block"/>
               </v:shape>
             </w:pict>
@@ -224,7 +333,7 @@
               </wp:anchor>
             </w:drawing>
           </mc:Choice>
-          <mc:Fallback xmlns:w16="http://schemas.microsoft.com/office/word/2018/wordml" xmlns:w16cid="http://schemas.microsoft.com/office/word/2016/wordml/cid" xmlns:w16cex="http://schemas.microsoft.com/office/word/2018/wordml/cex" xmlns:am3d="http://schemas.microsoft.com/office/drawing/2017/model3d" xmlns:aink="http://schemas.microsoft.com/office/drawing/2016/ink" xmlns:cx8="http://schemas.microsoft.com/office/drawing/2016/5/14/chartex" xmlns:cx7="http://schemas.microsoft.com/office/drawing/2016/5/13/chartex" xmlns:cx6="http://schemas.microsoft.com/office/drawing/2016/5/12/chartex" xmlns:cx5="http://schemas.microsoft.com/office/drawing/2016/5/11/chartex" xmlns:cx4="http://schemas.microsoft.com/office/drawing/2016/5/10/chartex" xmlns:cx3="http://schemas.microsoft.com/office/drawing/2016/5/9/chartex" xmlns:cx2="http://schemas.microsoft.com/office/drawing/2015/10/21/chartex" xmlns:cx1="http://schemas.microsoft.com/office/drawing/2015/9/8/chartex">
+          <mc:Fallback xmlns:cx1="http://schemas.microsoft.com/office/drawing/2015/9/8/chartex" xmlns:cx2="http://schemas.microsoft.com/office/drawing/2015/10/21/chartex" xmlns:cx3="http://schemas.microsoft.com/office/drawing/2016/5/9/chartex" xmlns:cx4="http://schemas.microsoft.com/office/drawing/2016/5/10/chartex" xmlns:cx5="http://schemas.microsoft.com/office/drawing/2016/5/11/chartex" xmlns:cx6="http://schemas.microsoft.com/office/drawing/2016/5/12/chartex" xmlns:cx7="http://schemas.microsoft.com/office/drawing/2016/5/13/chartex" xmlns:cx8="http://schemas.microsoft.com/office/drawing/2016/5/14/chartex" xmlns:aink="http://schemas.microsoft.com/office/drawing/2016/ink" xmlns:am3d="http://schemas.microsoft.com/office/drawing/2017/model3d" xmlns:w16cex="http://schemas.microsoft.com/office/word/2018/wordml/cex" xmlns:w16cid="http://schemas.microsoft.com/office/word/2016/wordml/cid" xmlns:w16="http://schemas.microsoft.com/office/word/2018/wordml">
             <w:pict>
               <v:shapetype w14:anchorId="5CE4042D" id="_x0000_t32" coordsize="21600,21600" o:spt="32" o:oned="t" path="m,l21600,21600e" filled="f">
                 <v:path arrowok="t" fillok="f" o:connecttype="none"/>
@@ -267,7 +376,7 @@
         <mc:AlternateContent>
           <mc:Choice Requires="wps">
             <w:drawing>
-              <wp:anchor distT="0" distB="0" distL="114300" distR="114300" simplePos="0" relativeHeight="251660288" behindDoc="0" locked="0" layoutInCell="1" allowOverlap="1" wp14:anchorId="1B07AD09" wp14:editId="083515A3">
+              <wp:anchor distT="0" distB="0" distL="114300" distR="114300" simplePos="0" relativeHeight="251660288" behindDoc="0" locked="0" layoutInCell="1" allowOverlap="1" wp14:anchorId="1B07AD09" wp14:editId="09473033">
                 <wp:simplePos x="0" y="0"/>
                 <wp:positionH relativeFrom="column">
                   <wp:posOffset>910590</wp:posOffset>
@@ -317,9 +426,9 @@
               </wp:anchor>
             </w:drawing>
           </mc:Choice>
-          <mc:Fallback xmlns:w16="http://schemas.microsoft.com/office/word/2018/wordml" xmlns:w16cid="http://schemas.microsoft.com/office/word/2016/wordml/cid" xmlns:w16cex="http://schemas.microsoft.com/office/word/2018/wordml/cex" xmlns:am3d="http://schemas.microsoft.com/office/drawing/2017/model3d" xmlns:aink="http://schemas.microsoft.com/office/drawing/2016/ink" xmlns:cx8="http://schemas.microsoft.com/office/drawing/2016/5/14/chartex" xmlns:cx7="http://schemas.microsoft.com/office/drawing/2016/5/13/chartex" xmlns:cx6="http://schemas.microsoft.com/office/drawing/2016/5/12/chartex" xmlns:cx5="http://schemas.microsoft.com/office/drawing/2016/5/11/chartex" xmlns:cx4="http://schemas.microsoft.com/office/drawing/2016/5/10/chartex" xmlns:cx3="http://schemas.microsoft.com/office/drawing/2016/5/9/chartex" xmlns:cx2="http://schemas.microsoft.com/office/drawing/2015/10/21/chartex" xmlns:cx1="http://schemas.microsoft.com/office/drawing/2015/9/8/chartex">
+          <mc:Fallback>
             <w:pict>
-              <v:shape w14:anchorId="407CC92C" id="Conector recto de flecha 3" o:spid="_x0000_s1026" type="#_x0000_t32" style="position:absolute;margin-left:71.7pt;margin-top:15.8pt;width:21.75pt;height:29.25pt;flip:x;z-index:251660288;visibility:visible;mso-wrap-style:square;mso-wrap-distance-left:9pt;mso-wrap-distance-top:0;mso-wrap-distance-right:9pt;mso-wrap-distance-bottom:0;mso-position-horizontal:absolute;mso-position-horizontal-relative:text;mso-position-vertical:absolute;mso-position-vertical-relative:text" o:gfxdata="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" strokecolor="#4472c4 [3204]" strokeweight=".5pt">
+              <v:shape w14:anchorId="686AF48E" id="Conector recto de flecha 3" o:spid="_x0000_s1026" type="#_x0000_t32" style="position:absolute;margin-left:71.7pt;margin-top:15.8pt;width:21.75pt;height:29.25pt;flip:x;z-index:251660288;visibility:visible;mso-wrap-style:square;mso-wrap-distance-left:9pt;mso-wrap-distance-top:0;mso-wrap-distance-right:9pt;mso-wrap-distance-bottom:0;mso-position-horizontal:absolute;mso-position-horizontal-relative:text;mso-position-vertical:absolute;mso-position-vertical-relative:text" o:gfxdata="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" strokecolor="#4472c4 [3204]" strokeweight=".5pt">
                 <v:stroke endarrow="block" joinstyle="miter"/>
               </v:shape>
             </w:pict>
@@ -356,7 +465,82 @@
         <mc:AlternateContent>
           <mc:Choice Requires="wps">
             <w:drawing>
-              <wp:anchor distT="0" distB="0" distL="114300" distR="114300" simplePos="0" relativeHeight="251661312" behindDoc="0" locked="0" layoutInCell="1" allowOverlap="1" wp14:anchorId="6BAE1A1F" wp14:editId="07B0323A">
+              <wp:anchor distT="0" distB="0" distL="114300" distR="114300" simplePos="0" relativeHeight="251682816" behindDoc="0" locked="0" layoutInCell="1" allowOverlap="1" wp14:anchorId="6B5FE939" wp14:editId="152A932A">
+                <wp:simplePos x="0" y="0"/>
+                <wp:positionH relativeFrom="column">
+                  <wp:posOffset>629912</wp:posOffset>
+                </wp:positionH>
+                <wp:positionV relativeFrom="paragraph">
+                  <wp:posOffset>212667</wp:posOffset>
+                </wp:positionV>
+                <wp:extent cx="1294410" cy="6282047"/>
+                <wp:effectExtent l="933450" t="76200" r="20320" b="24130"/>
+                <wp:wrapNone/>
+                <wp:docPr id="20" name="Conector: angular 9"/>
+                <wp:cNvGraphicFramePr/>
+                <a:graphic xmlns:a="http://schemas.openxmlformats.org/drawingml/2006/main">
+                  <a:graphicData uri="http://schemas.microsoft.com/office/word/2010/wordprocessingShape">
+                    <wps:wsp>
+                      <wps:cNvCnPr/>
+                      <wps:spPr>
+                        <a:xfrm flipH="1" flipV="1">
+                          <a:off x="0" y="0"/>
+                          <a:ext cx="1294410" cy="6282047"/>
+                        </a:xfrm>
+                        <a:prstGeom prst="bentConnector3">
+                          <a:avLst>
+                            <a:gd name="adj1" fmla="val 172128"/>
+                          </a:avLst>
+                        </a:prstGeom>
+                        <a:ln>
+                          <a:tailEnd type="triangle"/>
+                        </a:ln>
+                      </wps:spPr>
+                      <wps:style>
+                        <a:lnRef idx="1">
+                          <a:schemeClr val="accent1"/>
+                        </a:lnRef>
+                        <a:fillRef idx="0">
+                          <a:schemeClr val="accent1"/>
+                        </a:fillRef>
+                        <a:effectRef idx="0">
+                          <a:schemeClr val="accent1"/>
+                        </a:effectRef>
+                        <a:fontRef idx="minor">
+                          <a:schemeClr val="tx1"/>
+                        </a:fontRef>
+                      </wps:style>
+                      <wps:bodyPr/>
+                    </wps:wsp>
+                  </a:graphicData>
+                </a:graphic>
+                <wp14:sizeRelH relativeFrom="margin">
+                  <wp14:pctWidth>0</wp14:pctWidth>
+                </wp14:sizeRelH>
+                <wp14:sizeRelV relativeFrom="margin">
+                  <wp14:pctHeight>0</wp14:pctHeight>
+                </wp14:sizeRelV>
+              </wp:anchor>
+            </w:drawing>
+          </mc:Choice>
+          <mc:Fallback>
+            <w:pict>
+              <v:shape w14:anchorId="4BE13A67" id="Conector: angular 9" o:spid="_x0000_s1026" type="#_x0000_t34" style="position:absolute;margin-left:49.6pt;margin-top:16.75pt;width:101.9pt;height:494.65pt;flip:x y;z-index:251682816;visibility:visible;mso-wrap-style:square;mso-width-percent:0;mso-height-percent:0;mso-wrap-distance-left:9pt;mso-wrap-distance-top:0;mso-wrap-distance-right:9pt;mso-wrap-distance-bottom:0;mso-position-horizontal:absolute;mso-position-horizontal-relative:text;mso-position-vertical:absolute;mso-position-vertical-relative:text;mso-width-percent:0;mso-height-percent:0;mso-width-relative:margin;mso-height-relative:margin" o:gfxdata="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" adj="37180" strokecolor="#4472c4 [3204]" strokeweight=".5pt">
+                <v:stroke endarrow="block"/>
+              </v:shape>
+            </w:pict>
+          </mc:Fallback>
+        </mc:AlternateContent>
+      </w:r>
+      <w:r>
+        <w:rPr>
+          <w:noProof/>
+          <w:lang w:eastAsia="es-ES"/>
+        </w:rPr>
+        <mc:AlternateContent>
+          <mc:Choice Requires="wps">
+            <w:drawing>
+              <wp:anchor distT="0" distB="0" distL="114300" distR="114300" simplePos="0" relativeHeight="251661312" behindDoc="0" locked="0" layoutInCell="1" allowOverlap="1" wp14:anchorId="6BAE1A1F" wp14:editId="2229F415">
                 <wp:simplePos x="0" y="0"/>
                 <wp:positionH relativeFrom="column">
                   <wp:posOffset>748665</wp:posOffset>
@@ -406,9 +590,9 @@
               </wp:anchor>
             </w:drawing>
           </mc:Choice>
-          <mc:Fallback xmlns:w16="http://schemas.microsoft.com/office/word/2018/wordml" xmlns:w16cid="http://schemas.microsoft.com/office/word/2016/wordml/cid" xmlns:w16cex="http://schemas.microsoft.com/office/word/2018/wordml/cex" xmlns:am3d="http://schemas.microsoft.com/office/drawing/2017/model3d" xmlns:aink="http://schemas.microsoft.com/office/drawing/2016/ink" xmlns:cx8="http://schemas.microsoft.com/office/drawing/2016/5/14/chartex" xmlns:cx7="http://schemas.microsoft.com/office/drawing/2016/5/13/chartex" xmlns:cx6="http://schemas.microsoft.com/office/drawing/2016/5/12/chartex" xmlns:cx5="http://schemas.microsoft.com/office/drawing/2016/5/11/chartex" xmlns:cx4="http://schemas.microsoft.com/office/drawing/2016/5/10/chartex" xmlns:cx3="http://schemas.microsoft.com/office/drawing/2016/5/9/chartex" xmlns:cx2="http://schemas.microsoft.com/office/drawing/2015/10/21/chartex" xmlns:cx1="http://schemas.microsoft.com/office/drawing/2015/9/8/chartex">
+          <mc:Fallback>
             <w:pict>
-              <v:shape w14:anchorId="7DF1332A" id="Conector recto de flecha 4" o:spid="_x0000_s1026" type="#_x0000_t32" style="position:absolute;margin-left:58.95pt;margin-top:18.05pt;width:0;height:23.25pt;flip:y;z-index:251661312;visibility:visible;mso-wrap-style:square;mso-wrap-distance-left:9pt;mso-wrap-distance-top:0;mso-wrap-distance-right:9pt;mso-wrap-distance-bottom:0;mso-position-horizontal:absolute;mso-position-horizontal-relative:text;mso-position-vertical:absolute;mso-position-vertical-relative:text" o:gfxdata="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" strokecolor="#4472c4 [3204]" strokeweight=".5pt">
+              <v:shape w14:anchorId="48757AD0" id="Conector recto de flecha 4" o:spid="_x0000_s1026" type="#_x0000_t32" style="position:absolute;margin-left:58.95pt;margin-top:18.05pt;width:0;height:23.25pt;flip:y;z-index:251661312;visibility:visible;mso-wrap-style:square;mso-wrap-distance-left:9pt;mso-wrap-distance-top:0;mso-wrap-distance-right:9pt;mso-wrap-distance-bottom:0;mso-position-horizontal:absolute;mso-position-horizontal-relative:text;mso-position-vertical:absolute;mso-position-vertical-relative:text" o:gfxdata="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" strokecolor="#4472c4 [3204]" strokeweight=".5pt">
                 <v:stroke endarrow="block" joinstyle="miter"/>
               </v:shape>
             </w:pict>
@@ -425,7 +609,13 @@
         <w:t>Nombre</w:t>
       </w:r>
       <w:r>
-        <w:t>, Tipo, FechaCaducidad, PrecioVenta, PrecioCompra)</w:t>
+        <w:t>, Tipo, FechaCaducidad, PrecioVenta, PrecioCompra</w:t>
+      </w:r>
+      <w:r>
+        <w:t>, Alergeno</w:t>
+      </w:r>
+      <w:r>
+        <w:t>)</w:t>
       </w:r>
     </w:p>
     <w:p>
@@ -445,7 +635,7 @@
         <mc:AlternateContent>
           <mc:Choice Requires="wps">
             <w:drawing>
-              <wp:anchor distT="0" distB="0" distL="114300" distR="114300" simplePos="0" relativeHeight="251662336" behindDoc="0" locked="0" layoutInCell="1" allowOverlap="1" wp14:anchorId="64733736" wp14:editId="04A90DB7">
+              <wp:anchor distT="0" distB="0" distL="114300" distR="114300" simplePos="0" relativeHeight="251662336" behindDoc="0" locked="0" layoutInCell="1" allowOverlap="1" wp14:anchorId="64733736" wp14:editId="1B0747AA">
                 <wp:simplePos x="0" y="0"/>
                 <wp:positionH relativeFrom="column">
                   <wp:posOffset>691515</wp:posOffset>
@@ -495,9 +685,9 @@
               </wp:anchor>
             </w:drawing>
           </mc:Choice>
-          <mc:Fallback xmlns:w16="http://schemas.microsoft.com/office/word/2018/wordml" xmlns:w16cid="http://schemas.microsoft.com/office/word/2016/wordml/cid" xmlns:w16cex="http://schemas.microsoft.com/office/word/2018/wordml/cex" xmlns:am3d="http://schemas.microsoft.com/office/drawing/2017/model3d" xmlns:aink="http://schemas.microsoft.com/office/drawing/2016/ink" xmlns:cx8="http://schemas.microsoft.com/office/drawing/2016/5/14/chartex" xmlns:cx7="http://schemas.microsoft.com/office/drawing/2016/5/13/chartex" xmlns:cx6="http://schemas.microsoft.com/office/drawing/2016/5/12/chartex" xmlns:cx5="http://schemas.microsoft.com/office/drawing/2016/5/11/chartex" xmlns:cx4="http://schemas.microsoft.com/office/drawing/2016/5/10/chartex" xmlns:cx3="http://schemas.microsoft.com/office/drawing/2016/5/9/chartex" xmlns:cx2="http://schemas.microsoft.com/office/drawing/2015/10/21/chartex" xmlns:cx1="http://schemas.microsoft.com/office/drawing/2015/9/8/chartex">
+          <mc:Fallback>
             <w:pict>
-              <v:shape w14:anchorId="5C538CD4" id="Conector recto de flecha 5" o:spid="_x0000_s1026" type="#_x0000_t32" style="position:absolute;margin-left:54.45pt;margin-top:18.05pt;width:64.5pt;height:26.25pt;flip:x;z-index:251662336;visibility:visible;mso-wrap-style:square;mso-wrap-distance-left:9pt;mso-wrap-distance-top:0;mso-wrap-distance-right:9pt;mso-wrap-distance-bottom:0;mso-position-horizontal:absolute;mso-position-horizontal-relative:text;mso-position-vertical:absolute;mso-position-vertical-relative:text" o:gfxdata="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" strokecolor="#4472c4 [3204]" strokeweight=".5pt">
+              <v:shape w14:anchorId="48E5286F" id="Conector recto de flecha 5" o:spid="_x0000_s1026" type="#_x0000_t32" style="position:absolute;margin-left:54.45pt;margin-top:18.05pt;width:64.5pt;height:26.25pt;flip:x;z-index:251662336;visibility:visible;mso-wrap-style:square;mso-wrap-distance-left:9pt;mso-wrap-distance-top:0;mso-wrap-distance-right:9pt;mso-wrap-distance-bottom:0;mso-position-horizontal:absolute;mso-position-horizontal-relative:text;mso-position-vertical:absolute;mso-position-vertical-relative:text" o:gfxdata="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" strokecolor="#4472c4 [3204]" strokeweight=".5pt">
                 <v:stroke endarrow="block" joinstyle="miter"/>
               </v:shape>
             </w:pict>
@@ -534,13 +724,13 @@
         <mc:AlternateContent>
           <mc:Choice Requires="wps">
             <w:drawing>
-              <wp:anchor distT="0" distB="0" distL="114300" distR="114300" simplePos="0" relativeHeight="251664384" behindDoc="0" locked="0" layoutInCell="1" allowOverlap="1" wp14:anchorId="5BE5DD79" wp14:editId="54FC7D13">
+              <wp:anchor distT="0" distB="0" distL="114300" distR="114300" simplePos="0" relativeHeight="251664384" behindDoc="0" locked="0" layoutInCell="1" allowOverlap="1" wp14:anchorId="5BE5DD79" wp14:editId="1E171C58">
                 <wp:simplePos x="0" y="0"/>
                 <wp:positionH relativeFrom="column">
-                  <wp:posOffset>539115</wp:posOffset>
+                  <wp:posOffset>536602</wp:posOffset>
                 </wp:positionH>
                 <wp:positionV relativeFrom="paragraph">
-                  <wp:posOffset>242569</wp:posOffset>
+                  <wp:posOffset>236206</wp:posOffset>
                 </wp:positionV>
                 <wp:extent cx="95250" cy="1438275"/>
                 <wp:effectExtent l="666750" t="76200" r="19050" b="28575"/>
@@ -592,20 +782,9 @@
               </wp:anchor>
             </w:drawing>
           </mc:Choice>
-          <mc:Fallback xmlns:w16="http://schemas.microsoft.com/office/word/2018/wordml" xmlns:w16cid="http://schemas.microsoft.com/office/word/2016/wordml/cid" xmlns:w16cex="http://schemas.microsoft.com/office/word/2018/wordml/cex" xmlns:am3d="http://schemas.microsoft.com/office/drawing/2017/model3d" xmlns:aink="http://schemas.microsoft.com/office/drawing/2016/ink" xmlns:cx8="http://schemas.microsoft.com/office/drawing/2016/5/14/chartex" xmlns:cx7="http://schemas.microsoft.com/office/drawing/2016/5/13/chartex" xmlns:cx6="http://schemas.microsoft.com/office/drawing/2016/5/12/chartex" xmlns:cx5="http://schemas.microsoft.com/office/drawing/2016/5/11/chartex" xmlns:cx4="http://schemas.microsoft.com/office/drawing/2016/5/10/chartex" xmlns:cx3="http://schemas.microsoft.com/office/drawing/2016/5/9/chartex" xmlns:cx2="http://schemas.microsoft.com/office/drawing/2015/10/21/chartex" xmlns:cx1="http://schemas.microsoft.com/office/drawing/2015/9/8/chartex">
+          <mc:Fallback>
             <w:pict>
-              <v:shapetype w14:anchorId="6ADDC7B5" id="_x0000_t34" coordsize="21600,21600" o:spt="34" o:oned="t" adj="10800" path="m,l@0,0@0,21600,21600,21600e" filled="f">
-                <v:stroke joinstyle="miter"/>
-                <v:formulas>
-                  <v:f eqn="val #0"/>
-                </v:formulas>
-                <v:path arrowok="t" fillok="f" o:connecttype="none"/>
-                <v:handles>
-                  <v:h position="#0,center"/>
-                </v:handles>
-                <o:lock v:ext="edit" shapetype="t"/>
-              </v:shapetype>
-              <v:shape id="Conector: angular 9" o:spid="_x0000_s1026" type="#_x0000_t34" style="position:absolute;margin-left:42.45pt;margin-top:19.1pt;width:7.5pt;height:113.25pt;flip:x y;z-index:251664384;visibility:visible;mso-wrap-style:square;mso-width-percent:0;mso-height-percent:0;mso-wrap-distance-left:9pt;mso-wrap-distance-top:0;mso-wrap-distance-right:9pt;mso-wrap-distance-bottom:0;mso-position-horizontal:absolute;mso-position-horizontal-relative:text;mso-position-vertical:absolute;mso-position-vertical-relative:text;mso-width-percent:0;mso-height-percent:0;mso-width-relative:margin;mso-height-relative:margin" o:gfxdata="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" adj="171715" strokecolor="#4472c4 [3204]" strokeweight=".5pt">
+              <v:shape w14:anchorId="7530E2E0" id="Conector: angular 9" o:spid="_x0000_s1026" type="#_x0000_t34" style="position:absolute;margin-left:42.25pt;margin-top:18.6pt;width:7.5pt;height:113.25pt;flip:x y;z-index:251664384;visibility:visible;mso-wrap-style:square;mso-width-percent:0;mso-height-percent:0;mso-wrap-distance-left:9pt;mso-wrap-distance-top:0;mso-wrap-distance-right:9pt;mso-wrap-distance-bottom:0;mso-position-horizontal:absolute;mso-position-horizontal-relative:text;mso-position-vertical:absolute;mso-position-vertical-relative:text;mso-width-percent:0;mso-height-percent:0;mso-width-relative:margin;mso-height-relative:margin" o:gfxdata="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" adj="171715" strokecolor="#4472c4 [3204]" strokeweight=".5pt">
                 <v:stroke endarrow="block"/>
               </v:shape>
             </w:pict>
@@ -620,7 +799,7 @@
         <mc:AlternateContent>
           <mc:Choice Requires="wps">
             <w:drawing>
-              <wp:anchor distT="0" distB="0" distL="114300" distR="114300" simplePos="0" relativeHeight="251663360" behindDoc="0" locked="0" layoutInCell="1" allowOverlap="1" wp14:anchorId="2E993BA2" wp14:editId="5CB67CFD">
+              <wp:anchor distT="0" distB="0" distL="114300" distR="114300" simplePos="0" relativeHeight="251663360" behindDoc="0" locked="0" layoutInCell="1" allowOverlap="1" wp14:anchorId="2E993BA2" wp14:editId="20E1261C">
                 <wp:simplePos x="0" y="0"/>
                 <wp:positionH relativeFrom="column">
                   <wp:posOffset>643890</wp:posOffset>
@@ -670,9 +849,9 @@
               </wp:anchor>
             </w:drawing>
           </mc:Choice>
-          <mc:Fallback xmlns:w16="http://schemas.microsoft.com/office/word/2018/wordml" xmlns:w16cid="http://schemas.microsoft.com/office/word/2016/wordml/cid" xmlns:w16cex="http://schemas.microsoft.com/office/word/2018/wordml/cex" xmlns:am3d="http://schemas.microsoft.com/office/drawing/2017/model3d" xmlns:aink="http://schemas.microsoft.com/office/drawing/2016/ink" xmlns:cx8="http://schemas.microsoft.com/office/drawing/2016/5/14/chartex" xmlns:cx7="http://schemas.microsoft.com/office/drawing/2016/5/13/chartex" xmlns:cx6="http://schemas.microsoft.com/office/drawing/2016/5/12/chartex" xmlns:cx5="http://schemas.microsoft.com/office/drawing/2016/5/11/chartex" xmlns:cx4="http://schemas.microsoft.com/office/drawing/2016/5/10/chartex" xmlns:cx3="http://schemas.microsoft.com/office/drawing/2016/5/9/chartex" xmlns:cx2="http://schemas.microsoft.com/office/drawing/2015/10/21/chartex" xmlns:cx1="http://schemas.microsoft.com/office/drawing/2015/9/8/chartex">
+          <mc:Fallback>
             <w:pict>
-              <v:shape w14:anchorId="3D441018" id="Conector recto de flecha 7" o:spid="_x0000_s1026" type="#_x0000_t32" style="position:absolute;margin-left:50.7pt;margin-top:16.6pt;width:6.75pt;height:29.25pt;flip:x y;z-index:251663360;visibility:visible;mso-wrap-style:square;mso-wrap-distance-left:9pt;mso-wrap-distance-top:0;mso-wrap-distance-right:9pt;mso-wrap-distance-bottom:0;mso-position-horizontal:absolute;mso-position-horizontal-relative:text;mso-position-vertical:absolute;mso-position-vertical-relative:text" o:gfxdata="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" strokecolor="#4472c4 [3204]" strokeweight=".5pt">
+              <v:shape w14:anchorId="417A2699" id="Conector recto de flecha 7" o:spid="_x0000_s1026" type="#_x0000_t32" style="position:absolute;margin-left:50.7pt;margin-top:16.6pt;width:6.75pt;height:29.25pt;flip:x y;z-index:251663360;visibility:visible;mso-wrap-style:square;mso-wrap-distance-left:9pt;mso-wrap-distance-top:0;mso-wrap-distance-right:9pt;mso-wrap-distance-bottom:0;mso-position-horizontal:absolute;mso-position-horizontal-relative:text;mso-position-vertical:absolute;mso-position-vertical-relative:text" o:gfxdata="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" strokecolor="#4472c4 [3204]" strokeweight=".5pt">
                 <v:stroke endarrow="block" joinstyle="miter"/>
               </v:shape>
             </w:pict>
@@ -709,7 +888,7 @@
         <mc:AlternateContent>
           <mc:Choice Requires="wps">
             <w:drawing>
-              <wp:anchor distT="0" distB="0" distL="114300" distR="114300" simplePos="0" relativeHeight="251666432" behindDoc="0" locked="0" layoutInCell="1" allowOverlap="1" wp14:anchorId="4845D211" wp14:editId="5ABD2559">
+              <wp:anchor distT="0" distB="0" distL="114300" distR="114300" simplePos="0" relativeHeight="251666432" behindDoc="0" locked="0" layoutInCell="1" allowOverlap="1" wp14:anchorId="4845D211" wp14:editId="787FC780">
                 <wp:simplePos x="0" y="0"/>
                 <wp:positionH relativeFrom="column">
                   <wp:posOffset>929640</wp:posOffset>
@@ -759,13 +938,9 @@
               </wp:anchor>
             </w:drawing>
           </mc:Choice>
-          <mc:Fallback xmlns:w16="http://schemas.microsoft.com/office/word/2018/wordml" xmlns:w16cid="http://schemas.microsoft.com/office/word/2016/wordml/cid" xmlns:w16cex="http://schemas.microsoft.com/office/word/2018/wordml/cex" xmlns:am3d="http://schemas.microsoft.com/office/drawing/2017/model3d" xmlns:aink="http://schemas.microsoft.com/office/drawing/2016/ink" xmlns:cx8="http://schemas.microsoft.com/office/drawing/2016/5/14/chartex" xmlns:cx7="http://schemas.microsoft.com/office/drawing/2016/5/13/chartex" xmlns:cx6="http://schemas.microsoft.com/office/drawing/2016/5/12/chartex" xmlns:cx5="http://schemas.microsoft.com/office/drawing/2016/5/11/chartex" xmlns:cx4="http://schemas.microsoft.com/office/drawing/2016/5/10/chartex" xmlns:cx3="http://schemas.microsoft.com/office/drawing/2016/5/9/chartex" xmlns:cx2="http://schemas.microsoft.com/office/drawing/2015/10/21/chartex" xmlns:cx1="http://schemas.microsoft.com/office/drawing/2015/9/8/chartex">
+          <mc:Fallback>
             <w:pict>
-              <v:shapetype w14:anchorId="355B5E9E" id="_x0000_t32" coordsize="21600,21600" o:spt="32" o:oned="t" path="m,l21600,21600e" filled="f">
-                <v:path arrowok="t" fillok="f" o:connecttype="none"/>
-                <o:lock v:ext="edit" shapetype="t"/>
-              </v:shapetype>
-              <v:shape id="Conector recto de flecha 6" o:spid="_x0000_s1026" type="#_x0000_t32" style="position:absolute;margin-left:73.2pt;margin-top:16.1pt;width:15pt;height:29.25pt;flip:x;z-index:251666432;visibility:visible;mso-wrap-style:square;mso-wrap-distance-left:9pt;mso-wrap-distance-top:0;mso-wrap-distance-right:9pt;mso-wrap-distance-bottom:0;mso-position-horizontal:absolute;mso-position-horizontal-relative:text;mso-position-vertical:absolute;mso-position-vertical-relative:text" o:gfxdata="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" strokecolor="#4472c4 [3204]" strokeweight=".5pt">
+              <v:shape w14:anchorId="6405CE0E" id="Conector recto de flecha 6" o:spid="_x0000_s1026" type="#_x0000_t32" style="position:absolute;margin-left:73.2pt;margin-top:16.1pt;width:15pt;height:29.25pt;flip:x;z-index:251666432;visibility:visible;mso-wrap-style:square;mso-wrap-distance-left:9pt;mso-wrap-distance-top:0;mso-wrap-distance-right:9pt;mso-wrap-distance-bottom:0;mso-position-horizontal:absolute;mso-position-horizontal-relative:text;mso-position-vertical:absolute;mso-position-vertical-relative:text" o:gfxdata="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" strokecolor="#4472c4 [3204]" strokeweight=".5pt">
                 <v:stroke endarrow="block" joinstyle="miter"/>
               </v:shape>
             </w:pict>
@@ -817,6 +992,76 @@
       <w:pPr>
         <w:jc w:val="both"/>
       </w:pPr>
+      <w:r>
+        <w:rPr>
+          <w:noProof/>
+          <w:lang w:eastAsia="es-ES"/>
+        </w:rPr>
+        <mc:AlternateContent>
+          <mc:Choice Requires="wps">
+            <w:drawing>
+              <wp:anchor distT="0" distB="0" distL="114300" distR="114300" simplePos="0" relativeHeight="251672576" behindDoc="0" locked="0" layoutInCell="1" allowOverlap="1" wp14:anchorId="46644803" wp14:editId="129EFD62">
+                <wp:simplePos x="0" y="0"/>
+                <wp:positionH relativeFrom="column">
+                  <wp:posOffset>5472</wp:posOffset>
+                </wp:positionH>
+                <wp:positionV relativeFrom="paragraph">
+                  <wp:posOffset>246366</wp:posOffset>
+                </wp:positionV>
+                <wp:extent cx="1306154" cy="569190"/>
+                <wp:effectExtent l="133350" t="0" r="27940" b="21590"/>
+                <wp:wrapNone/>
+                <wp:docPr id="15" name="Conector angular 15"/>
+                <wp:cNvGraphicFramePr/>
+                <a:graphic xmlns:a="http://schemas.openxmlformats.org/drawingml/2006/main">
+                  <a:graphicData uri="http://schemas.microsoft.com/office/word/2010/wordprocessingShape">
+                    <wps:wsp>
+                      <wps:cNvCnPr/>
+                      <wps:spPr>
+                        <a:xfrm>
+                          <a:off x="0" y="0"/>
+                          <a:ext cx="1306154" cy="569190"/>
+                        </a:xfrm>
+                        <a:prstGeom prst="bentConnector3">
+                          <a:avLst>
+                            <a:gd name="adj1" fmla="val -9911"/>
+                          </a:avLst>
+                        </a:prstGeom>
+                      </wps:spPr>
+                      <wps:style>
+                        <a:lnRef idx="1">
+                          <a:schemeClr val="accent1"/>
+                        </a:lnRef>
+                        <a:fillRef idx="0">
+                          <a:schemeClr val="accent1"/>
+                        </a:fillRef>
+                        <a:effectRef idx="0">
+                          <a:schemeClr val="accent1"/>
+                        </a:effectRef>
+                        <a:fontRef idx="minor">
+                          <a:schemeClr val="tx1"/>
+                        </a:fontRef>
+                      </wps:style>
+                      <wps:bodyPr/>
+                    </wps:wsp>
+                  </a:graphicData>
+                </a:graphic>
+                <wp14:sizeRelH relativeFrom="margin">
+                  <wp14:pctWidth>0</wp14:pctWidth>
+                </wp14:sizeRelH>
+                <wp14:sizeRelV relativeFrom="margin">
+                  <wp14:pctHeight>0</wp14:pctHeight>
+                </wp14:sizeRelV>
+              </wp:anchor>
+            </w:drawing>
+          </mc:Choice>
+          <mc:Fallback>
+            <w:pict>
+              <v:shape w14:anchorId="38FD93AD" id="Conector angular 15" o:spid="_x0000_s1026" type="#_x0000_t34" style="position:absolute;margin-left:.45pt;margin-top:19.4pt;width:102.85pt;height:44.8pt;z-index:251672576;visibility:visible;mso-wrap-style:square;mso-width-percent:0;mso-height-percent:0;mso-wrap-distance-left:9pt;mso-wrap-distance-top:0;mso-wrap-distance-right:9pt;mso-wrap-distance-bottom:0;mso-position-horizontal:absolute;mso-position-horizontal-relative:text;mso-position-vertical:absolute;mso-position-vertical-relative:text;mso-width-percent:0;mso-height-percent:0;mso-width-relative:margin;mso-height-relative:margin" o:gfxdata="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" adj="-2141" strokecolor="#4472c4 [3204]" strokeweight=".5pt"/>
+            </w:pict>
+          </mc:Fallback>
+        </mc:AlternateContent>
+      </w:r>
     </w:p>
     <w:p>
       <w:pPr>
@@ -839,6 +1084,566 @@
       <w:pPr>
         <w:jc w:val="both"/>
       </w:pPr>
+      <w:r>
+        <w:rPr>
+          <w:noProof/>
+          <w:lang w:eastAsia="es-ES"/>
+        </w:rPr>
+        <mc:AlternateContent>
+          <mc:Choice Requires="wps">
+            <w:drawing>
+              <wp:anchor distT="0" distB="0" distL="114300" distR="114300" simplePos="0" relativeHeight="251674624" behindDoc="0" locked="0" layoutInCell="1" allowOverlap="1" wp14:anchorId="2B5BF3A4" wp14:editId="24392B93">
+                <wp:simplePos x="0" y="0"/>
+                <wp:positionH relativeFrom="column">
+                  <wp:posOffset>152399</wp:posOffset>
+                </wp:positionH>
+                <wp:positionV relativeFrom="paragraph">
+                  <wp:posOffset>242570</wp:posOffset>
+                </wp:positionV>
+                <wp:extent cx="636905" cy="1172210"/>
+                <wp:effectExtent l="285750" t="0" r="10795" b="27940"/>
+                <wp:wrapNone/>
+                <wp:docPr id="16" name="Conector angular 16"/>
+                <wp:cNvGraphicFramePr/>
+                <a:graphic xmlns:a="http://schemas.openxmlformats.org/drawingml/2006/main">
+                  <a:graphicData uri="http://schemas.microsoft.com/office/word/2010/wordprocessingShape">
+                    <wps:wsp>
+                      <wps:cNvCnPr/>
+                      <wps:spPr>
+                        <a:xfrm>
+                          <a:off x="0" y="0"/>
+                          <a:ext cx="636905" cy="1172210"/>
+                        </a:xfrm>
+                        <a:prstGeom prst="bentConnector3">
+                          <a:avLst>
+                            <a:gd name="adj1" fmla="val -43236"/>
+                          </a:avLst>
+                        </a:prstGeom>
+                      </wps:spPr>
+                      <wps:style>
+                        <a:lnRef idx="1">
+                          <a:schemeClr val="accent1"/>
+                        </a:lnRef>
+                        <a:fillRef idx="0">
+                          <a:schemeClr val="accent1"/>
+                        </a:fillRef>
+                        <a:effectRef idx="0">
+                          <a:schemeClr val="accent1"/>
+                        </a:effectRef>
+                        <a:fontRef idx="minor">
+                          <a:schemeClr val="tx1"/>
+                        </a:fontRef>
+                      </wps:style>
+                      <wps:bodyPr/>
+                    </wps:wsp>
+                  </a:graphicData>
+                </a:graphic>
+                <wp14:sizeRelH relativeFrom="margin">
+                  <wp14:pctWidth>0</wp14:pctWidth>
+                </wp14:sizeRelH>
+                <wp14:sizeRelV relativeFrom="margin">
+                  <wp14:pctHeight>0</wp14:pctHeight>
+                </wp14:sizeRelV>
+              </wp:anchor>
+            </w:drawing>
+          </mc:Choice>
+          <mc:Fallback>
+            <w:pict>
+              <v:shape w14:anchorId="5D85D617" id="Conector angular 16" o:spid="_x0000_s1026" type="#_x0000_t34" style="position:absolute;margin-left:12pt;margin-top:19.1pt;width:50.15pt;height:92.3pt;z-index:251674624;visibility:visible;mso-wrap-style:square;mso-width-percent:0;mso-height-percent:0;mso-wrap-distance-left:9pt;mso-wrap-distance-top:0;mso-wrap-distance-right:9pt;mso-wrap-distance-bottom:0;mso-position-horizontal:absolute;mso-position-horizontal-relative:text;mso-position-vertical:absolute;mso-position-vertical-relative:text;mso-width-percent:0;mso-height-percent:0;mso-width-relative:margin;mso-height-relative:margin" o:gfxdata="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" adj="-9339" strokecolor="#4472c4 [3204]" strokeweight=".5pt"/>
+            </w:pict>
+          </mc:Fallback>
+        </mc:AlternateContent>
+      </w:r>
+    </w:p>
+    <w:p>
+      <w:pPr>
+        <w:jc w:val="both"/>
+      </w:pPr>
+      <w:r>
+        <w:rPr>
+          <w:noProof/>
+          <w:lang w:eastAsia="es-ES"/>
+        </w:rPr>
+        <mc:AlternateContent>
+          <mc:Choice Requires="wps">
+            <w:drawing>
+              <wp:anchor distT="0" distB="0" distL="114300" distR="114300" simplePos="0" relativeHeight="251671552" behindDoc="0" locked="0" layoutInCell="1" allowOverlap="1" wp14:anchorId="7734FDED" wp14:editId="6FEBEF4D">
+                <wp:simplePos x="0" y="0"/>
+                <wp:positionH relativeFrom="column">
+                  <wp:posOffset>891540</wp:posOffset>
+                </wp:positionH>
+                <wp:positionV relativeFrom="paragraph">
+                  <wp:posOffset>178435</wp:posOffset>
+                </wp:positionV>
+                <wp:extent cx="1000125" cy="390525"/>
+                <wp:effectExtent l="38100" t="0" r="28575" b="66675"/>
+                <wp:wrapNone/>
+                <wp:docPr id="12" name="Conector recto de flecha 12"/>
+                <wp:cNvGraphicFramePr/>
+                <a:graphic xmlns:a="http://schemas.openxmlformats.org/drawingml/2006/main">
+                  <a:graphicData uri="http://schemas.microsoft.com/office/word/2010/wordprocessingShape">
+                    <wps:wsp>
+                      <wps:cNvCnPr/>
+                      <wps:spPr>
+                        <a:xfrm flipH="1">
+                          <a:off x="0" y="0"/>
+                          <a:ext cx="1000125" cy="390525"/>
+                        </a:xfrm>
+                        <a:prstGeom prst="straightConnector1">
+                          <a:avLst/>
+                        </a:prstGeom>
+                        <a:ln>
+                          <a:tailEnd type="triangle"/>
+                        </a:ln>
+                      </wps:spPr>
+                      <wps:style>
+                        <a:lnRef idx="1">
+                          <a:schemeClr val="accent1"/>
+                        </a:lnRef>
+                        <a:fillRef idx="0">
+                          <a:schemeClr val="accent1"/>
+                        </a:fillRef>
+                        <a:effectRef idx="0">
+                          <a:schemeClr val="accent1"/>
+                        </a:effectRef>
+                        <a:fontRef idx="minor">
+                          <a:schemeClr val="tx1"/>
+                        </a:fontRef>
+                      </wps:style>
+                      <wps:bodyPr/>
+                    </wps:wsp>
+                  </a:graphicData>
+                </a:graphic>
+                <wp14:sizeRelH relativeFrom="margin">
+                  <wp14:pctWidth>0</wp14:pctWidth>
+                </wp14:sizeRelH>
+                <wp14:sizeRelV relativeFrom="margin">
+                  <wp14:pctHeight>0</wp14:pctHeight>
+                </wp14:sizeRelV>
+              </wp:anchor>
+            </w:drawing>
+          </mc:Choice>
+          <mc:Fallback>
+            <w:pict>
+              <v:shape w14:anchorId="1E7BE7AF" id="Conector recto de flecha 12" o:spid="_x0000_s1026" type="#_x0000_t32" style="position:absolute;margin-left:70.2pt;margin-top:14.05pt;width:78.75pt;height:30.75pt;flip:x;z-index:251671552;visibility:visible;mso-wrap-style:square;mso-width-percent:0;mso-height-percent:0;mso-wrap-distance-left:9pt;mso-wrap-distance-top:0;mso-wrap-distance-right:9pt;mso-wrap-distance-bottom:0;mso-position-horizontal:absolute;mso-position-horizontal-relative:text;mso-position-vertical:absolute;mso-position-vertical-relative:text;mso-width-percent:0;mso-height-percent:0;mso-width-relative:margin;mso-height-relative:margin" o:gfxdata="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" strokecolor="#4472c4 [3204]" strokeweight=".5pt">
+                <v:stroke endarrow="block" joinstyle="miter"/>
+              </v:shape>
+            </w:pict>
+          </mc:Fallback>
+        </mc:AlternateContent>
+      </w:r>
+      <w:r>
+        <w:t>Aprovisonamiento</w:t>
+      </w:r>
+      <w:r>
+        <w:t xml:space="preserve"> (</w:t>
+      </w:r>
+      <w:r>
+        <w:rPr>
+          <w:u w:val="single"/>
+        </w:rPr>
+        <w:t>NºTrans</w:t>
+      </w:r>
+      <w:r>
+        <w:rPr>
+          <w:u w:val="single"/>
+        </w:rPr>
+        <w:t>,</w:t>
+      </w:r>
+      <w:r>
+        <w:t xml:space="preserve"> </w:t>
+      </w:r>
+      <w:r>
+        <w:t>NombreProv</w:t>
+      </w:r>
+      <w:r>
+        <w:t>)</w:t>
+      </w:r>
+    </w:p>
+    <w:p>
+      <w:pPr>
+        <w:jc w:val="both"/>
+      </w:pPr>
+    </w:p>
+    <w:p>
+      <w:pPr>
+        <w:jc w:val="both"/>
+      </w:pPr>
+      <w:r>
+        <w:t>Proveedor (</w:t>
+      </w:r>
+      <w:r>
+        <w:rPr>
+          <w:u w:val="single"/>
+        </w:rPr>
+        <w:t>Nombre</w:t>
+      </w:r>
+      <w:r>
+        <w:t>, TiempoEntrega)</w:t>
+      </w:r>
+    </w:p>
+    <w:p>
+      <w:pPr>
+        <w:jc w:val="both"/>
+      </w:pPr>
+    </w:p>
+    <w:p>
+      <w:pPr>
+        <w:jc w:val="both"/>
+        <w:rPr>
+          <w:u w:val="single"/>
+        </w:rPr>
+      </w:pPr>
+      <w:r>
+        <w:rPr>
+          <w:noProof/>
+          <w:lang w:eastAsia="es-ES"/>
+        </w:rPr>
+        <mc:AlternateContent>
+          <mc:Choice Requires="wps">
+            <w:drawing>
+              <wp:anchor distT="0" distB="0" distL="114300" distR="114300" simplePos="0" relativeHeight="251676672" behindDoc="0" locked="0" layoutInCell="1" allowOverlap="1" wp14:anchorId="09D19893" wp14:editId="28605EDA">
+                <wp:simplePos x="0" y="0"/>
+                <wp:positionH relativeFrom="column">
+                  <wp:posOffset>977266</wp:posOffset>
+                </wp:positionH>
+                <wp:positionV relativeFrom="paragraph">
+                  <wp:posOffset>226695</wp:posOffset>
+                </wp:positionV>
+                <wp:extent cx="552450" cy="285750"/>
+                <wp:effectExtent l="38100" t="38100" r="19050" b="19050"/>
+                <wp:wrapNone/>
+                <wp:docPr id="17" name="Conector recto de flecha 17"/>
+                <wp:cNvGraphicFramePr/>
+                <a:graphic xmlns:a="http://schemas.openxmlformats.org/drawingml/2006/main">
+                  <a:graphicData uri="http://schemas.microsoft.com/office/word/2010/wordprocessingShape">
+                    <wps:wsp>
+                      <wps:cNvCnPr/>
+                      <wps:spPr>
+                        <a:xfrm flipH="1" flipV="1">
+                          <a:off x="0" y="0"/>
+                          <a:ext cx="552450" cy="285750"/>
+                        </a:xfrm>
+                        <a:prstGeom prst="straightConnector1">
+                          <a:avLst/>
+                        </a:prstGeom>
+                        <a:ln>
+                          <a:tailEnd type="triangle"/>
+                        </a:ln>
+                      </wps:spPr>
+                      <wps:style>
+                        <a:lnRef idx="1">
+                          <a:schemeClr val="accent1"/>
+                        </a:lnRef>
+                        <a:fillRef idx="0">
+                          <a:schemeClr val="accent1"/>
+                        </a:fillRef>
+                        <a:effectRef idx="0">
+                          <a:schemeClr val="accent1"/>
+                        </a:effectRef>
+                        <a:fontRef idx="minor">
+                          <a:schemeClr val="tx1"/>
+                        </a:fontRef>
+                      </wps:style>
+                      <wps:bodyPr/>
+                    </wps:wsp>
+                  </a:graphicData>
+                </a:graphic>
+                <wp14:sizeRelH relativeFrom="margin">
+                  <wp14:pctWidth>0</wp14:pctWidth>
+                </wp14:sizeRelH>
+                <wp14:sizeRelV relativeFrom="margin">
+                  <wp14:pctHeight>0</wp14:pctHeight>
+                </wp14:sizeRelV>
+              </wp:anchor>
+            </w:drawing>
+          </mc:Choice>
+          <mc:Fallback>
+            <w:pict>
+              <v:shape w14:anchorId="1E9F8988" id="Conector recto de flecha 17" o:spid="_x0000_s1026" type="#_x0000_t32" style="position:absolute;margin-left:76.95pt;margin-top:17.85pt;width:43.5pt;height:22.5pt;flip:x y;z-index:251676672;visibility:visible;mso-wrap-style:square;mso-width-percent:0;mso-height-percent:0;mso-wrap-distance-left:9pt;mso-wrap-distance-top:0;mso-wrap-distance-right:9pt;mso-wrap-distance-bottom:0;mso-position-horizontal:absolute;mso-position-horizontal-relative:text;mso-position-vertical:absolute;mso-position-vertical-relative:text;mso-width-percent:0;mso-height-percent:0;mso-width-relative:margin;mso-height-relative:margin" o:gfxdata="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" strokecolor="#4472c4 [3204]" strokeweight=".5pt">
+                <v:stroke endarrow="block" joinstyle="miter"/>
+              </v:shape>
+            </w:pict>
+          </mc:Fallback>
+        </mc:AlternateContent>
+      </w:r>
+      <w:r>
+        <w:t>Comanda (</w:t>
+      </w:r>
+      <w:r>
+        <w:rPr>
+          <w:u w:val="single"/>
+        </w:rPr>
+        <w:t>NºTrans</w:t>
+      </w:r>
+      <w:r>
+        <w:rPr>
+          <w:u w:val="single"/>
+        </w:rPr>
+        <w:t>)</w:t>
+      </w:r>
+    </w:p>
+    <w:p>
+      <w:pPr>
+        <w:jc w:val="both"/>
+        <w:rPr>
+          <w:u w:val="single"/>
+        </w:rPr>
+      </w:pPr>
+    </w:p>
+    <w:p>
+      <w:pPr>
+        <w:jc w:val="both"/>
+      </w:pPr>
+      <w:r>
+        <w:rPr>
+          <w:noProof/>
+          <w:lang w:eastAsia="es-ES"/>
+        </w:rPr>
+        <mc:AlternateContent>
+          <mc:Choice Requires="wps">
+            <w:drawing>
+              <wp:anchor distT="0" distB="0" distL="114300" distR="114300" simplePos="0" relativeHeight="251678720" behindDoc="0" locked="0" layoutInCell="1" allowOverlap="1" wp14:anchorId="7D58B694" wp14:editId="62AEF522">
+                <wp:simplePos x="0" y="0"/>
+                <wp:positionH relativeFrom="column">
+                  <wp:posOffset>567689</wp:posOffset>
+                </wp:positionH>
+                <wp:positionV relativeFrom="paragraph">
+                  <wp:posOffset>217169</wp:posOffset>
+                </wp:positionV>
+                <wp:extent cx="276225" cy="314325"/>
+                <wp:effectExtent l="38100" t="0" r="28575" b="47625"/>
+                <wp:wrapNone/>
+                <wp:docPr id="18" name="Conector recto de flecha 18"/>
+                <wp:cNvGraphicFramePr/>
+                <a:graphic xmlns:a="http://schemas.openxmlformats.org/drawingml/2006/main">
+                  <a:graphicData uri="http://schemas.microsoft.com/office/word/2010/wordprocessingShape">
+                    <wps:wsp>
+                      <wps:cNvCnPr/>
+                      <wps:spPr>
+                        <a:xfrm flipH="1">
+                          <a:off x="0" y="0"/>
+                          <a:ext cx="276225" cy="314325"/>
+                        </a:xfrm>
+                        <a:prstGeom prst="straightConnector1">
+                          <a:avLst/>
+                        </a:prstGeom>
+                        <a:ln>
+                          <a:tailEnd type="triangle"/>
+                        </a:ln>
+                      </wps:spPr>
+                      <wps:style>
+                        <a:lnRef idx="1">
+                          <a:schemeClr val="accent1"/>
+                        </a:lnRef>
+                        <a:fillRef idx="0">
+                          <a:schemeClr val="accent1"/>
+                        </a:fillRef>
+                        <a:effectRef idx="0">
+                          <a:schemeClr val="accent1"/>
+                        </a:effectRef>
+                        <a:fontRef idx="minor">
+                          <a:schemeClr val="tx1"/>
+                        </a:fontRef>
+                      </wps:style>
+                      <wps:bodyPr/>
+                    </wps:wsp>
+                  </a:graphicData>
+                </a:graphic>
+                <wp14:sizeRelH relativeFrom="margin">
+                  <wp14:pctWidth>0</wp14:pctWidth>
+                </wp14:sizeRelH>
+                <wp14:sizeRelV relativeFrom="margin">
+                  <wp14:pctHeight>0</wp14:pctHeight>
+                </wp14:sizeRelV>
+              </wp:anchor>
+            </w:drawing>
+          </mc:Choice>
+          <mc:Fallback>
+            <w:pict>
+              <v:shape w14:anchorId="5A8C1354" id="Conector recto de flecha 18" o:spid="_x0000_s1026" type="#_x0000_t32" style="position:absolute;margin-left:44.7pt;margin-top:17.1pt;width:21.75pt;height:24.75pt;flip:x;z-index:251678720;visibility:visible;mso-wrap-style:square;mso-width-percent:0;mso-height-percent:0;mso-wrap-distance-left:9pt;mso-wrap-distance-top:0;mso-wrap-distance-right:9pt;mso-wrap-distance-bottom:0;mso-position-horizontal:absolute;mso-position-horizontal-relative:text;mso-position-vertical:absolute;mso-position-vertical-relative:text;mso-width-percent:0;mso-height-percent:0;mso-width-relative:margin;mso-height-relative:margin" o:gfxdata="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" strokecolor="#4472c4 [3204]" strokeweight=".5pt">
+                <v:stroke endarrow="block" joinstyle="miter"/>
+              </v:shape>
+            </w:pict>
+          </mc:Fallback>
+        </mc:AlternateContent>
+      </w:r>
+      <w:r>
+        <w:t>Contiene</w:t>
+      </w:r>
+      <w:r>
+        <w:t xml:space="preserve"> (</w:t>
+      </w:r>
+      <w:r>
+        <w:rPr>
+          <w:u w:val="single"/>
+        </w:rPr>
+        <w:t>CodigoPlato</w:t>
+      </w:r>
+      <w:r>
+        <w:t>,</w:t>
+      </w:r>
+      <w:r>
+        <w:rPr>
+          <w:u w:val="single"/>
+        </w:rPr>
+        <w:t xml:space="preserve"> </w:t>
+      </w:r>
+      <w:r>
+        <w:rPr>
+          <w:u w:val="single"/>
+        </w:rPr>
+        <w:t>NºTrans</w:t>
+      </w:r>
+      <w:r>
+        <w:rPr>
+          <w:u w:val="single"/>
+        </w:rPr>
+        <w:t>)</w:t>
+      </w:r>
+    </w:p>
+    <w:p>
+      <w:pPr>
+        <w:jc w:val="both"/>
+        <w:rPr>
+          <w:u w:val="single"/>
+        </w:rPr>
+      </w:pPr>
+    </w:p>
+    <w:p>
+      <w:pPr>
+        <w:jc w:val="both"/>
+      </w:pPr>
+      <w:r>
+        <w:rPr>
+          <w:noProof/>
+          <w:lang w:eastAsia="es-ES"/>
+        </w:rPr>
+        <mc:AlternateContent>
+          <mc:Choice Requires="wps">
+            <w:drawing>
+              <wp:anchor distT="0" distB="0" distL="114300" distR="114300" simplePos="0" relativeHeight="251680768" behindDoc="0" locked="0" layoutInCell="1" allowOverlap="1" wp14:anchorId="14E8BF70" wp14:editId="07A95D1C">
+                <wp:simplePos x="0" y="0"/>
+                <wp:positionH relativeFrom="column">
+                  <wp:posOffset>539114</wp:posOffset>
+                </wp:positionH>
+                <wp:positionV relativeFrom="paragraph">
+                  <wp:posOffset>236855</wp:posOffset>
+                </wp:positionV>
+                <wp:extent cx="581025" cy="285750"/>
+                <wp:effectExtent l="38100" t="38100" r="28575" b="19050"/>
+                <wp:wrapNone/>
+                <wp:docPr id="19" name="Conector recto de flecha 19"/>
+                <wp:cNvGraphicFramePr/>
+                <a:graphic xmlns:a="http://schemas.openxmlformats.org/drawingml/2006/main">
+                  <a:graphicData uri="http://schemas.microsoft.com/office/word/2010/wordprocessingShape">
+                    <wps:wsp>
+                      <wps:cNvCnPr/>
+                      <wps:spPr>
+                        <a:xfrm flipH="1" flipV="1">
+                          <a:off x="0" y="0"/>
+                          <a:ext cx="581025" cy="285750"/>
+                        </a:xfrm>
+                        <a:prstGeom prst="straightConnector1">
+                          <a:avLst/>
+                        </a:prstGeom>
+                        <a:ln>
+                          <a:tailEnd type="triangle"/>
+                        </a:ln>
+                      </wps:spPr>
+                      <wps:style>
+                        <a:lnRef idx="1">
+                          <a:schemeClr val="accent1"/>
+                        </a:lnRef>
+                        <a:fillRef idx="0">
+                          <a:schemeClr val="accent1"/>
+                        </a:fillRef>
+                        <a:effectRef idx="0">
+                          <a:schemeClr val="accent1"/>
+                        </a:effectRef>
+                        <a:fontRef idx="minor">
+                          <a:schemeClr val="tx1"/>
+                        </a:fontRef>
+                      </wps:style>
+                      <wps:bodyPr/>
+                    </wps:wsp>
+                  </a:graphicData>
+                </a:graphic>
+                <wp14:sizeRelH relativeFrom="margin">
+                  <wp14:pctWidth>0</wp14:pctWidth>
+                </wp14:sizeRelH>
+                <wp14:sizeRelV relativeFrom="margin">
+                  <wp14:pctHeight>0</wp14:pctHeight>
+                </wp14:sizeRelV>
+              </wp:anchor>
+            </w:drawing>
+          </mc:Choice>
+          <mc:Fallback>
+            <w:pict>
+              <v:shape w14:anchorId="7136905F" id="Conector recto de flecha 19" o:spid="_x0000_s1026" type="#_x0000_t32" style="position:absolute;margin-left:42.45pt;margin-top:18.65pt;width:45.75pt;height:22.5pt;flip:x y;z-index:251680768;visibility:visible;mso-wrap-style:square;mso-width-percent:0;mso-height-percent:0;mso-wrap-distance-left:9pt;mso-wrap-distance-top:0;mso-wrap-distance-right:9pt;mso-wrap-distance-bottom:0;mso-position-horizontal:absolute;mso-position-horizontal-relative:text;mso-position-vertical:absolute;mso-position-vertical-relative:text;mso-width-percent:0;mso-height-percent:0;mso-width-relative:margin;mso-height-relative:margin" o:gfxdata="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" strokecolor="#4472c4 [3204]" strokeweight=".5pt">
+                <v:stroke endarrow="block" joinstyle="miter"/>
+              </v:shape>
+            </w:pict>
+          </mc:Fallback>
+        </mc:AlternateContent>
+      </w:r>
+      <w:r>
+        <w:t>Plato</w:t>
+      </w:r>
+      <w:r>
+        <w:t xml:space="preserve"> (</w:t>
+      </w:r>
+      <w:r>
+        <w:rPr>
+          <w:u w:val="single"/>
+        </w:rPr>
+        <w:t>Codigo</w:t>
+      </w:r>
+      <w:r>
+        <w:t>, Nombre, TipoComida, PrecioVenta</w:t>
+      </w:r>
+      <w:r>
+        <w:t>)</w:t>
+      </w:r>
+    </w:p>
+    <w:p>
+      <w:pPr>
+        <w:jc w:val="both"/>
+      </w:pPr>
+    </w:p>
+    <w:p>
+      <w:pPr>
+        <w:jc w:val="both"/>
+      </w:pPr>
+      <w:r>
+        <w:t>Se compone de (</w:t>
+      </w:r>
+      <w:r>
+        <w:rPr>
+          <w:u w:val="single"/>
+        </w:rPr>
+        <w:t>CodigoPlato,</w:t>
+      </w:r>
+      <w:r>
+        <w:rPr>
+          <w:u w:val="single"/>
+        </w:rPr>
+        <w:t xml:space="preserve"> </w:t>
+      </w:r>
+      <w:r>
+        <w:rPr>
+          <w:u w:val="single"/>
+        </w:rPr>
+        <w:t>Nombre</w:t>
+      </w:r>
+      <w:r>
+        <w:rPr>
+          <w:u w:val="single"/>
+        </w:rPr>
+        <w:t>Producto)</w:t>
+      </w:r>
+      <w:bookmarkStart w:id="0" w:name="_GoBack"/>
+      <w:bookmarkEnd w:id="0"/>
     </w:p>
     <w:p>
       <w:pPr>
@@ -848,7 +1653,7 @@
           <w:color w:val="FF0000"/>
         </w:rPr>
       </w:pPr>
-      <w:hyperlink r:id="rId6" w:history="1">
+      <w:hyperlink r:id="rId8" w:history="1">
         <w:r>
           <w:rPr>
             <w:rStyle w:val="Hipervnculo"/>
@@ -866,7 +1671,7 @@
           <w:color w:val="FF0000"/>
         </w:rPr>
       </w:pPr>
-      <w:hyperlink r:id="rId7" w:history="1">
+      <w:hyperlink r:id="rId9" w:history="1">
         <w:r>
           <w:rPr>
             <w:rStyle w:val="Hipervnculo"/>
@@ -875,8 +1680,6 @@
           <w:t>http://www.chuidiang.org/java/mysql/EjemploJava.php</w:t>
         </w:r>
       </w:hyperlink>
-      <w:bookmarkStart w:id="0" w:name="_GoBack"/>
-      <w:bookmarkEnd w:id="0"/>
     </w:p>
     <w:p>
       <w:pPr>
@@ -886,13 +1689,24 @@
           <w:color w:val="FF0000"/>
         </w:rPr>
       </w:pPr>
-      <w:r>
+      <w:hyperlink r:id="rId10" w:history="1">
+        <w:r>
+          <w:rPr>
+            <w:rStyle w:val="Hipervnculo"/>
+            <w:b/>
+          </w:rPr>
+          <w:t>https://www.youtube.com/watch?v=4bpqPHzc9Tw</w:t>
+        </w:r>
+      </w:hyperlink>
+    </w:p>
+    <w:p>
+      <w:pPr>
+        <w:jc w:val="both"/>
         <w:rPr>
           <w:b/>
           <w:color w:val="FF0000"/>
         </w:rPr>
-        <w:t>https://www.youtube.com/watch?v=4bpqPHzc9Tw</w:t>
-      </w:r>
+      </w:pPr>
     </w:p>
     <w:p>
       <w:pPr>
@@ -1102,6 +1916,405 @@
         <w:t>OTROS</w:t>
       </w:r>
       <w:r>
+        <w:t>'</w:t>
+      </w:r>
+      <w:r>
+        <w:t>,</w:t>
+      </w:r>
+      <w:r>
+        <w:t xml:space="preserve"> </w:t>
+      </w:r>
+      <w:r>
+        <w:t>'</w:t>
+      </w:r>
+      <w:r>
+        <w:t>INGREDIENTE</w:t>
+      </w:r>
+      <w:r>
+        <w:t>'</w:t>
+      </w:r>
+      <w:r>
+        <w:t>) not null,</w:t>
+      </w:r>
+    </w:p>
+    <w:p>
+      <w:pPr>
+        <w:jc w:val="both"/>
+      </w:pPr>
+      <w:r>
+        <w:t>fecha_caducidad date not null,</w:t>
+      </w:r>
+    </w:p>
+    <w:p>
+      <w:pPr>
+        <w:jc w:val="both"/>
+      </w:pPr>
+      <w:r>
+        <w:t xml:space="preserve">precio_venta </w:t>
+      </w:r>
+      <w:r>
+        <w:t>float</w:t>
+      </w:r>
+      <w:r>
+        <w:t xml:space="preserve"> not null,</w:t>
+      </w:r>
+    </w:p>
+    <w:p>
+      <w:pPr>
+        <w:jc w:val="both"/>
+      </w:pPr>
+      <w:r>
+        <w:t xml:space="preserve">precio_compra </w:t>
+      </w:r>
+      <w:r>
+        <w:t>float</w:t>
+      </w:r>
+      <w:r>
+        <w:t xml:space="preserve"> not null);</w:t>
+      </w:r>
+    </w:p>
+    <w:p>
+      <w:pPr>
+        <w:jc w:val="both"/>
+      </w:pPr>
+    </w:p>
+    <w:p>
+      <w:pPr>
+        <w:jc w:val="both"/>
+      </w:pPr>
+      <w:r>
+        <w:t>CREATE TABLE ticket</w:t>
+      </w:r>
+    </w:p>
+    <w:p>
+      <w:pPr>
+        <w:jc w:val="both"/>
+      </w:pPr>
+      <w:r>
+        <w:t>(num_trans int auto_increment primary key,</w:t>
+      </w:r>
+    </w:p>
+    <w:p>
+      <w:pPr>
+        <w:jc w:val="both"/>
+      </w:pPr>
+      <w:r>
+        <w:t>fecha date not null,</w:t>
+      </w:r>
+    </w:p>
+    <w:p>
+      <w:pPr>
+        <w:jc w:val="both"/>
+      </w:pPr>
+      <w:r>
+        <w:t xml:space="preserve">nif_local </w:t>
+      </w:r>
+      <w:r>
+        <w:t>char</w:t>
+      </w:r>
+      <w:r>
+        <w:t>(</w:t>
+      </w:r>
+      <w:r>
+        <w:t>9</w:t>
+      </w:r>
+      <w:r>
+        <w:t>) not null,</w:t>
+      </w:r>
+    </w:p>
+    <w:p>
+      <w:pPr>
+        <w:jc w:val="both"/>
+      </w:pPr>
+      <w:r>
+        <w:t>CONSTRAINT fk_nif_local_ticket FOREIGN KEY (nif_local) references local(nif) );</w:t>
+      </w:r>
+    </w:p>
+    <w:p>
+      <w:pPr>
+        <w:jc w:val="both"/>
+      </w:pPr>
+    </w:p>
+    <w:p>
+      <w:pPr>
+        <w:jc w:val="both"/>
+      </w:pPr>
+      <w:r>
+        <w:t>CREATE TABLE tiene</w:t>
+      </w:r>
+    </w:p>
+    <w:p>
+      <w:pPr>
+        <w:jc w:val="both"/>
+      </w:pPr>
+      <w:r>
+        <w:t xml:space="preserve">(nif_local </w:t>
+      </w:r>
+      <w:r>
+        <w:t>char</w:t>
+      </w:r>
+      <w:r>
+        <w:t>(</w:t>
+      </w:r>
+      <w:r>
+        <w:t>9</w:t>
+      </w:r>
+      <w:r>
+        <w:t>),</w:t>
+      </w:r>
+    </w:p>
+    <w:p>
+      <w:pPr>
+        <w:jc w:val="both"/>
+      </w:pPr>
+      <w:r>
+        <w:lastRenderedPageBreak/>
+        <w:t>nombre_producto varchar(40),</w:t>
+      </w:r>
+    </w:p>
+    <w:p>
+      <w:pPr>
+        <w:jc w:val="both"/>
+      </w:pPr>
+      <w:r>
+        <w:t>cantidad int not null,</w:t>
+      </w:r>
+    </w:p>
+    <w:p>
+      <w:pPr>
+        <w:jc w:val="both"/>
+      </w:pPr>
+      <w:r>
+        <w:t>CONSTRAINT pk_tiene PRIMARY KEY (nif_local, nombre_producto),</w:t>
+      </w:r>
+    </w:p>
+    <w:p>
+      <w:pPr>
+        <w:jc w:val="both"/>
+      </w:pPr>
+      <w:r>
+        <w:t>CONSTRAINT fk_nif_local_tiene FOREIGN KEY (nif_local) references local(nif),</w:t>
+      </w:r>
+    </w:p>
+    <w:p>
+      <w:pPr>
+        <w:jc w:val="both"/>
+      </w:pPr>
+      <w:r>
+        <w:t>CONSTRAINT fk_nombre_producto_tiene FOREIGN KEY (nombre_producto) references producto(nombre) );</w:t>
+      </w:r>
+    </w:p>
+    <w:p>
+      <w:pPr>
+        <w:jc w:val="both"/>
+      </w:pPr>
+    </w:p>
+    <w:p>
+      <w:pPr>
+        <w:jc w:val="both"/>
+      </w:pPr>
+      <w:r>
+        <w:t>CREATE TABLE incluye</w:t>
+      </w:r>
+    </w:p>
+    <w:p>
+      <w:pPr>
+        <w:jc w:val="both"/>
+      </w:pPr>
+      <w:r>
+        <w:t>(nombre_producto varchar(40),</w:t>
+      </w:r>
+    </w:p>
+    <w:p>
+      <w:pPr>
+        <w:jc w:val="both"/>
+      </w:pPr>
+      <w:r>
+        <w:t>num_trans int,</w:t>
+      </w:r>
+    </w:p>
+    <w:p>
+      <w:pPr>
+        <w:jc w:val="both"/>
+      </w:pPr>
+      <w:r>
+        <w:t>cantidad int not null,</w:t>
+      </w:r>
+    </w:p>
+    <w:p>
+      <w:pPr>
+        <w:jc w:val="both"/>
+      </w:pPr>
+      <w:r>
+        <w:t xml:space="preserve">precio_venta </w:t>
+      </w:r>
+      <w:r>
+        <w:t>float</w:t>
+      </w:r>
+      <w:r>
+        <w:t xml:space="preserve"> not null,</w:t>
+      </w:r>
+    </w:p>
+    <w:p>
+      <w:pPr>
+        <w:jc w:val="both"/>
+      </w:pPr>
+      <w:r>
+        <w:t>CONSTRAINT pk_incluye PRIMARY KEY (nombre_producto, num_trans),</w:t>
+      </w:r>
+    </w:p>
+    <w:p>
+      <w:pPr>
+        <w:jc w:val="both"/>
+      </w:pPr>
+      <w:r>
+        <w:t>CONSTRAINT fk_nombre_producto_incluye FOREIGN KEY (nombre_producto) references producto(nombre),</w:t>
+      </w:r>
+    </w:p>
+    <w:p>
+      <w:pPr>
+        <w:jc w:val="both"/>
+      </w:pPr>
+      <w:r>
+        <w:t>CONSTRAINT fk_num_trans_incluye FOREIGN KEY (num_trans) references ticket(num_trans) );</w:t>
+      </w:r>
+    </w:p>
+    <w:p>
+      <w:pPr>
+        <w:jc w:val="both"/>
+      </w:pPr>
+    </w:p>
+    <w:p>
+      <w:pPr>
+        <w:jc w:val="both"/>
+      </w:pPr>
+      <w:r>
+        <w:t>CREATE TABLE identificacion</w:t>
+      </w:r>
+    </w:p>
+    <w:p>
+      <w:pPr>
+        <w:jc w:val="both"/>
+      </w:pPr>
+      <w:r>
+        <w:t>(nif char(9) primary key,</w:t>
+      </w:r>
+    </w:p>
+    <w:p>
+      <w:pPr>
+        <w:jc w:val="both"/>
+      </w:pPr>
+      <w:r>
+        <w:t>nombre_apellidos varchar(40) not null);</w:t>
+      </w:r>
+    </w:p>
+    <w:p>
+      <w:pPr>
+        <w:jc w:val="both"/>
+      </w:pPr>
+    </w:p>
+    <w:p>
+      <w:pPr>
+        <w:jc w:val="both"/>
+      </w:pPr>
+      <w:r>
+        <w:t>CREATE TABLE factura</w:t>
+      </w:r>
+    </w:p>
+    <w:p>
+      <w:pPr>
+        <w:jc w:val="both"/>
+      </w:pPr>
+      <w:r>
+        <w:t>(num_trans int primary key,</w:t>
+      </w:r>
+    </w:p>
+    <w:p>
+      <w:pPr>
+        <w:jc w:val="both"/>
+      </w:pPr>
+      <w:r>
+        <w:t xml:space="preserve">nif </w:t>
+      </w:r>
+      <w:r>
+        <w:t>char</w:t>
+      </w:r>
+      <w:r>
+        <w:t>(</w:t>
+      </w:r>
+      <w:r>
+        <w:t>9</w:t>
+      </w:r>
+      <w:r>
+        <w:t>) unique not null,</w:t>
+      </w:r>
+    </w:p>
+    <w:p>
+      <w:pPr>
+        <w:jc w:val="both"/>
+      </w:pPr>
+      <w:r>
+        <w:t>CONSTRAINT fk_num_trans_factura FOREIGN KEY (num_trans) references ticket(num_trans)</w:t>
+      </w:r>
+      <w:r>
+        <w:t xml:space="preserve"> </w:t>
+      </w:r>
+      <w:r>
+        <w:t>,</w:t>
+      </w:r>
+    </w:p>
+    <w:p>
+      <w:pPr>
+        <w:jc w:val="both"/>
+      </w:pPr>
+      <w:r>
+        <w:t>CONSTRAINT fk_nif_factura FOREIGN KEY (nif) references identificacion(nif)</w:t>
+      </w:r>
+      <w:r>
+        <w:t xml:space="preserve"> );</w:t>
+      </w:r>
+    </w:p>
+    <w:p>
+      <w:pPr>
+        <w:jc w:val="both"/>
+      </w:pPr>
+    </w:p>
+    <w:p>
+      <w:pPr>
+        <w:jc w:val="both"/>
+      </w:pPr>
+      <w:r>
+        <w:t>CREATE TABLE pedido</w:t>
+      </w:r>
+    </w:p>
+    <w:p>
+      <w:pPr>
+        <w:jc w:val="both"/>
+      </w:pPr>
+      <w:r>
+        <w:t>(num_trans int primary key,</w:t>
+      </w:r>
+    </w:p>
+    <w:p>
+      <w:pPr>
+        <w:jc w:val="both"/>
+      </w:pPr>
+      <w:r>
+        <w:t xml:space="preserve">tipo </w:t>
+      </w:r>
+      <w:r>
+        <w:t>enum ('</w:t>
+      </w:r>
+      <w:r>
+        <w:t>RECOGIDA</w:t>
+      </w:r>
+      <w:r>
+        <w:t>', '</w:t>
+      </w:r>
+      <w:r>
+        <w:t>ENTREGA</w:t>
+      </w:r>
+      <w:r>
         <w:t>') not null,</w:t>
       </w:r>
     </w:p>
@@ -1110,387 +2323,6 @@
         <w:jc w:val="both"/>
       </w:pPr>
       <w:r>
-        <w:t>fecha_caducidad date not null,</w:t>
-      </w:r>
-    </w:p>
-    <w:p>
-      <w:pPr>
-        <w:jc w:val="both"/>
-      </w:pPr>
-      <w:r>
-        <w:t xml:space="preserve">precio_venta </w:t>
-      </w:r>
-      <w:r>
-        <w:t>float</w:t>
-      </w:r>
-      <w:r>
-        <w:t xml:space="preserve"> not null,</w:t>
-      </w:r>
-    </w:p>
-    <w:p>
-      <w:pPr>
-        <w:jc w:val="both"/>
-      </w:pPr>
-      <w:r>
-        <w:t xml:space="preserve">precio_compra </w:t>
-      </w:r>
-      <w:r>
-        <w:t>float</w:t>
-      </w:r>
-      <w:r>
-        <w:t xml:space="preserve"> not null);</w:t>
-      </w:r>
-    </w:p>
-    <w:p>
-      <w:pPr>
-        <w:jc w:val="both"/>
-      </w:pPr>
-    </w:p>
-    <w:p>
-      <w:pPr>
-        <w:jc w:val="both"/>
-      </w:pPr>
-      <w:r>
-        <w:t>CREATE TABLE ticket</w:t>
-      </w:r>
-    </w:p>
-    <w:p>
-      <w:pPr>
-        <w:jc w:val="both"/>
-      </w:pPr>
-      <w:r>
-        <w:t>(num_trans int auto_increment primary key,</w:t>
-      </w:r>
-    </w:p>
-    <w:p>
-      <w:pPr>
-        <w:jc w:val="both"/>
-      </w:pPr>
-      <w:r>
-        <w:t>fecha date not null,</w:t>
-      </w:r>
-    </w:p>
-    <w:p>
-      <w:pPr>
-        <w:jc w:val="both"/>
-      </w:pPr>
-      <w:r>
-        <w:t xml:space="preserve">nif_local </w:t>
-      </w:r>
-      <w:r>
-        <w:t>char</w:t>
-      </w:r>
-      <w:r>
-        <w:t>(</w:t>
-      </w:r>
-      <w:r>
-        <w:t>9</w:t>
-      </w:r>
-      <w:r>
-        <w:t>) not null,</w:t>
-      </w:r>
-    </w:p>
-    <w:p>
-      <w:pPr>
-        <w:jc w:val="both"/>
-      </w:pPr>
-      <w:r>
-        <w:t>CONSTRAINT fk_nif_local_ticket FOREIGN KEY (nif_local) references local(nif) );</w:t>
-      </w:r>
-    </w:p>
-    <w:p>
-      <w:pPr>
-        <w:jc w:val="both"/>
-      </w:pPr>
-    </w:p>
-    <w:p>
-      <w:pPr>
-        <w:jc w:val="both"/>
-      </w:pPr>
-      <w:r>
-        <w:t>CREATE TABLE tiene</w:t>
-      </w:r>
-    </w:p>
-    <w:p>
-      <w:pPr>
-        <w:jc w:val="both"/>
-      </w:pPr>
-      <w:r>
-        <w:t xml:space="preserve">(nif_local </w:t>
-      </w:r>
-      <w:r>
-        <w:t>char</w:t>
-      </w:r>
-      <w:r>
-        <w:t>(</w:t>
-      </w:r>
-      <w:r>
-        <w:t>9</w:t>
-      </w:r>
-      <w:r>
-        <w:t>),</w:t>
-      </w:r>
-    </w:p>
-    <w:p>
-      <w:pPr>
-        <w:jc w:val="both"/>
-      </w:pPr>
-      <w:r>
-        <w:t>nombre_producto varchar(40),</w:t>
-      </w:r>
-    </w:p>
-    <w:p>
-      <w:pPr>
-        <w:jc w:val="both"/>
-      </w:pPr>
-      <w:r>
-        <w:lastRenderedPageBreak/>
-        <w:t>cantidad int not null,</w:t>
-      </w:r>
-    </w:p>
-    <w:p>
-      <w:pPr>
-        <w:jc w:val="both"/>
-      </w:pPr>
-      <w:r>
-        <w:t>CONSTRAINT pk_tiene PRIMARY KEY (nif_local, nombre_producto),</w:t>
-      </w:r>
-    </w:p>
-    <w:p>
-      <w:pPr>
-        <w:jc w:val="both"/>
-      </w:pPr>
-      <w:r>
-        <w:t>CONSTRAINT fk_nif_local_tiene FOREIGN KEY (nif_local) references local(nif),</w:t>
-      </w:r>
-    </w:p>
-    <w:p>
-      <w:pPr>
-        <w:jc w:val="both"/>
-      </w:pPr>
-      <w:r>
-        <w:t>CONSTRAINT fk_nombre_producto_tiene FOREIGN KEY (nombre_producto) references producto(nombre) );</w:t>
-      </w:r>
-    </w:p>
-    <w:p>
-      <w:pPr>
-        <w:jc w:val="both"/>
-      </w:pPr>
-    </w:p>
-    <w:p>
-      <w:pPr>
-        <w:jc w:val="both"/>
-      </w:pPr>
-      <w:r>
-        <w:t>CREATE TABLE incluye</w:t>
-      </w:r>
-    </w:p>
-    <w:p>
-      <w:pPr>
-        <w:jc w:val="both"/>
-      </w:pPr>
-      <w:r>
-        <w:t>(nombre_producto varchar(40),</w:t>
-      </w:r>
-    </w:p>
-    <w:p>
-      <w:pPr>
-        <w:jc w:val="both"/>
-      </w:pPr>
-      <w:r>
-        <w:t>num_trans int,</w:t>
-      </w:r>
-    </w:p>
-    <w:p>
-      <w:pPr>
-        <w:jc w:val="both"/>
-      </w:pPr>
-      <w:r>
-        <w:t>cantidad int not null,</w:t>
-      </w:r>
-    </w:p>
-    <w:p>
-      <w:pPr>
-        <w:jc w:val="both"/>
-      </w:pPr>
-      <w:r>
-        <w:t xml:space="preserve">precio_venta </w:t>
-      </w:r>
-      <w:r>
-        <w:t>float</w:t>
-      </w:r>
-      <w:r>
-        <w:t xml:space="preserve"> not null,</w:t>
-      </w:r>
-    </w:p>
-    <w:p>
-      <w:pPr>
-        <w:jc w:val="both"/>
-      </w:pPr>
-      <w:r>
-        <w:t>CONSTRAINT pk_incluye PRIMARY KEY (nombre_producto, num_trans),</w:t>
-      </w:r>
-    </w:p>
-    <w:p>
-      <w:pPr>
-        <w:jc w:val="both"/>
-      </w:pPr>
-      <w:r>
-        <w:t>CONSTRAINT fk_nombre_producto_incluye FOREIGN KEY (nombre_producto) references producto(nombre),</w:t>
-      </w:r>
-    </w:p>
-    <w:p>
-      <w:pPr>
-        <w:jc w:val="both"/>
-      </w:pPr>
-      <w:r>
-        <w:t>CONSTRAINT fk_num_trans_incluye FOREIGN KEY (num_trans) references ticket(num_trans) );</w:t>
-      </w:r>
-    </w:p>
-    <w:p>
-      <w:pPr>
-        <w:jc w:val="both"/>
-      </w:pPr>
-    </w:p>
-    <w:p>
-      <w:pPr>
-        <w:jc w:val="both"/>
-      </w:pPr>
-      <w:r>
-        <w:t>CREATE TABLE identificacion</w:t>
-      </w:r>
-    </w:p>
-    <w:p>
-      <w:pPr>
-        <w:jc w:val="both"/>
-      </w:pPr>
-      <w:r>
-        <w:t>(nif char(9) primary key,</w:t>
-      </w:r>
-    </w:p>
-    <w:p>
-      <w:pPr>
-        <w:jc w:val="both"/>
-      </w:pPr>
-      <w:r>
-        <w:t>nombre_apellidos varchar(40) not null);</w:t>
-      </w:r>
-    </w:p>
-    <w:p>
-      <w:pPr>
-        <w:jc w:val="both"/>
-      </w:pPr>
-    </w:p>
-    <w:p>
-      <w:pPr>
-        <w:jc w:val="both"/>
-      </w:pPr>
-      <w:r>
-        <w:t>CREATE TABLE factura</w:t>
-      </w:r>
-    </w:p>
-    <w:p>
-      <w:pPr>
-        <w:jc w:val="both"/>
-      </w:pPr>
-      <w:r>
-        <w:t>(num_trans int primary key,</w:t>
-      </w:r>
-    </w:p>
-    <w:p>
-      <w:pPr>
-        <w:jc w:val="both"/>
-      </w:pPr>
-      <w:r>
-        <w:t xml:space="preserve">nif </w:t>
-      </w:r>
-      <w:r>
-        <w:t>char</w:t>
-      </w:r>
-      <w:r>
-        <w:t>(</w:t>
-      </w:r>
-      <w:r>
-        <w:t>9</w:t>
-      </w:r>
-      <w:r>
-        <w:t>) unique not null,</w:t>
-      </w:r>
-    </w:p>
-    <w:p>
-      <w:pPr>
-        <w:jc w:val="both"/>
-      </w:pPr>
-      <w:r>
-        <w:t>CONSTRAINT fk_num_trans_factura FOREIGN KEY (num_trans) references ticket(num_trans)</w:t>
-      </w:r>
-      <w:r>
-        <w:t xml:space="preserve"> </w:t>
-      </w:r>
-      <w:r>
-        <w:t>,</w:t>
-      </w:r>
-    </w:p>
-    <w:p>
-      <w:pPr>
-        <w:jc w:val="both"/>
-      </w:pPr>
-      <w:r>
-        <w:t>CONSTRAINT fk_nif_factura FOREIGN KEY (nif) references identificacion(nif)</w:t>
-      </w:r>
-      <w:r>
-        <w:t xml:space="preserve"> );</w:t>
-      </w:r>
-    </w:p>
-    <w:p>
-      <w:pPr>
-        <w:jc w:val="both"/>
-      </w:pPr>
-    </w:p>
-    <w:p>
-      <w:pPr>
-        <w:jc w:val="both"/>
-      </w:pPr>
-      <w:r>
-        <w:t>CREATE TABLE pedido</w:t>
-      </w:r>
-    </w:p>
-    <w:p>
-      <w:pPr>
-        <w:jc w:val="both"/>
-      </w:pPr>
-      <w:r>
-        <w:t>(num_trans int primary key,</w:t>
-      </w:r>
-    </w:p>
-    <w:p>
-      <w:pPr>
-        <w:jc w:val="both"/>
-      </w:pPr>
-      <w:r>
-        <w:t xml:space="preserve">tipo </w:t>
-      </w:r>
-      <w:r>
-        <w:t>enum ('</w:t>
-      </w:r>
-      <w:r>
-        <w:t>RECOGIDA</w:t>
-      </w:r>
-      <w:r>
-        <w:t>', '</w:t>
-      </w:r>
-      <w:r>
-        <w:t>ENTREGA</w:t>
-      </w:r>
-      <w:r>
-        <w:t>') not null,</w:t>
-      </w:r>
-    </w:p>
-    <w:p>
-      <w:pPr>
-        <w:jc w:val="both"/>
-      </w:pPr>
-      <w:r>
         <w:t>domicilio varchar(40),</w:t>
       </w:r>
     </w:p>
@@ -1512,7 +2344,6 @@
         <w:jc w:val="both"/>
       </w:pPr>
       <w:r>
-        <w:lastRenderedPageBreak/>
         <w:t>insert into producto values ("Garbanzos","COMIDA","2021/01/20",5,5);</w:t>
       </w:r>
     </w:p>
@@ -1566,6 +2397,56 @@
     </w:sectPr>
   </w:body>
 </w:document>
+</file>
+
+<file path=word/endnotes.xml><?xml version="1.0" encoding="utf-8"?>
+<w:endnotes xmlns:wpc="http://schemas.microsoft.com/office/word/2010/wordprocessingCanvas" xmlns:cx="http://schemas.microsoft.com/office/drawing/2014/chartex" xmlns:mc="http://schemas.openxmlformats.org/markup-compatibility/2006" xmlns:o="urn:schemas-microsoft-com:office:office" xmlns:r="http://schemas.openxmlformats.org/officeDocument/2006/relationships" xmlns:m="http://schemas.openxmlformats.org/officeDocument/2006/math" xmlns:v="urn:schemas-microsoft-com:vml" xmlns:wp14="http://schemas.microsoft.com/office/word/2010/wordprocessingDrawing" xmlns:wp="http://schemas.openxmlformats.org/drawingml/2006/wordprocessingDrawing" xmlns:w10="urn:schemas-microsoft-com:office:word" xmlns:w="http://schemas.openxmlformats.org/wordprocessingml/2006/main" xmlns:w14="http://schemas.microsoft.com/office/word/2010/wordml" xmlns:w15="http://schemas.microsoft.com/office/word/2012/wordml" xmlns:w16se="http://schemas.microsoft.com/office/word/2015/wordml/symex" xmlns:wpg="http://schemas.microsoft.com/office/word/2010/wordprocessingGroup" xmlns:wpi="http://schemas.microsoft.com/office/word/2010/wordprocessingInk" xmlns:wne="http://schemas.microsoft.com/office/word/2006/wordml" xmlns:wps="http://schemas.microsoft.com/office/word/2010/wordprocessingShape" mc:Ignorable="w14 w15 w16se wp14">
+  <w:endnote w:type="separator" w:id="-1">
+    <w:p>
+      <w:pPr>
+        <w:spacing w:after="0" w:line="240" w:lineRule="auto"/>
+      </w:pPr>
+      <w:r>
+        <w:separator/>
+      </w:r>
+    </w:p>
+  </w:endnote>
+  <w:endnote w:type="continuationSeparator" w:id="0">
+    <w:p>
+      <w:pPr>
+        <w:spacing w:after="0" w:line="240" w:lineRule="auto"/>
+      </w:pPr>
+      <w:r>
+        <w:continuationSeparator/>
+      </w:r>
+    </w:p>
+  </w:endnote>
+</w:endnotes>
+</file>
+
+<file path=word/footnotes.xml><?xml version="1.0" encoding="utf-8"?>
+<w:footnotes xmlns:wpc="http://schemas.microsoft.com/office/word/2010/wordprocessingCanvas" xmlns:cx="http://schemas.microsoft.com/office/drawing/2014/chartex" xmlns:mc="http://schemas.openxmlformats.org/markup-compatibility/2006" xmlns:o="urn:schemas-microsoft-com:office:office" xmlns:r="http://schemas.openxmlformats.org/officeDocument/2006/relationships" xmlns:m="http://schemas.openxmlformats.org/officeDocument/2006/math" xmlns:v="urn:schemas-microsoft-com:vml" xmlns:wp14="http://schemas.microsoft.com/office/word/2010/wordprocessingDrawing" xmlns:wp="http://schemas.openxmlformats.org/drawingml/2006/wordprocessingDrawing" xmlns:w10="urn:schemas-microsoft-com:office:word" xmlns:w="http://schemas.openxmlformats.org/wordprocessingml/2006/main" xmlns:w14="http://schemas.microsoft.com/office/word/2010/wordml" xmlns:w15="http://schemas.microsoft.com/office/word/2012/wordml" xmlns:w16se="http://schemas.microsoft.com/office/word/2015/wordml/symex" xmlns:wpg="http://schemas.microsoft.com/office/word/2010/wordprocessingGroup" xmlns:wpi="http://schemas.microsoft.com/office/word/2010/wordprocessingInk" xmlns:wne="http://schemas.microsoft.com/office/word/2006/wordml" xmlns:wps="http://schemas.microsoft.com/office/word/2010/wordprocessingShape" mc:Ignorable="w14 w15 w16se wp14">
+  <w:footnote w:type="separator" w:id="-1">
+    <w:p>
+      <w:pPr>
+        <w:spacing w:after="0" w:line="240" w:lineRule="auto"/>
+      </w:pPr>
+      <w:r>
+        <w:separator/>
+      </w:r>
+    </w:p>
+  </w:footnote>
+  <w:footnote w:type="continuationSeparator" w:id="0">
+    <w:p>
+      <w:pPr>
+        <w:spacing w:after="0" w:line="240" w:lineRule="auto"/>
+      </w:pPr>
+      <w:r>
+        <w:continuationSeparator/>
+      </w:r>
+    </w:p>
+  </w:footnote>
+</w:footnotes>
 </file>
 
 <file path=word/styles.xml><?xml version="1.0" encoding="utf-8"?>
@@ -2050,6 +2931,50 @@
       <w:u w:val="single"/>
     </w:rPr>
   </w:style>
+  <w:style w:type="paragraph" w:styleId="Encabezado">
+    <w:name w:val="header"/>
+    <w:basedOn w:val="Normal"/>
+    <w:link w:val="EncabezadoCar"/>
+    <w:uiPriority w:val="99"/>
+    <w:unhideWhenUsed/>
+    <w:rsid w:val="00A6230B"/>
+    <w:pPr>
+      <w:tabs>
+        <w:tab w:val="center" w:pos="4252"/>
+        <w:tab w:val="right" w:pos="8504"/>
+      </w:tabs>
+      <w:spacing w:after="0" w:line="240" w:lineRule="auto"/>
+    </w:pPr>
+  </w:style>
+  <w:style w:type="character" w:customStyle="1" w:styleId="EncabezadoCar">
+    <w:name w:val="Encabezado Car"/>
+    <w:basedOn w:val="Fuentedeprrafopredeter"/>
+    <w:link w:val="Encabezado"/>
+    <w:uiPriority w:val="99"/>
+    <w:rsid w:val="00A6230B"/>
+  </w:style>
+  <w:style w:type="paragraph" w:styleId="Piedepgina">
+    <w:name w:val="footer"/>
+    <w:basedOn w:val="Normal"/>
+    <w:link w:val="PiedepginaCar"/>
+    <w:uiPriority w:val="99"/>
+    <w:unhideWhenUsed/>
+    <w:rsid w:val="00A6230B"/>
+    <w:pPr>
+      <w:tabs>
+        <w:tab w:val="center" w:pos="4252"/>
+        <w:tab w:val="right" w:pos="8504"/>
+      </w:tabs>
+      <w:spacing w:after="0" w:line="240" w:lineRule="auto"/>
+    </w:pPr>
+  </w:style>
+  <w:style w:type="character" w:customStyle="1" w:styleId="PiedepginaCar">
+    <w:name w:val="Pie de página Car"/>
+    <w:basedOn w:val="Fuentedeprrafopredeter"/>
+    <w:link w:val="Piedepgina"/>
+    <w:uiPriority w:val="99"/>
+    <w:rsid w:val="00A6230B"/>
+  </w:style>
 </w:styles>
 </file>
 
@@ -2353,7 +3278,7 @@
 </file>
 
 <file path=customXml/itemProps1.xml><?xml version="1.0" encoding="utf-8"?>
-<ds:datastoreItem xmlns:ds="http://schemas.openxmlformats.org/officeDocument/2006/customXml" ds:itemID="{D9F6532B-6462-42D4-99F1-76D10BF3B4FB}">
+<ds:datastoreItem xmlns:ds="http://schemas.openxmlformats.org/officeDocument/2006/customXml" ds:itemID="{13242C94-BEEE-4CF2-AA8C-AFB7908583A8}">
   <ds:schemaRefs>
     <ds:schemaRef ds:uri="http://schemas.openxmlformats.org/officeDocument/2006/bibliography"/>
   </ds:schemaRefs>

</xml_diff>

<commit_message>
Script en el word de MYSQL
</commit_message>
<xml_diff>
--- a/BaseDeDatos/Esquema Relacional y Scripts MySQL.docx
+++ b/BaseDeDatos/Esquema Relacional y Scripts MySQL.docx
@@ -156,7 +156,7 @@
           </mc:Choice>
           <mc:Fallback>
             <w:pict>
-              <v:shapetype w14:anchorId="5D20016E" id="_x0000_t32" coordsize="21600,21600" o:spt="32" o:oned="t" path="m,l21600,21600e" filled="f">
+              <v:shapetype w14:anchorId="1BB90225" id="_x0000_t32" coordsize="21600,21600" o:spt="32" o:oned="t" path="m,l21600,21600e" filled="f">
                 <v:path arrowok="t" fillok="f" o:connecttype="none"/>
                 <o:lock v:ext="edit" shapetype="t"/>
               </v:shapetype>
@@ -257,7 +257,7 @@
           </mc:Choice>
           <mc:Fallback>
             <w:pict>
-              <v:shapetype w14:anchorId="21D50DFE" id="_x0000_t34" coordsize="21600,21600" o:spt="34" o:oned="t" adj="10800" path="m,l@0,0@0,21600,21600,21600e" filled="f">
+              <v:shapetype w14:anchorId="0E20BE37" id="_x0000_t34" coordsize="21600,21600" o:spt="34" o:oned="t" adj="10800" path="m,l@0,0@0,21600,21600,21600e" filled="f">
                 <v:stroke joinstyle="miter"/>
                 <v:formulas>
                   <v:f eqn="val #0"/>
@@ -428,7 +428,7 @@
           </mc:Choice>
           <mc:Fallback>
             <w:pict>
-              <v:shape w14:anchorId="686AF48E" id="Conector recto de flecha 3" o:spid="_x0000_s1026" type="#_x0000_t32" style="position:absolute;margin-left:71.7pt;margin-top:15.8pt;width:21.75pt;height:29.25pt;flip:x;z-index:251660288;visibility:visible;mso-wrap-style:square;mso-wrap-distance-left:9pt;mso-wrap-distance-top:0;mso-wrap-distance-right:9pt;mso-wrap-distance-bottom:0;mso-position-horizontal:absolute;mso-position-horizontal-relative:text;mso-position-vertical:absolute;mso-position-vertical-relative:text" o:gfxdata="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" strokecolor="#4472c4 [3204]" strokeweight=".5pt">
+              <v:shape w14:anchorId="38884D18" id="Conector recto de flecha 3" o:spid="_x0000_s1026" type="#_x0000_t32" style="position:absolute;margin-left:71.7pt;margin-top:15.8pt;width:21.75pt;height:29.25pt;flip:x;z-index:251660288;visibility:visible;mso-wrap-style:square;mso-wrap-distance-left:9pt;mso-wrap-distance-top:0;mso-wrap-distance-right:9pt;mso-wrap-distance-bottom:0;mso-position-horizontal:absolute;mso-position-horizontal-relative:text;mso-position-vertical:absolute;mso-position-vertical-relative:text" o:gfxdata="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" strokecolor="#4472c4 [3204]" strokeweight=".5pt">
                 <v:stroke endarrow="block" joinstyle="miter"/>
               </v:shape>
             </w:pict>
@@ -525,7 +525,7 @@
           </mc:Choice>
           <mc:Fallback>
             <w:pict>
-              <v:shape w14:anchorId="4BE13A67" id="Conector: angular 9" o:spid="_x0000_s1026" type="#_x0000_t34" style="position:absolute;margin-left:49.6pt;margin-top:16.75pt;width:101.9pt;height:494.65pt;flip:x y;z-index:251682816;visibility:visible;mso-wrap-style:square;mso-width-percent:0;mso-height-percent:0;mso-wrap-distance-left:9pt;mso-wrap-distance-top:0;mso-wrap-distance-right:9pt;mso-wrap-distance-bottom:0;mso-position-horizontal:absolute;mso-position-horizontal-relative:text;mso-position-vertical:absolute;mso-position-vertical-relative:text;mso-width-percent:0;mso-height-percent:0;mso-width-relative:margin;mso-height-relative:margin" o:gfxdata="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" adj="37180" strokecolor="#4472c4 [3204]" strokeweight=".5pt">
+              <v:shape w14:anchorId="45562D0D" id="Conector: angular 9" o:spid="_x0000_s1026" type="#_x0000_t34" style="position:absolute;margin-left:49.6pt;margin-top:16.75pt;width:101.9pt;height:494.65pt;flip:x y;z-index:251682816;visibility:visible;mso-wrap-style:square;mso-width-percent:0;mso-height-percent:0;mso-wrap-distance-left:9pt;mso-wrap-distance-top:0;mso-wrap-distance-right:9pt;mso-wrap-distance-bottom:0;mso-position-horizontal:absolute;mso-position-horizontal-relative:text;mso-position-vertical:absolute;mso-position-vertical-relative:text;mso-width-percent:0;mso-height-percent:0;mso-width-relative:margin;mso-height-relative:margin" o:gfxdata="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" adj="37180" strokecolor="#4472c4 [3204]" strokeweight=".5pt">
                 <v:stroke endarrow="block"/>
               </v:shape>
             </w:pict>
@@ -592,7 +592,7 @@
           </mc:Choice>
           <mc:Fallback>
             <w:pict>
-              <v:shape w14:anchorId="48757AD0" id="Conector recto de flecha 4" o:spid="_x0000_s1026" type="#_x0000_t32" style="position:absolute;margin-left:58.95pt;margin-top:18.05pt;width:0;height:23.25pt;flip:y;z-index:251661312;visibility:visible;mso-wrap-style:square;mso-wrap-distance-left:9pt;mso-wrap-distance-top:0;mso-wrap-distance-right:9pt;mso-wrap-distance-bottom:0;mso-position-horizontal:absolute;mso-position-horizontal-relative:text;mso-position-vertical:absolute;mso-position-vertical-relative:text" o:gfxdata="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" strokecolor="#4472c4 [3204]" strokeweight=".5pt">
+              <v:shape w14:anchorId="1A58985B" id="Conector recto de flecha 4" o:spid="_x0000_s1026" type="#_x0000_t32" style="position:absolute;margin-left:58.95pt;margin-top:18.05pt;width:0;height:23.25pt;flip:y;z-index:251661312;visibility:visible;mso-wrap-style:square;mso-wrap-distance-left:9pt;mso-wrap-distance-top:0;mso-wrap-distance-right:9pt;mso-wrap-distance-bottom:0;mso-position-horizontal:absolute;mso-position-horizontal-relative:text;mso-position-vertical:absolute;mso-position-vertical-relative:text" o:gfxdata="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" strokecolor="#4472c4 [3204]" strokeweight=".5pt">
                 <v:stroke endarrow="block" joinstyle="miter"/>
               </v:shape>
             </w:pict>
@@ -687,7 +687,7 @@
           </mc:Choice>
           <mc:Fallback>
             <w:pict>
-              <v:shape w14:anchorId="48E5286F" id="Conector recto de flecha 5" o:spid="_x0000_s1026" type="#_x0000_t32" style="position:absolute;margin-left:54.45pt;margin-top:18.05pt;width:64.5pt;height:26.25pt;flip:x;z-index:251662336;visibility:visible;mso-wrap-style:square;mso-wrap-distance-left:9pt;mso-wrap-distance-top:0;mso-wrap-distance-right:9pt;mso-wrap-distance-bottom:0;mso-position-horizontal:absolute;mso-position-horizontal-relative:text;mso-position-vertical:absolute;mso-position-vertical-relative:text" o:gfxdata="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" strokecolor="#4472c4 [3204]" strokeweight=".5pt">
+              <v:shape w14:anchorId="3D59DC5A" id="Conector recto de flecha 5" o:spid="_x0000_s1026" type="#_x0000_t32" style="position:absolute;margin-left:54.45pt;margin-top:18.05pt;width:64.5pt;height:26.25pt;flip:x;z-index:251662336;visibility:visible;mso-wrap-style:square;mso-wrap-distance-left:9pt;mso-wrap-distance-top:0;mso-wrap-distance-right:9pt;mso-wrap-distance-bottom:0;mso-position-horizontal:absolute;mso-position-horizontal-relative:text;mso-position-vertical:absolute;mso-position-vertical-relative:text" o:gfxdata="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" strokecolor="#4472c4 [3204]" strokeweight=".5pt">
                 <v:stroke endarrow="block" joinstyle="miter"/>
               </v:shape>
             </w:pict>
@@ -784,7 +784,7 @@
           </mc:Choice>
           <mc:Fallback>
             <w:pict>
-              <v:shape w14:anchorId="7530E2E0" id="Conector: angular 9" o:spid="_x0000_s1026" type="#_x0000_t34" style="position:absolute;margin-left:42.25pt;margin-top:18.6pt;width:7.5pt;height:113.25pt;flip:x y;z-index:251664384;visibility:visible;mso-wrap-style:square;mso-width-percent:0;mso-height-percent:0;mso-wrap-distance-left:9pt;mso-wrap-distance-top:0;mso-wrap-distance-right:9pt;mso-wrap-distance-bottom:0;mso-position-horizontal:absolute;mso-position-horizontal-relative:text;mso-position-vertical:absolute;mso-position-vertical-relative:text;mso-width-percent:0;mso-height-percent:0;mso-width-relative:margin;mso-height-relative:margin" o:gfxdata="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" adj="171715" strokecolor="#4472c4 [3204]" strokeweight=".5pt">
+              <v:shape w14:anchorId="6F4E8371" id="Conector: angular 9" o:spid="_x0000_s1026" type="#_x0000_t34" style="position:absolute;margin-left:42.25pt;margin-top:18.6pt;width:7.5pt;height:113.25pt;flip:x y;z-index:251664384;visibility:visible;mso-wrap-style:square;mso-width-percent:0;mso-height-percent:0;mso-wrap-distance-left:9pt;mso-wrap-distance-top:0;mso-wrap-distance-right:9pt;mso-wrap-distance-bottom:0;mso-position-horizontal:absolute;mso-position-horizontal-relative:text;mso-position-vertical:absolute;mso-position-vertical-relative:text;mso-width-percent:0;mso-height-percent:0;mso-width-relative:margin;mso-height-relative:margin" o:gfxdata="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" adj="171715" strokecolor="#4472c4 [3204]" strokeweight=".5pt">
                 <v:stroke endarrow="block"/>
               </v:shape>
             </w:pict>
@@ -851,7 +851,7 @@
           </mc:Choice>
           <mc:Fallback>
             <w:pict>
-              <v:shape w14:anchorId="417A2699" id="Conector recto de flecha 7" o:spid="_x0000_s1026" type="#_x0000_t32" style="position:absolute;margin-left:50.7pt;margin-top:16.6pt;width:6.75pt;height:29.25pt;flip:x y;z-index:251663360;visibility:visible;mso-wrap-style:square;mso-wrap-distance-left:9pt;mso-wrap-distance-top:0;mso-wrap-distance-right:9pt;mso-wrap-distance-bottom:0;mso-position-horizontal:absolute;mso-position-horizontal-relative:text;mso-position-vertical:absolute;mso-position-vertical-relative:text" o:gfxdata="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" strokecolor="#4472c4 [3204]" strokeweight=".5pt">
+              <v:shape w14:anchorId="79F2A2E2" id="Conector recto de flecha 7" o:spid="_x0000_s1026" type="#_x0000_t32" style="position:absolute;margin-left:50.7pt;margin-top:16.6pt;width:6.75pt;height:29.25pt;flip:x y;z-index:251663360;visibility:visible;mso-wrap-style:square;mso-wrap-distance-left:9pt;mso-wrap-distance-top:0;mso-wrap-distance-right:9pt;mso-wrap-distance-bottom:0;mso-position-horizontal:absolute;mso-position-horizontal-relative:text;mso-position-vertical:absolute;mso-position-vertical-relative:text" o:gfxdata="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" strokecolor="#4472c4 [3204]" strokeweight=".5pt">
                 <v:stroke endarrow="block" joinstyle="miter"/>
               </v:shape>
             </w:pict>
@@ -940,7 +940,7 @@
           </mc:Choice>
           <mc:Fallback>
             <w:pict>
-              <v:shape w14:anchorId="6405CE0E" id="Conector recto de flecha 6" o:spid="_x0000_s1026" type="#_x0000_t32" style="position:absolute;margin-left:73.2pt;margin-top:16.1pt;width:15pt;height:29.25pt;flip:x;z-index:251666432;visibility:visible;mso-wrap-style:square;mso-wrap-distance-left:9pt;mso-wrap-distance-top:0;mso-wrap-distance-right:9pt;mso-wrap-distance-bottom:0;mso-position-horizontal:absolute;mso-position-horizontal-relative:text;mso-position-vertical:absolute;mso-position-vertical-relative:text" o:gfxdata="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" strokecolor="#4472c4 [3204]" strokeweight=".5pt">
+              <v:shape w14:anchorId="61300334" id="Conector recto de flecha 6" o:spid="_x0000_s1026" type="#_x0000_t32" style="position:absolute;margin-left:73.2pt;margin-top:16.1pt;width:15pt;height:29.25pt;flip:x;z-index:251666432;visibility:visible;mso-wrap-style:square;mso-wrap-distance-left:9pt;mso-wrap-distance-top:0;mso-wrap-distance-right:9pt;mso-wrap-distance-bottom:0;mso-position-horizontal:absolute;mso-position-horizontal-relative:text;mso-position-vertical:absolute;mso-position-vertical-relative:text" o:gfxdata="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" strokecolor="#4472c4 [3204]" strokeweight=".5pt">
                 <v:stroke endarrow="block" joinstyle="miter"/>
               </v:shape>
             </w:pict>
@@ -1057,7 +1057,7 @@
           </mc:Choice>
           <mc:Fallback>
             <w:pict>
-              <v:shape w14:anchorId="38FD93AD" id="Conector angular 15" o:spid="_x0000_s1026" type="#_x0000_t34" style="position:absolute;margin-left:.45pt;margin-top:19.4pt;width:102.85pt;height:44.8pt;z-index:251672576;visibility:visible;mso-wrap-style:square;mso-width-percent:0;mso-height-percent:0;mso-wrap-distance-left:9pt;mso-wrap-distance-top:0;mso-wrap-distance-right:9pt;mso-wrap-distance-bottom:0;mso-position-horizontal:absolute;mso-position-horizontal-relative:text;mso-position-vertical:absolute;mso-position-vertical-relative:text;mso-width-percent:0;mso-height-percent:0;mso-width-relative:margin;mso-height-relative:margin" o:gfxdata="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" adj="-2141" strokecolor="#4472c4 [3204]" strokeweight=".5pt"/>
+              <v:shape w14:anchorId="0EE89682" id="Conector angular 15" o:spid="_x0000_s1026" type="#_x0000_t34" style="position:absolute;margin-left:.45pt;margin-top:19.4pt;width:102.85pt;height:44.8pt;z-index:251672576;visibility:visible;mso-wrap-style:square;mso-width-percent:0;mso-height-percent:0;mso-wrap-distance-left:9pt;mso-wrap-distance-top:0;mso-wrap-distance-right:9pt;mso-wrap-distance-bottom:0;mso-position-horizontal:absolute;mso-position-horizontal-relative:text;mso-position-vertical:absolute;mso-position-vertical-relative:text;mso-width-percent:0;mso-height-percent:0;mso-width-relative:margin;mso-height-relative:margin" o:gfxdata="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" adj="-2141" strokecolor="#4472c4 [3204]" strokeweight=".5pt"/>
             </w:pict>
           </mc:Fallback>
         </mc:AlternateContent>
@@ -1149,7 +1149,7 @@
           </mc:Choice>
           <mc:Fallback>
             <w:pict>
-              <v:shape w14:anchorId="5D85D617" id="Conector angular 16" o:spid="_x0000_s1026" type="#_x0000_t34" style="position:absolute;margin-left:12pt;margin-top:19.1pt;width:50.15pt;height:92.3pt;z-index:251674624;visibility:visible;mso-wrap-style:square;mso-width-percent:0;mso-height-percent:0;mso-wrap-distance-left:9pt;mso-wrap-distance-top:0;mso-wrap-distance-right:9pt;mso-wrap-distance-bottom:0;mso-position-horizontal:absolute;mso-position-horizontal-relative:text;mso-position-vertical:absolute;mso-position-vertical-relative:text;mso-width-percent:0;mso-height-percent:0;mso-width-relative:margin;mso-height-relative:margin" o:gfxdata="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" adj="-9339" strokecolor="#4472c4 [3204]" strokeweight=".5pt"/>
+              <v:shape w14:anchorId="57A9FD71" id="Conector angular 16" o:spid="_x0000_s1026" type="#_x0000_t34" style="position:absolute;margin-left:12pt;margin-top:19.1pt;width:50.15pt;height:92.3pt;z-index:251674624;visibility:visible;mso-wrap-style:square;mso-width-percent:0;mso-height-percent:0;mso-wrap-distance-left:9pt;mso-wrap-distance-top:0;mso-wrap-distance-right:9pt;mso-wrap-distance-bottom:0;mso-position-horizontal:absolute;mso-position-horizontal-relative:text;mso-position-vertical:absolute;mso-position-vertical-relative:text;mso-width-percent:0;mso-height-percent:0;mso-width-relative:margin;mso-height-relative:margin" o:gfxdata="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" adj="-9339" strokecolor="#4472c4 [3204]" strokeweight=".5pt"/>
             </w:pict>
           </mc:Fallback>
         </mc:AlternateContent>
@@ -1225,7 +1225,7 @@
           </mc:Choice>
           <mc:Fallback>
             <w:pict>
-              <v:shape w14:anchorId="1E7BE7AF" id="Conector recto de flecha 12" o:spid="_x0000_s1026" type="#_x0000_t32" style="position:absolute;margin-left:70.2pt;margin-top:14.05pt;width:78.75pt;height:30.75pt;flip:x;z-index:251671552;visibility:visible;mso-wrap-style:square;mso-width-percent:0;mso-height-percent:0;mso-wrap-distance-left:9pt;mso-wrap-distance-top:0;mso-wrap-distance-right:9pt;mso-wrap-distance-bottom:0;mso-position-horizontal:absolute;mso-position-horizontal-relative:text;mso-position-vertical:absolute;mso-position-vertical-relative:text;mso-width-percent:0;mso-height-percent:0;mso-width-relative:margin;mso-height-relative:margin" o:gfxdata="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" strokecolor="#4472c4 [3204]" strokeweight=".5pt">
+              <v:shape w14:anchorId="7BCFD5B6" id="Conector recto de flecha 12" o:spid="_x0000_s1026" type="#_x0000_t32" style="position:absolute;margin-left:70.2pt;margin-top:14.05pt;width:78.75pt;height:30.75pt;flip:x;z-index:251671552;visibility:visible;mso-wrap-style:square;mso-width-percent:0;mso-height-percent:0;mso-wrap-distance-left:9pt;mso-wrap-distance-top:0;mso-wrap-distance-right:9pt;mso-wrap-distance-bottom:0;mso-position-horizontal:absolute;mso-position-horizontal-relative:text;mso-position-vertical:absolute;mso-position-vertical-relative:text;mso-width-percent:0;mso-height-percent:0;mso-width-relative:margin;mso-height-relative:margin" o:gfxdata="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" strokecolor="#4472c4 [3204]" strokeweight=".5pt">
                 <v:stroke endarrow="block" joinstyle="miter"/>
               </v:shape>
             </w:pict>
@@ -1360,7 +1360,7 @@
           </mc:Choice>
           <mc:Fallback>
             <w:pict>
-              <v:shape w14:anchorId="1E9F8988" id="Conector recto de flecha 17" o:spid="_x0000_s1026" type="#_x0000_t32" style="position:absolute;margin-left:76.95pt;margin-top:17.85pt;width:43.5pt;height:22.5pt;flip:x y;z-index:251676672;visibility:visible;mso-wrap-style:square;mso-width-percent:0;mso-height-percent:0;mso-wrap-distance-left:9pt;mso-wrap-distance-top:0;mso-wrap-distance-right:9pt;mso-wrap-distance-bottom:0;mso-position-horizontal:absolute;mso-position-horizontal-relative:text;mso-position-vertical:absolute;mso-position-vertical-relative:text;mso-width-percent:0;mso-height-percent:0;mso-width-relative:margin;mso-height-relative:margin" o:gfxdata="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" strokecolor="#4472c4 [3204]" strokeweight=".5pt">
+              <v:shape w14:anchorId="29254D9A" id="Conector recto de flecha 17" o:spid="_x0000_s1026" type="#_x0000_t32" style="position:absolute;margin-left:76.95pt;margin-top:17.85pt;width:43.5pt;height:22.5pt;flip:x y;z-index:251676672;visibility:visible;mso-wrap-style:square;mso-width-percent:0;mso-height-percent:0;mso-wrap-distance-left:9pt;mso-wrap-distance-top:0;mso-wrap-distance-right:9pt;mso-wrap-distance-bottom:0;mso-position-horizontal:absolute;mso-position-horizontal-relative:text;mso-position-vertical:absolute;mso-position-vertical-relative:text;mso-width-percent:0;mso-height-percent:0;mso-width-relative:margin;mso-height-relative:margin" o:gfxdata="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" strokecolor="#4472c4 [3204]" strokeweight=".5pt">
                 <v:stroke endarrow="block" joinstyle="miter"/>
               </v:shape>
             </w:pict>
@@ -1461,7 +1461,7 @@
           </mc:Choice>
           <mc:Fallback>
             <w:pict>
-              <v:shape w14:anchorId="5A8C1354" id="Conector recto de flecha 18" o:spid="_x0000_s1026" type="#_x0000_t32" style="position:absolute;margin-left:44.7pt;margin-top:17.1pt;width:21.75pt;height:24.75pt;flip:x;z-index:251678720;visibility:visible;mso-wrap-style:square;mso-width-percent:0;mso-height-percent:0;mso-wrap-distance-left:9pt;mso-wrap-distance-top:0;mso-wrap-distance-right:9pt;mso-wrap-distance-bottom:0;mso-position-horizontal:absolute;mso-position-horizontal-relative:text;mso-position-vertical:absolute;mso-position-vertical-relative:text;mso-width-percent:0;mso-height-percent:0;mso-width-relative:margin;mso-height-relative:margin" o:gfxdata="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" strokecolor="#4472c4 [3204]" strokeweight=".5pt">
+              <v:shape w14:anchorId="74637FD6" id="Conector recto de flecha 18" o:spid="_x0000_s1026" type="#_x0000_t32" style="position:absolute;margin-left:44.7pt;margin-top:17.1pt;width:21.75pt;height:24.75pt;flip:x;z-index:251678720;visibility:visible;mso-wrap-style:square;mso-width-percent:0;mso-height-percent:0;mso-wrap-distance-left:9pt;mso-wrap-distance-top:0;mso-wrap-distance-right:9pt;mso-wrap-distance-bottom:0;mso-position-horizontal:absolute;mso-position-horizontal-relative:text;mso-position-vertical:absolute;mso-position-vertical-relative:text;mso-width-percent:0;mso-height-percent:0;mso-width-relative:margin;mso-height-relative:margin" o:gfxdata="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" strokecolor="#4472c4 [3204]" strokeweight=".5pt">
                 <v:stroke endarrow="block" joinstyle="miter"/>
               </v:shape>
             </w:pict>
@@ -1580,7 +1580,7 @@
           </mc:Choice>
           <mc:Fallback>
             <w:pict>
-              <v:shape w14:anchorId="7136905F" id="Conector recto de flecha 19" o:spid="_x0000_s1026" type="#_x0000_t32" style="position:absolute;margin-left:42.45pt;margin-top:18.65pt;width:45.75pt;height:22.5pt;flip:x y;z-index:251680768;visibility:visible;mso-wrap-style:square;mso-width-percent:0;mso-height-percent:0;mso-wrap-distance-left:9pt;mso-wrap-distance-top:0;mso-wrap-distance-right:9pt;mso-wrap-distance-bottom:0;mso-position-horizontal:absolute;mso-position-horizontal-relative:text;mso-position-vertical:absolute;mso-position-vertical-relative:text;mso-width-percent:0;mso-height-percent:0;mso-width-relative:margin;mso-height-relative:margin" o:gfxdata="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" strokecolor="#4472c4 [3204]" strokeweight=".5pt">
+              <v:shape w14:anchorId="009B53EA" id="Conector recto de flecha 19" o:spid="_x0000_s1026" type="#_x0000_t32" style="position:absolute;margin-left:42.45pt;margin-top:18.65pt;width:45.75pt;height:22.5pt;flip:x y;z-index:251680768;visibility:visible;mso-wrap-style:square;mso-width-percent:0;mso-height-percent:0;mso-wrap-distance-left:9pt;mso-wrap-distance-top:0;mso-wrap-distance-right:9pt;mso-wrap-distance-bottom:0;mso-position-horizontal:absolute;mso-position-horizontal-relative:text;mso-position-vertical:absolute;mso-position-vertical-relative:text;mso-width-percent:0;mso-height-percent:0;mso-width-relative:margin;mso-height-relative:margin" o:gfxdata="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" strokecolor="#4472c4 [3204]" strokeweight=".5pt">
                 <v:stroke endarrow="block" joinstyle="miter"/>
               </v:shape>
             </w:pict>
@@ -1642,8 +1642,6 @@
         </w:rPr>
         <w:t>Producto)</w:t>
       </w:r>
-      <w:bookmarkStart w:id="0" w:name="_GoBack"/>
-      <w:bookmarkEnd w:id="0"/>
     </w:p>
     <w:p>
       <w:pPr>
@@ -1879,6 +1877,109 @@
         <w:jc w:val="both"/>
       </w:pPr>
       <w:r>
+        <w:t xml:space="preserve">CREATE TABLE </w:t>
+      </w:r>
+      <w:r>
+        <w:t>usuario</w:t>
+      </w:r>
+    </w:p>
+    <w:p>
+      <w:pPr>
+        <w:jc w:val="both"/>
+      </w:pPr>
+      <w:r>
+        <w:t>(</w:t>
+      </w:r>
+      <w:r>
+        <w:t>dni</w:t>
+      </w:r>
+      <w:r>
+        <w:t xml:space="preserve"> char(9) primary key,</w:t>
+      </w:r>
+    </w:p>
+    <w:p>
+      <w:pPr>
+        <w:jc w:val="both"/>
+      </w:pPr>
+      <w:r>
+        <w:t>contraseña</w:t>
+      </w:r>
+      <w:r>
+        <w:t xml:space="preserve"> varchar(</w:t>
+      </w:r>
+      <w:r>
+        <w:t>20</w:t>
+      </w:r>
+      <w:r>
+        <w:t>) not null,</w:t>
+      </w:r>
+    </w:p>
+    <w:p>
+      <w:pPr>
+        <w:jc w:val="both"/>
+      </w:pPr>
+      <w:r>
+        <w:t xml:space="preserve">nombre </w:t>
+      </w:r>
+      <w:r>
+        <w:t>varchar(</w:t>
+      </w:r>
+      <w:r>
+        <w:t>20</w:t>
+      </w:r>
+      <w:r>
+        <w:t>) not null,</w:t>
+      </w:r>
+    </w:p>
+    <w:p>
+      <w:pPr>
+        <w:jc w:val="both"/>
+      </w:pPr>
+      <w:r>
+        <w:t xml:space="preserve">apellido </w:t>
+      </w:r>
+      <w:r>
+        <w:t>varchar(20) not null,</w:t>
+      </w:r>
+    </w:p>
+    <w:p>
+      <w:pPr>
+        <w:jc w:val="both"/>
+      </w:pPr>
+      <w:r>
+        <w:t>nif_local char(9</w:t>
+      </w:r>
+      <w:r>
+        <w:t>)</w:t>
+      </w:r>
+      <w:r>
+        <w:t>,</w:t>
+      </w:r>
+    </w:p>
+    <w:p>
+      <w:pPr>
+        <w:jc w:val="both"/>
+      </w:pPr>
+      <w:r>
+        <w:t>CONSTRAINT fk_nif_local_</w:t>
+      </w:r>
+      <w:r>
+        <w:t>usuario</w:t>
+      </w:r>
+      <w:r>
+        <w:t xml:space="preserve"> FOREIGN KEY (nif_local) references local(nif) );</w:t>
+      </w:r>
+    </w:p>
+    <w:p>
+      <w:pPr>
+        <w:jc w:val="both"/>
+      </w:pPr>
+    </w:p>
+    <w:p>
+      <w:pPr>
+        <w:jc w:val="both"/>
+      </w:pPr>
+      <w:r>
         <w:t>CREATE TABLE producto</w:t>
       </w:r>
     </w:p>
@@ -1942,6 +2043,38 @@
         <w:jc w:val="both"/>
       </w:pPr>
       <w:r>
+        <w:t>alergeno enum (</w:t>
+      </w:r>
+      <w:r>
+        <w:t>'</w:t>
+      </w:r>
+      <w:r>
+        <w:t>GLUTEN</w:t>
+      </w:r>
+      <w:r>
+        <w:t>', '</w:t>
+      </w:r>
+      <w:r>
+        <w:t>MARISCO</w:t>
+      </w:r>
+      <w:r>
+        <w:t>', '</w:t>
+      </w:r>
+      <w:r>
+        <w:t>FRUTOS SECOS</w:t>
+      </w:r>
+      <w:r>
+        <w:t>'</w:t>
+      </w:r>
+      <w:r>
+        <w:t>) not null,</w:t>
+      </w:r>
+    </w:p>
+    <w:p>
+      <w:pPr>
+        <w:jc w:val="both"/>
+      </w:pPr>
+      <w:r>
         <w:t>fecha_caducidad date not null,</w:t>
       </w:r>
     </w:p>
@@ -1977,12 +2110,8 @@
       <w:pPr>
         <w:jc w:val="both"/>
       </w:pPr>
-    </w:p>
-    <w:p>
-      <w:pPr>
-        <w:jc w:val="both"/>
-      </w:pPr>
-      <w:r>
+      <w:r>
+        <w:lastRenderedPageBreak/>
         <w:t>CREATE TABLE ticket</w:t>
       </w:r>
     </w:p>
@@ -2068,156 +2197,180 @@
         <w:jc w:val="both"/>
       </w:pPr>
       <w:r>
+        <w:t>nombre_producto varchar(40),</w:t>
+      </w:r>
+    </w:p>
+    <w:p>
+      <w:pPr>
+        <w:jc w:val="both"/>
+      </w:pPr>
+      <w:r>
+        <w:t>cantidad int not null,</w:t>
+      </w:r>
+    </w:p>
+    <w:p>
+      <w:pPr>
+        <w:jc w:val="both"/>
+      </w:pPr>
+      <w:r>
+        <w:t>CONSTRAINT pk_tiene PRIMARY KEY (nif_local, nombre_producto),</w:t>
+      </w:r>
+    </w:p>
+    <w:p>
+      <w:pPr>
+        <w:jc w:val="both"/>
+      </w:pPr>
+      <w:r>
+        <w:t>CONSTRAINT fk_nif_local_tiene FOREIGN KEY (nif_local) references local(nif),</w:t>
+      </w:r>
+    </w:p>
+    <w:p>
+      <w:pPr>
+        <w:jc w:val="both"/>
+      </w:pPr>
+      <w:r>
+        <w:t>CONSTRAINT fk_nombre_producto_tiene FOREIGN KEY (nombre_producto) references producto(nombre) );</w:t>
+      </w:r>
+    </w:p>
+    <w:p>
+      <w:pPr>
+        <w:jc w:val="both"/>
+      </w:pPr>
+    </w:p>
+    <w:p>
+      <w:pPr>
+        <w:jc w:val="both"/>
+      </w:pPr>
+      <w:r>
+        <w:t>CREATE TABLE incluye</w:t>
+      </w:r>
+    </w:p>
+    <w:p>
+      <w:pPr>
+        <w:jc w:val="both"/>
+      </w:pPr>
+      <w:r>
+        <w:t>(nombre_producto varchar(40),</w:t>
+      </w:r>
+    </w:p>
+    <w:p>
+      <w:pPr>
+        <w:jc w:val="both"/>
+      </w:pPr>
+      <w:r>
+        <w:t>num_trans int,</w:t>
+      </w:r>
+    </w:p>
+    <w:p>
+      <w:pPr>
+        <w:jc w:val="both"/>
+      </w:pPr>
+      <w:r>
+        <w:t>cantidad int not null,</w:t>
+      </w:r>
+    </w:p>
+    <w:p>
+      <w:pPr>
+        <w:jc w:val="both"/>
+      </w:pPr>
+      <w:r>
+        <w:t xml:space="preserve">precio_venta </w:t>
+      </w:r>
+      <w:r>
+        <w:t>float</w:t>
+      </w:r>
+      <w:r>
+        <w:t xml:space="preserve"> not null,</w:t>
+      </w:r>
+    </w:p>
+    <w:p>
+      <w:pPr>
+        <w:jc w:val="both"/>
+      </w:pPr>
+      <w:r>
+        <w:t>precio_</w:t>
+      </w:r>
+      <w:r>
+        <w:t>compra</w:t>
+      </w:r>
+      <w:r>
+        <w:t xml:space="preserve"> float not null,</w:t>
+      </w:r>
+    </w:p>
+    <w:p>
+      <w:pPr>
+        <w:jc w:val="both"/>
+      </w:pPr>
+      <w:r>
+        <w:t>CONSTRAINT pk_incluye PRIMARY KEY (nombre_producto, num_trans),</w:t>
+      </w:r>
+    </w:p>
+    <w:p>
+      <w:pPr>
+        <w:jc w:val="both"/>
+      </w:pPr>
+      <w:r>
+        <w:t>CONSTRAINT fk_nombre_producto_incluye FOREIGN KEY (nombre_producto) references producto(nombre),</w:t>
+      </w:r>
+    </w:p>
+    <w:p>
+      <w:pPr>
+        <w:jc w:val="both"/>
+      </w:pPr>
+      <w:r>
+        <w:t>CONSTRAINT fk_num_trans_incluye FOREIGN KEY (num_trans) references ticket(num_trans) );</w:t>
+      </w:r>
+    </w:p>
+    <w:p>
+      <w:pPr>
+        <w:jc w:val="both"/>
+      </w:pPr>
+    </w:p>
+    <w:p>
+      <w:pPr>
+        <w:jc w:val="both"/>
+      </w:pPr>
+      <w:r>
+        <w:t>CREATE TABLE identificacion</w:t>
+      </w:r>
+    </w:p>
+    <w:p>
+      <w:pPr>
+        <w:jc w:val="both"/>
+      </w:pPr>
+      <w:r>
+        <w:t>(nif char(9) primary key,</w:t>
+      </w:r>
+    </w:p>
+    <w:p>
+      <w:pPr>
+        <w:jc w:val="both"/>
+      </w:pPr>
+      <w:r>
+        <w:t>nombre_apellidos varchar(40) not null);</w:t>
+      </w:r>
+    </w:p>
+    <w:p>
+      <w:pPr>
+        <w:jc w:val="both"/>
+      </w:pPr>
+    </w:p>
+    <w:p>
+      <w:pPr>
+        <w:jc w:val="both"/>
+      </w:pPr>
+    </w:p>
+    <w:p>
+      <w:pPr>
+        <w:jc w:val="both"/>
+      </w:pPr>
+    </w:p>
+    <w:p>
+      <w:pPr>
+        <w:jc w:val="both"/>
+      </w:pPr>
+      <w:r>
         <w:lastRenderedPageBreak/>
-        <w:t>nombre_producto varchar(40),</w:t>
-      </w:r>
-    </w:p>
-    <w:p>
-      <w:pPr>
-        <w:jc w:val="both"/>
-      </w:pPr>
-      <w:r>
-        <w:t>cantidad int not null,</w:t>
-      </w:r>
-    </w:p>
-    <w:p>
-      <w:pPr>
-        <w:jc w:val="both"/>
-      </w:pPr>
-      <w:r>
-        <w:t>CONSTRAINT pk_tiene PRIMARY KEY (nif_local, nombre_producto),</w:t>
-      </w:r>
-    </w:p>
-    <w:p>
-      <w:pPr>
-        <w:jc w:val="both"/>
-      </w:pPr>
-      <w:r>
-        <w:t>CONSTRAINT fk_nif_local_tiene FOREIGN KEY (nif_local) references local(nif),</w:t>
-      </w:r>
-    </w:p>
-    <w:p>
-      <w:pPr>
-        <w:jc w:val="both"/>
-      </w:pPr>
-      <w:r>
-        <w:t>CONSTRAINT fk_nombre_producto_tiene FOREIGN KEY (nombre_producto) references producto(nombre) );</w:t>
-      </w:r>
-    </w:p>
-    <w:p>
-      <w:pPr>
-        <w:jc w:val="both"/>
-      </w:pPr>
-    </w:p>
-    <w:p>
-      <w:pPr>
-        <w:jc w:val="both"/>
-      </w:pPr>
-      <w:r>
-        <w:t>CREATE TABLE incluye</w:t>
-      </w:r>
-    </w:p>
-    <w:p>
-      <w:pPr>
-        <w:jc w:val="both"/>
-      </w:pPr>
-      <w:r>
-        <w:t>(nombre_producto varchar(40),</w:t>
-      </w:r>
-    </w:p>
-    <w:p>
-      <w:pPr>
-        <w:jc w:val="both"/>
-      </w:pPr>
-      <w:r>
-        <w:t>num_trans int,</w:t>
-      </w:r>
-    </w:p>
-    <w:p>
-      <w:pPr>
-        <w:jc w:val="both"/>
-      </w:pPr>
-      <w:r>
-        <w:t>cantidad int not null,</w:t>
-      </w:r>
-    </w:p>
-    <w:p>
-      <w:pPr>
-        <w:jc w:val="both"/>
-      </w:pPr>
-      <w:r>
-        <w:t xml:space="preserve">precio_venta </w:t>
-      </w:r>
-      <w:r>
-        <w:t>float</w:t>
-      </w:r>
-      <w:r>
-        <w:t xml:space="preserve"> not null,</w:t>
-      </w:r>
-    </w:p>
-    <w:p>
-      <w:pPr>
-        <w:jc w:val="both"/>
-      </w:pPr>
-      <w:r>
-        <w:t>CONSTRAINT pk_incluye PRIMARY KEY (nombre_producto, num_trans),</w:t>
-      </w:r>
-    </w:p>
-    <w:p>
-      <w:pPr>
-        <w:jc w:val="both"/>
-      </w:pPr>
-      <w:r>
-        <w:t>CONSTRAINT fk_nombre_producto_incluye FOREIGN KEY (nombre_producto) references producto(nombre),</w:t>
-      </w:r>
-    </w:p>
-    <w:p>
-      <w:pPr>
-        <w:jc w:val="both"/>
-      </w:pPr>
-      <w:r>
-        <w:t>CONSTRAINT fk_num_trans_incluye FOREIGN KEY (num_trans) references ticket(num_trans) );</w:t>
-      </w:r>
-    </w:p>
-    <w:p>
-      <w:pPr>
-        <w:jc w:val="both"/>
-      </w:pPr>
-    </w:p>
-    <w:p>
-      <w:pPr>
-        <w:jc w:val="both"/>
-      </w:pPr>
-      <w:r>
-        <w:t>CREATE TABLE identificacion</w:t>
-      </w:r>
-    </w:p>
-    <w:p>
-      <w:pPr>
-        <w:jc w:val="both"/>
-      </w:pPr>
-      <w:r>
-        <w:t>(nif char(9) primary key,</w:t>
-      </w:r>
-    </w:p>
-    <w:p>
-      <w:pPr>
-        <w:jc w:val="both"/>
-      </w:pPr>
-      <w:r>
-        <w:t>nombre_apellidos varchar(40) not null);</w:t>
-      </w:r>
-    </w:p>
-    <w:p>
-      <w:pPr>
-        <w:jc w:val="both"/>
-      </w:pPr>
-    </w:p>
-    <w:p>
-      <w:pPr>
-        <w:jc w:val="both"/>
-      </w:pPr>
-      <w:r>
         <w:t>CREATE TABLE factura</w:t>
       </w:r>
     </w:p>
@@ -2338,6 +2491,554 @@
       <w:pPr>
         <w:jc w:val="both"/>
       </w:pPr>
+    </w:p>
+    <w:p>
+      <w:pPr>
+        <w:jc w:val="both"/>
+      </w:pPr>
+      <w:r>
+        <w:t xml:space="preserve">CREATE TABLE </w:t>
+      </w:r>
+      <w:r>
+        <w:t>proveedor</w:t>
+      </w:r>
+    </w:p>
+    <w:p>
+      <w:pPr>
+        <w:jc w:val="both"/>
+      </w:pPr>
+      <w:r>
+        <w:t>(</w:t>
+      </w:r>
+      <w:r>
+        <w:t xml:space="preserve">nombre varchar(40) </w:t>
+      </w:r>
+      <w:r>
+        <w:t>primary key</w:t>
+      </w:r>
+      <w:r>
+        <w:t>,</w:t>
+      </w:r>
+    </w:p>
+    <w:p>
+      <w:pPr>
+        <w:jc w:val="both"/>
+      </w:pPr>
+      <w:r>
+        <w:t>tiempo_de_entrega date not null);</w:t>
+      </w:r>
+    </w:p>
+    <w:p>
+      <w:pPr>
+        <w:jc w:val="both"/>
+      </w:pPr>
+    </w:p>
+    <w:p>
+      <w:pPr>
+        <w:jc w:val="both"/>
+      </w:pPr>
+      <w:r>
+        <w:t xml:space="preserve">CREATE TABLE </w:t>
+      </w:r>
+      <w:r>
+        <w:t>aprovisionamiento</w:t>
+      </w:r>
+    </w:p>
+    <w:p>
+      <w:pPr>
+        <w:ind w:left="708" w:hanging="708"/>
+        <w:jc w:val="both"/>
+      </w:pPr>
+      <w:r>
+        <w:t>(num_trans int primary key</w:t>
+      </w:r>
+      <w:r>
+        <w:t>,</w:t>
+      </w:r>
+    </w:p>
+    <w:p>
+      <w:pPr>
+        <w:jc w:val="both"/>
+      </w:pPr>
+      <w:r>
+        <w:t>nombre varchar(40),</w:t>
+      </w:r>
+    </w:p>
+    <w:p>
+      <w:pPr>
+        <w:jc w:val="both"/>
+      </w:pPr>
+      <w:r>
+        <w:t>CONSTRAINT fk_num_trans_</w:t>
+      </w:r>
+      <w:r>
+        <w:t>aprovisionamiento</w:t>
+      </w:r>
+      <w:r>
+        <w:t xml:space="preserve"> FOREIGN KEY (num_trans)</w:t>
+      </w:r>
+      <w:r>
+        <w:t xml:space="preserve"> references ticket(num_trans)</w:t>
+      </w:r>
+      <w:r>
+        <w:t>,</w:t>
+      </w:r>
+    </w:p>
+    <w:p>
+      <w:pPr>
+        <w:jc w:val="both"/>
+      </w:pPr>
+      <w:r>
+        <w:t>CONSTRAINT</w:t>
+      </w:r>
+      <w:r>
+        <w:tab/>
+      </w:r>
+      <w:r>
+        <w:t>fk_</w:t>
+      </w:r>
+      <w:r>
+        <w:t>nombre</w:t>
+      </w:r>
+      <w:r>
+        <w:t xml:space="preserve">_aprovisionamiento FOREIGN KEY (nombre) references </w:t>
+      </w:r>
+      <w:r>
+        <w:t>proveedor</w:t>
+      </w:r>
+      <w:r>
+        <w:t>(nombre) );</w:t>
+      </w:r>
+    </w:p>
+    <w:p>
+      <w:pPr>
+        <w:jc w:val="both"/>
+      </w:pPr>
+    </w:p>
+    <w:p>
+      <w:pPr>
+        <w:jc w:val="both"/>
+      </w:pPr>
+      <w:r>
+        <w:t xml:space="preserve">CREATE TABLE </w:t>
+      </w:r>
+      <w:r>
+        <w:t>comandas</w:t>
+      </w:r>
+    </w:p>
+    <w:p>
+      <w:pPr>
+        <w:jc w:val="both"/>
+      </w:pPr>
+      <w:r>
+        <w:t>(num_trans int primary key,</w:t>
+      </w:r>
+    </w:p>
+    <w:p>
+      <w:pPr>
+        <w:jc w:val="both"/>
+      </w:pPr>
+      <w:r>
+        <w:t>CONSTRAINT fk_num_trans_</w:t>
+      </w:r>
+      <w:r>
+        <w:t>comandas</w:t>
+      </w:r>
+      <w:r>
+        <w:t xml:space="preserve"> FOREIGN KEY (num_trans) references ticket(num_trans)</w:t>
+      </w:r>
+      <w:r>
+        <w:t xml:space="preserve"> </w:t>
+      </w:r>
+      <w:r>
+        <w:t>);</w:t>
+      </w:r>
+    </w:p>
+    <w:p>
+      <w:pPr>
+        <w:jc w:val="both"/>
+      </w:pPr>
+    </w:p>
+    <w:p>
+      <w:pPr>
+        <w:jc w:val="both"/>
+      </w:pPr>
+      <w:r>
+        <w:t xml:space="preserve">CREATE TABLE </w:t>
+      </w:r>
+      <w:r>
+        <w:t>plato</w:t>
+      </w:r>
+    </w:p>
+    <w:p>
+      <w:pPr>
+        <w:jc w:val="both"/>
+      </w:pPr>
+      <w:r>
+        <w:t>(</w:t>
+      </w:r>
+      <w:r>
+        <w:t>codigo</w:t>
+      </w:r>
+      <w:r>
+        <w:t xml:space="preserve"> varchar(</w:t>
+      </w:r>
+      <w:r>
+        <w:t>20</w:t>
+      </w:r>
+      <w:r>
+        <w:t>)</w:t>
+      </w:r>
+      <w:r>
+        <w:t xml:space="preserve"> primary key</w:t>
+      </w:r>
+      <w:r>
+        <w:t>,</w:t>
+      </w:r>
+    </w:p>
+    <w:p>
+      <w:pPr>
+        <w:jc w:val="both"/>
+      </w:pPr>
+      <w:r>
+        <w:t>nombre</w:t>
+      </w:r>
+      <w:r>
+        <w:t xml:space="preserve"> varchar(20)</w:t>
+      </w:r>
+      <w:r>
+        <w:t xml:space="preserve"> not null</w:t>
+      </w:r>
+      <w:r>
+        <w:t>,</w:t>
+      </w:r>
+    </w:p>
+    <w:p>
+      <w:pPr>
+        <w:jc w:val="both"/>
+      </w:pPr>
+      <w:r>
+        <w:lastRenderedPageBreak/>
+        <w:t>tipo</w:t>
+      </w:r>
+      <w:r>
+        <w:t>_comida</w:t>
+      </w:r>
+      <w:r>
+        <w:t xml:space="preserve"> </w:t>
+      </w:r>
+      <w:r>
+        <w:t>enum ('</w:t>
+      </w:r>
+      <w:r>
+        <w:t>VEGETARIANO</w:t>
+      </w:r>
+      <w:r>
+        <w:t>', '</w:t>
+      </w:r>
+      <w:r>
+        <w:t>VEGANO</w:t>
+      </w:r>
+      <w:r>
+        <w:t>'</w:t>
+      </w:r>
+      <w:r>
+        <w:t>,</w:t>
+      </w:r>
+      <w:r>
+        <w:t xml:space="preserve"> </w:t>
+      </w:r>
+      <w:r>
+        <w:t>'</w:t>
+      </w:r>
+      <w:r>
+        <w:t>NORMAL</w:t>
+      </w:r>
+      <w:r>
+        <w:t>') not null,</w:t>
+      </w:r>
+    </w:p>
+    <w:p>
+      <w:pPr>
+        <w:jc w:val="both"/>
+      </w:pPr>
+      <w:r>
+        <w:t>precio_venta float</w:t>
+      </w:r>
+      <w:r>
+        <w:t xml:space="preserve"> not null);</w:t>
+      </w:r>
+    </w:p>
+    <w:p>
+      <w:pPr>
+        <w:jc w:val="both"/>
+      </w:pPr>
+    </w:p>
+    <w:p>
+      <w:pPr>
+        <w:jc w:val="both"/>
+      </w:pPr>
+      <w:r>
+        <w:t xml:space="preserve">CREATE TABLE </w:t>
+      </w:r>
+      <w:r>
+        <w:t>contiene</w:t>
+      </w:r>
+    </w:p>
+    <w:p>
+      <w:pPr>
+        <w:jc w:val="both"/>
+      </w:pPr>
+      <w:r>
+        <w:t>(c</w:t>
+      </w:r>
+      <w:r>
+        <w:t>odigo</w:t>
+      </w:r>
+      <w:r>
+        <w:t>_plato</w:t>
+      </w:r>
+      <w:r>
+        <w:t xml:space="preserve"> varchar(20)</w:t>
+      </w:r>
+      <w:r>
+        <w:t>,</w:t>
+      </w:r>
+    </w:p>
+    <w:p>
+      <w:pPr>
+        <w:jc w:val="both"/>
+      </w:pPr>
+      <w:r>
+        <w:t>num_trans int</w:t>
+      </w:r>
+      <w:r>
+        <w:t>,</w:t>
+      </w:r>
+    </w:p>
+    <w:p>
+      <w:pPr>
+        <w:jc w:val="both"/>
+      </w:pPr>
+      <w:r>
+        <w:t>CONSTRAINT pk_tiene PRIMARY KEY (codigo_plato</w:t>
+      </w:r>
+      <w:r>
+        <w:t>,</w:t>
+      </w:r>
+      <w:r>
+        <w:t xml:space="preserve"> </w:t>
+      </w:r>
+      <w:r>
+        <w:t>num_trans),</w:t>
+      </w:r>
+    </w:p>
+    <w:p>
+      <w:pPr>
+        <w:jc w:val="both"/>
+      </w:pPr>
+      <w:r>
+        <w:t>CONSTRAINT fk_</w:t>
+      </w:r>
+      <w:r>
+        <w:t xml:space="preserve"> </w:t>
+      </w:r>
+      <w:r>
+        <w:t>codigo_plato _</w:t>
+      </w:r>
+      <w:r>
+        <w:t>contiene</w:t>
+      </w:r>
+      <w:r>
+        <w:t xml:space="preserve"> FOREIGN KEY (codigo_plato) references </w:t>
+      </w:r>
+      <w:r>
+        <w:t>plato</w:t>
+      </w:r>
+      <w:r>
+        <w:t>(</w:t>
+      </w:r>
+      <w:r>
+        <w:t>codigo</w:t>
+      </w:r>
+      <w:r>
+        <w:t>),</w:t>
+      </w:r>
+    </w:p>
+    <w:p>
+      <w:pPr>
+        <w:jc w:val="both"/>
+      </w:pPr>
+      <w:r>
+        <w:t>CONSTRAINT fk_</w:t>
+      </w:r>
+      <w:r>
+        <w:t>num_trans</w:t>
+      </w:r>
+      <w:r>
+        <w:t>_</w:t>
+      </w:r>
+      <w:r>
+        <w:t>contiene</w:t>
+      </w:r>
+      <w:r>
+        <w:t xml:space="preserve"> FOREIGN KEY (num_trans) references </w:t>
+      </w:r>
+      <w:r>
+        <w:t>comandas</w:t>
+      </w:r>
+      <w:r>
+        <w:t>(num_trans) );</w:t>
+      </w:r>
+    </w:p>
+    <w:p>
+      <w:pPr>
+        <w:jc w:val="both"/>
+      </w:pPr>
+    </w:p>
+    <w:p>
+      <w:pPr>
+        <w:jc w:val="both"/>
+      </w:pPr>
+    </w:p>
+    <w:p>
+      <w:pPr>
+        <w:jc w:val="both"/>
+      </w:pPr>
+      <w:r>
+        <w:t xml:space="preserve">CREATE TABLE </w:t>
+      </w:r>
+      <w:r>
+        <w:t>se_compone_de</w:t>
+      </w:r>
+    </w:p>
+    <w:p>
+      <w:pPr>
+        <w:jc w:val="both"/>
+      </w:pPr>
+      <w:r>
+        <w:t>(</w:t>
+      </w:r>
+      <w:r>
+        <w:t>codigo</w:t>
+      </w:r>
+      <w:r>
+        <w:t>_plato</w:t>
+      </w:r>
+      <w:r>
+        <w:t xml:space="preserve"> varchar(20</w:t>
+      </w:r>
+      <w:r>
+        <w:t>)</w:t>
+      </w:r>
+      <w:r>
+        <w:t>,</w:t>
+      </w:r>
+    </w:p>
+    <w:p>
+      <w:pPr>
+        <w:jc w:val="both"/>
+      </w:pPr>
+      <w:r>
+        <w:t>n</w:t>
+      </w:r>
+      <w:r>
+        <w:t>ombre</w:t>
+      </w:r>
+      <w:r>
+        <w:t>_producto</w:t>
+      </w:r>
+      <w:r>
+        <w:t xml:space="preserve"> varchar(20) not null,</w:t>
+      </w:r>
+    </w:p>
+    <w:p>
+      <w:pPr>
+        <w:jc w:val="both"/>
+      </w:pPr>
+      <w:r>
+        <w:t>CONSTRAINT pk_tiene PRIMARY KEY (codigo_plato,</w:t>
+      </w:r>
+      <w:r>
+        <w:t xml:space="preserve"> </w:t>
+      </w:r>
+      <w:r>
+        <w:t>nombre_producto),</w:t>
+      </w:r>
+    </w:p>
+    <w:p>
+      <w:pPr>
+        <w:jc w:val="both"/>
+      </w:pPr>
+      <w:r>
+        <w:t>CONSTRAINT fk_</w:t>
+      </w:r>
+      <w:r>
+        <w:t>codigo</w:t>
+      </w:r>
+      <w:r>
+        <w:t>_</w:t>
+      </w:r>
+      <w:r>
+        <w:t>se_compone_de</w:t>
+      </w:r>
+      <w:r>
+        <w:t xml:space="preserve"> FOREIGN KEY (</w:t>
+      </w:r>
+      <w:r>
+        <w:t>codigo_plato</w:t>
+      </w:r>
+      <w:r>
+        <w:t xml:space="preserve">) references </w:t>
+      </w:r>
+      <w:r>
+        <w:t>plato</w:t>
+      </w:r>
+      <w:r>
+        <w:t>(</w:t>
+      </w:r>
+      <w:r>
+        <w:t>codigo</w:t>
+      </w:r>
+      <w:r>
+        <w:t>)</w:t>
+      </w:r>
+      <w:r>
+        <w:t>,</w:t>
+      </w:r>
+    </w:p>
+    <w:p>
+      <w:r>
+        <w:t xml:space="preserve">CONSTRAINT </w:t>
+      </w:r>
+      <w:r>
+        <w:t>fk_codigo_se_compone_de FOREIGN KEY (</w:t>
+      </w:r>
+      <w:r>
+        <w:t>nombre_producto</w:t>
+      </w:r>
+      <w:r>
+        <w:t xml:space="preserve">) references </w:t>
+      </w:r>
+      <w:r>
+        <w:t>producto</w:t>
+      </w:r>
+      <w:r>
+        <w:t>(</w:t>
+      </w:r>
+      <w:r>
+        <w:t>nombre</w:t>
+      </w:r>
+      <w:r>
+        <w:t>) );</w:t>
+      </w:r>
+    </w:p>
+    <w:p>
+      <w:pPr>
+        <w:jc w:val="both"/>
+      </w:pPr>
+      <w:bookmarkStart w:id="0" w:name="_GoBack"/>
+      <w:bookmarkEnd w:id="0"/>
     </w:p>
     <w:p>
       <w:pPr>
@@ -3278,7 +3979,7 @@
 </file>
 
 <file path=customXml/itemProps1.xml><?xml version="1.0" encoding="utf-8"?>
-<ds:datastoreItem xmlns:ds="http://schemas.openxmlformats.org/officeDocument/2006/customXml" ds:itemID="{13242C94-BEEE-4CF2-AA8C-AFB7908583A8}">
+<ds:datastoreItem xmlns:ds="http://schemas.openxmlformats.org/officeDocument/2006/customXml" ds:itemID="{211BAE67-5C36-4E21-9A03-048BDDAA1E1B}">
   <ds:schemaRefs>
     <ds:schemaRef ds:uri="http://schemas.openxmlformats.org/officeDocument/2006/bibliography"/>
   </ds:schemaRefs>

</xml_diff>

<commit_message>
Actualizacion de los Scripts de MYSQL V2.0
</commit_message>
<xml_diff>
--- a/BaseDeDatos/Esquema Relacional y Scripts MySQL.docx
+++ b/BaseDeDatos/Esquema Relacional y Scripts MySQL.docx
@@ -17,18 +17,18 @@
           <w:lang w:eastAsia="es-ES"/>
         </w:rPr>
         <w:drawing>
-          <wp:anchor distT="0" distB="0" distL="114300" distR="114300" simplePos="0" relativeHeight="251667456" behindDoc="0" locked="0" layoutInCell="1" allowOverlap="1" wp14:anchorId="219FB73E" wp14:editId="29CAE088">
+          <wp:anchor distT="0" distB="0" distL="114300" distR="114300" simplePos="0" relativeHeight="251683840" behindDoc="0" locked="0" layoutInCell="1" allowOverlap="1" wp14:anchorId="5C250DCF" wp14:editId="08897ACE">
             <wp:simplePos x="0" y="0"/>
             <wp:positionH relativeFrom="margin">
-              <wp:posOffset>-427464</wp:posOffset>
+              <wp:align>center</wp:align>
             </wp:positionH>
             <wp:positionV relativeFrom="paragraph">
-              <wp:posOffset>613</wp:posOffset>
+              <wp:posOffset>109</wp:posOffset>
             </wp:positionV>
-            <wp:extent cx="9725025" cy="5154799"/>
+            <wp:extent cx="10118725" cy="5249545"/>
             <wp:effectExtent l="0" t="0" r="0" b="8255"/>
             <wp:wrapSquare wrapText="bothSides"/>
-            <wp:docPr id="8" name="Imagen 8" descr="C:\eclipse-workspace\workspace_asierh\Equipo2-Asier-Arkaitz\BaseDeDatos\DiagramaER.png"/>
+            <wp:docPr id="1" name="Imagen 1" descr="C:\eclipse-workspace\workspace_asierh\Equipo2-Asier-Arkaitz\BaseDeDatos\DiagramaER.png"/>
             <wp:cNvGraphicFramePr>
               <a:graphicFrameLocks xmlns:a="http://schemas.openxmlformats.org/drawingml/2006/main" noChangeAspect="1"/>
             </wp:cNvGraphicFramePr>
@@ -36,7 +36,7 @@
               <a:graphicData uri="http://schemas.openxmlformats.org/drawingml/2006/picture">
                 <pic:pic xmlns:pic="http://schemas.openxmlformats.org/drawingml/2006/picture">
                   <pic:nvPicPr>
-                    <pic:cNvPr id="0" name="Picture 4" descr="C:\eclipse-workspace\workspace_asierh\Equipo2-Asier-Arkaitz\BaseDeDatos\DiagramaER.png"/>
+                    <pic:cNvPr id="0" name="Picture 1" descr="C:\eclipse-workspace\workspace_asierh\Equipo2-Asier-Arkaitz\BaseDeDatos\DiagramaER.png"/>
                     <pic:cNvPicPr>
                       <a:picLocks noChangeAspect="1" noChangeArrowheads="1"/>
                     </pic:cNvPicPr>
@@ -57,7 +57,7 @@
                   <pic:spPr bwMode="auto">
                     <a:xfrm>
                       <a:off x="0" y="0"/>
-                      <a:ext cx="9734534" cy="5159839"/>
+                      <a:ext cx="10118725" cy="5249545"/>
                     </a:xfrm>
                     <a:prstGeom prst="rect">
                       <a:avLst/>
@@ -333,7 +333,7 @@
               </wp:anchor>
             </w:drawing>
           </mc:Choice>
-          <mc:Fallback xmlns:cx1="http://schemas.microsoft.com/office/drawing/2015/9/8/chartex" xmlns:cx2="http://schemas.microsoft.com/office/drawing/2015/10/21/chartex" xmlns:cx3="http://schemas.microsoft.com/office/drawing/2016/5/9/chartex" xmlns:cx4="http://schemas.microsoft.com/office/drawing/2016/5/10/chartex" xmlns:cx5="http://schemas.microsoft.com/office/drawing/2016/5/11/chartex" xmlns:cx6="http://schemas.microsoft.com/office/drawing/2016/5/12/chartex" xmlns:cx7="http://schemas.microsoft.com/office/drawing/2016/5/13/chartex" xmlns:cx8="http://schemas.microsoft.com/office/drawing/2016/5/14/chartex" xmlns:aink="http://schemas.microsoft.com/office/drawing/2016/ink" xmlns:am3d="http://schemas.microsoft.com/office/drawing/2017/model3d" xmlns:w16cex="http://schemas.microsoft.com/office/word/2018/wordml/cex" xmlns:w16cid="http://schemas.microsoft.com/office/word/2016/wordml/cid" xmlns:w16="http://schemas.microsoft.com/office/word/2018/wordml">
+          <mc:Fallback xmlns:w16="http://schemas.microsoft.com/office/word/2018/wordml" xmlns:w16cid="http://schemas.microsoft.com/office/word/2016/wordml/cid" xmlns:w16cex="http://schemas.microsoft.com/office/word/2018/wordml/cex" xmlns:am3d="http://schemas.microsoft.com/office/drawing/2017/model3d" xmlns:aink="http://schemas.microsoft.com/office/drawing/2016/ink" xmlns:cx8="http://schemas.microsoft.com/office/drawing/2016/5/14/chartex" xmlns:cx7="http://schemas.microsoft.com/office/drawing/2016/5/13/chartex" xmlns:cx6="http://schemas.microsoft.com/office/drawing/2016/5/12/chartex" xmlns:cx5="http://schemas.microsoft.com/office/drawing/2016/5/11/chartex" xmlns:cx4="http://schemas.microsoft.com/office/drawing/2016/5/10/chartex" xmlns:cx3="http://schemas.microsoft.com/office/drawing/2016/5/9/chartex" xmlns:cx2="http://schemas.microsoft.com/office/drawing/2015/10/21/chartex" xmlns:cx1="http://schemas.microsoft.com/office/drawing/2015/9/8/chartex">
             <w:pict>
               <v:shapetype w14:anchorId="5CE4042D" id="_x0000_t32" coordsize="21600,21600" o:spt="32" o:oned="t" path="m,l21600,21600e" filled="f">
                 <v:path arrowok="t" fillok="f" o:connecttype="none"/>
@@ -704,7 +704,13 @@
         <w:t>NomProducto, NºTrans</w:t>
       </w:r>
       <w:r>
-        <w:t>, Cantidad, PrecioVenta)</w:t>
+        <w:t>, Cantidad, PrecioVenta</w:t>
+      </w:r>
+      <w:r>
+        <w:t>, PrecioCompra</w:t>
+      </w:r>
+      <w:r>
+        <w:t>)</w:t>
       </w:r>
     </w:p>
     <w:p>
@@ -1233,10 +1239,7 @@
         </mc:AlternateContent>
       </w:r>
       <w:r>
-        <w:t>Aprovisonamiento</w:t>
-      </w:r>
-      <w:r>
-        <w:t xml:space="preserve"> (</w:t>
+        <w:t>Aprovisonamiento (</w:t>
       </w:r>
       <w:r>
         <w:rPr>
@@ -1588,35 +1591,35 @@
         </mc:AlternateContent>
       </w:r>
       <w:r>
-        <w:t>Plato</w:t>
+        <w:t>Plato (</w:t>
+      </w:r>
+      <w:r>
+        <w:rPr>
+          <w:u w:val="single"/>
+        </w:rPr>
+        <w:t>Codigo</w:t>
+      </w:r>
+      <w:r>
+        <w:t>, Nombre, TipoComida, PrecioVenta</w:t>
+      </w:r>
+      <w:r>
+        <w:t>)</w:t>
+      </w:r>
+    </w:p>
+    <w:p>
+      <w:pPr>
+        <w:jc w:val="both"/>
+      </w:pPr>
+    </w:p>
+    <w:p>
+      <w:pPr>
+        <w:jc w:val="both"/>
+      </w:pPr>
+      <w:r>
+        <w:t>Composicion</w:t>
       </w:r>
       <w:r>
         <w:t xml:space="preserve"> (</w:t>
-      </w:r>
-      <w:r>
-        <w:rPr>
-          <w:u w:val="single"/>
-        </w:rPr>
-        <w:t>Codigo</w:t>
-      </w:r>
-      <w:r>
-        <w:t>, Nombre, TipoComida, PrecioVenta</w:t>
-      </w:r>
-      <w:r>
-        <w:t>)</w:t>
-      </w:r>
-    </w:p>
-    <w:p>
-      <w:pPr>
-        <w:jc w:val="both"/>
-      </w:pPr>
-    </w:p>
-    <w:p>
-      <w:pPr>
-        <w:jc w:val="both"/>
-      </w:pPr>
-      <w:r>
-        <w:t>Se compone de (</w:t>
       </w:r>
       <w:r>
         <w:rPr>
@@ -1805,13 +1808,7 @@
         <w:jc w:val="both"/>
       </w:pPr>
       <w:r>
-        <w:t>(nif char(</w:t>
-      </w:r>
-      <w:r>
-        <w:t>9</w:t>
-      </w:r>
-      <w:r>
-        <w:t>) primary key,</w:t>
+        <w:t>(nif char(9) primary key,</w:t>
       </w:r>
     </w:p>
     <w:p>
@@ -1835,28 +1832,7 @@
         <w:jc w:val="both"/>
       </w:pPr>
       <w:r>
-        <w:t xml:space="preserve">tipo </w:t>
-      </w:r>
-      <w:r>
-        <w:t>enum ('</w:t>
-      </w:r>
-      <w:r>
-        <w:t>BAR</w:t>
-      </w:r>
-      <w:r>
-        <w:t>', '</w:t>
-      </w:r>
-      <w:r>
-        <w:t>CAFETERÍA</w:t>
-      </w:r>
-      <w:r>
-        <w:t>', '</w:t>
-      </w:r>
-      <w:r>
-        <w:t>RESTAURANTE</w:t>
-      </w:r>
-      <w:r>
-        <w:t>') not null,</w:t>
+        <w:t>tipo enum ('BAR', 'CAFETERIA', 'RESTAURANTE') not null,</w:t>
       </w:r>
     </w:p>
     <w:p>
@@ -1877,97 +1853,55 @@
         <w:jc w:val="both"/>
       </w:pPr>
       <w:r>
-        <w:t xml:space="preserve">CREATE TABLE </w:t>
-      </w:r>
-      <w:r>
-        <w:t>usuario</w:t>
-      </w:r>
-    </w:p>
-    <w:p>
-      <w:pPr>
-        <w:jc w:val="both"/>
-      </w:pPr>
-      <w:r>
-        <w:t>(</w:t>
-      </w:r>
-      <w:r>
-        <w:t>dni</w:t>
-      </w:r>
-      <w:r>
-        <w:t xml:space="preserve"> char(9) primary key,</w:t>
-      </w:r>
-    </w:p>
-    <w:p>
-      <w:pPr>
-        <w:jc w:val="both"/>
-      </w:pPr>
-      <w:r>
-        <w:t>contraseña</w:t>
-      </w:r>
-      <w:r>
-        <w:t xml:space="preserve"> varchar(</w:t>
-      </w:r>
-      <w:r>
-        <w:t>20</w:t>
-      </w:r>
-      <w:r>
-        <w:t>) not null,</w:t>
-      </w:r>
-    </w:p>
-    <w:p>
-      <w:pPr>
-        <w:jc w:val="both"/>
-      </w:pPr>
-      <w:r>
-        <w:t xml:space="preserve">nombre </w:t>
-      </w:r>
-      <w:r>
-        <w:t>varchar(</w:t>
-      </w:r>
-      <w:r>
-        <w:t>20</w:t>
-      </w:r>
-      <w:r>
-        <w:t>) not null,</w:t>
-      </w:r>
-    </w:p>
-    <w:p>
-      <w:pPr>
-        <w:jc w:val="both"/>
-      </w:pPr>
-      <w:r>
-        <w:t xml:space="preserve">apellido </w:t>
-      </w:r>
-      <w:r>
-        <w:t>varchar(20) not null,</w:t>
-      </w:r>
-    </w:p>
-    <w:p>
-      <w:pPr>
-        <w:jc w:val="both"/>
-      </w:pPr>
-      <w:r>
-        <w:t>nif_local char(9</w:t>
-      </w:r>
-      <w:r>
-        <w:t>)</w:t>
-      </w:r>
-      <w:r>
-        <w:t>,</w:t>
-      </w:r>
-    </w:p>
-    <w:p>
-      <w:pPr>
-        <w:jc w:val="both"/>
-      </w:pPr>
-      <w:r>
-        <w:t>CONSTRAINT fk_nif_local_</w:t>
-      </w:r>
-      <w:r>
-        <w:t>usuario</w:t>
-      </w:r>
-      <w:r>
-        <w:t xml:space="preserve"> FOREIGN KEY (nif_local) references local(nif) );</w:t>
+        <w:t>CREATE TABLE usuario</w:t>
+      </w:r>
+    </w:p>
+    <w:p>
+      <w:pPr>
+        <w:jc w:val="both"/>
+      </w:pPr>
+      <w:r>
+        <w:t>(dni char(9) primary key,</w:t>
+      </w:r>
+    </w:p>
+    <w:p>
+      <w:pPr>
+        <w:jc w:val="both"/>
+      </w:pPr>
+      <w:r>
+        <w:t>contraseña varchar(20) not null,</w:t>
+      </w:r>
+    </w:p>
+    <w:p>
+      <w:pPr>
+        <w:jc w:val="both"/>
+      </w:pPr>
+      <w:r>
+        <w:t>nombre varchar(20) not null,</w:t>
+      </w:r>
+    </w:p>
+    <w:p>
+      <w:pPr>
+        <w:jc w:val="both"/>
+      </w:pPr>
+      <w:r>
+        <w:t>apellido varchar(20) not null,</w:t>
+      </w:r>
+    </w:p>
+    <w:p>
+      <w:pPr>
+        <w:jc w:val="both"/>
+      </w:pPr>
+      <w:r>
+        <w:t>nif_local char(9),</w:t>
+      </w:r>
+    </w:p>
+    <w:p>
+      <w:pPr>
+        <w:jc w:val="both"/>
+      </w:pPr>
+      <w:r>
+        <w:t>CONSTRAINT fk_nif_local_usuario FOREIGN KEY (nif_local) references local(nif) );</w:t>
       </w:r>
     </w:p>
     <w:p>
@@ -1996,78 +1930,7 @@
         <w:jc w:val="both"/>
       </w:pPr>
       <w:r>
-        <w:t xml:space="preserve">tipo </w:t>
-      </w:r>
-      <w:r>
-        <w:t>enum ('</w:t>
-      </w:r>
-      <w:r>
-        <w:t>BEBIDA</w:t>
-      </w:r>
-      <w:r>
-        <w:t>', '</w:t>
-      </w:r>
-      <w:r>
-        <w:t>COMIDA</w:t>
-      </w:r>
-      <w:r>
-        <w:t>', '</w:t>
-      </w:r>
-      <w:r>
-        <w:t>OTROS</w:t>
-      </w:r>
-      <w:r>
-        <w:t>'</w:t>
-      </w:r>
-      <w:r>
-        <w:t>,</w:t>
-      </w:r>
-      <w:r>
-        <w:t xml:space="preserve"> </w:t>
-      </w:r>
-      <w:r>
-        <w:t>'</w:t>
-      </w:r>
-      <w:r>
-        <w:t>INGREDIENTE</w:t>
-      </w:r>
-      <w:r>
-        <w:t>'</w:t>
-      </w:r>
-      <w:r>
-        <w:t>) not null,</w:t>
-      </w:r>
-    </w:p>
-    <w:p>
-      <w:pPr>
-        <w:jc w:val="both"/>
-      </w:pPr>
-      <w:r>
-        <w:t>alergeno enum (</w:t>
-      </w:r>
-      <w:r>
-        <w:t>'</w:t>
-      </w:r>
-      <w:r>
-        <w:t>GLUTEN</w:t>
-      </w:r>
-      <w:r>
-        <w:t>', '</w:t>
-      </w:r>
-      <w:r>
-        <w:t>MARISCO</w:t>
-      </w:r>
-      <w:r>
-        <w:t>', '</w:t>
-      </w:r>
-      <w:r>
-        <w:t>FRUTOS SECOS</w:t>
-      </w:r>
-      <w:r>
-        <w:t>'</w:t>
-      </w:r>
-      <w:r>
-        <w:t>) not null,</w:t>
+        <w:t>tipo enum ('BEBIDA', 'COMIDA', 'OTROS', 'INGREDIENTE') not null,</w:t>
       </w:r>
     </w:p>
     <w:p>
@@ -2083,27 +1946,248 @@
         <w:jc w:val="both"/>
       </w:pPr>
       <w:r>
-        <w:t xml:space="preserve">precio_venta </w:t>
-      </w:r>
-      <w:r>
-        <w:t>float</w:t>
-      </w:r>
-      <w:r>
-        <w:t xml:space="preserve"> not null,</w:t>
-      </w:r>
-    </w:p>
-    <w:p>
-      <w:pPr>
-        <w:jc w:val="both"/>
-      </w:pPr>
-      <w:r>
-        <w:t xml:space="preserve">precio_compra </w:t>
-      </w:r>
-      <w:r>
-        <w:t>float</w:t>
-      </w:r>
-      <w:r>
-        <w:t xml:space="preserve"> not null);</w:t>
+        <w:t>precio_venta float not null,</w:t>
+      </w:r>
+    </w:p>
+    <w:p>
+      <w:pPr>
+        <w:jc w:val="both"/>
+      </w:pPr>
+      <w:r>
+        <w:t>precio_compra float not null,</w:t>
+      </w:r>
+    </w:p>
+    <w:p>
+      <w:pPr>
+        <w:jc w:val="both"/>
+      </w:pPr>
+      <w:r>
+        <w:t>alergeno enum ('GLUTEN', 'MARISCO', 'FRUTOS SECOS'));</w:t>
+      </w:r>
+    </w:p>
+    <w:p>
+      <w:pPr>
+        <w:jc w:val="both"/>
+      </w:pPr>
+    </w:p>
+    <w:p>
+      <w:pPr>
+        <w:jc w:val="both"/>
+      </w:pPr>
+      <w:r>
+        <w:t>CREATE TABLE ticket</w:t>
+      </w:r>
+    </w:p>
+    <w:p>
+      <w:pPr>
+        <w:jc w:val="both"/>
+      </w:pPr>
+      <w:r>
+        <w:t>(num_trans int auto_increment primary key,</w:t>
+      </w:r>
+    </w:p>
+    <w:p>
+      <w:pPr>
+        <w:jc w:val="both"/>
+      </w:pPr>
+      <w:r>
+        <w:t>fecha date not null,</w:t>
+      </w:r>
+    </w:p>
+    <w:p>
+      <w:pPr>
+        <w:jc w:val="both"/>
+      </w:pPr>
+      <w:r>
+        <w:t>nif_local char(9) not null,</w:t>
+      </w:r>
+    </w:p>
+    <w:p>
+      <w:pPr>
+        <w:jc w:val="both"/>
+      </w:pPr>
+      <w:r>
+        <w:t>CONSTRAINT fk_nif_local_ticket FOREIGN KEY (nif_local) references local(nif) );</w:t>
+      </w:r>
+    </w:p>
+    <w:p>
+      <w:pPr>
+        <w:jc w:val="both"/>
+      </w:pPr>
+    </w:p>
+    <w:p>
+      <w:pPr>
+        <w:jc w:val="both"/>
+      </w:pPr>
+      <w:r>
+        <w:t>CREATE TABLE tiene</w:t>
+      </w:r>
+    </w:p>
+    <w:p>
+      <w:pPr>
+        <w:jc w:val="both"/>
+      </w:pPr>
+      <w:r>
+        <w:t>(nif_local char(9),</w:t>
+      </w:r>
+    </w:p>
+    <w:p>
+      <w:pPr>
+        <w:jc w:val="both"/>
+      </w:pPr>
+      <w:r>
+        <w:t>nombre_producto varchar(40),</w:t>
+      </w:r>
+    </w:p>
+    <w:p>
+      <w:pPr>
+        <w:jc w:val="both"/>
+      </w:pPr>
+      <w:r>
+        <w:t>cantidad int not null,</w:t>
+      </w:r>
+    </w:p>
+    <w:p>
+      <w:pPr>
+        <w:jc w:val="both"/>
+      </w:pPr>
+      <w:r>
+        <w:t>CONSTRAINT pk_tiene PRIMARY KEY (nif_local, nombre_producto),</w:t>
+      </w:r>
+    </w:p>
+    <w:p>
+      <w:pPr>
+        <w:jc w:val="both"/>
+      </w:pPr>
+      <w:r>
+        <w:t>CONSTRAINT fk_nif_local_tiene FOREIGN KEY (nif_local) references local(nif),</w:t>
+      </w:r>
+    </w:p>
+    <w:p>
+      <w:pPr>
+        <w:jc w:val="both"/>
+      </w:pPr>
+      <w:r>
+        <w:t>CONSTRAINT fk_nombre_producto_tiene FOREIGN KEY (nombre_producto) references producto(nombre) );</w:t>
+      </w:r>
+    </w:p>
+    <w:p>
+      <w:pPr>
+        <w:jc w:val="both"/>
+      </w:pPr>
+    </w:p>
+    <w:p>
+      <w:pPr>
+        <w:jc w:val="both"/>
+      </w:pPr>
+      <w:r>
+        <w:t>CREATE TABLE incluye</w:t>
+      </w:r>
+    </w:p>
+    <w:p>
+      <w:pPr>
+        <w:jc w:val="both"/>
+      </w:pPr>
+      <w:r>
+        <w:t>(nombre_producto varchar(40),</w:t>
+      </w:r>
+    </w:p>
+    <w:p>
+      <w:pPr>
+        <w:jc w:val="both"/>
+      </w:pPr>
+      <w:r>
+        <w:t>num_trans int,</w:t>
+      </w:r>
+    </w:p>
+    <w:p>
+      <w:pPr>
+        <w:jc w:val="both"/>
+      </w:pPr>
+      <w:r>
+        <w:t>cantidad int not null,</w:t>
+      </w:r>
+    </w:p>
+    <w:p>
+      <w:pPr>
+        <w:jc w:val="both"/>
+      </w:pPr>
+      <w:r>
+        <w:t>precio_venta float not null,</w:t>
+      </w:r>
+    </w:p>
+    <w:p>
+      <w:pPr>
+        <w:jc w:val="both"/>
+      </w:pPr>
+      <w:r>
+        <w:t>precio_compra float not null,</w:t>
+      </w:r>
+    </w:p>
+    <w:p>
+      <w:pPr>
+        <w:jc w:val="both"/>
+      </w:pPr>
+      <w:r>
+        <w:t>CONSTRAINT pk_incluye PRIMARY KEY (nombre_producto, num_trans),</w:t>
+      </w:r>
+    </w:p>
+    <w:p>
+      <w:pPr>
+        <w:jc w:val="both"/>
+      </w:pPr>
+      <w:r>
+        <w:t>CONSTRAINT fk_nombre_producto_incluye FOREIGN KEY (nombre_producto) references producto(nombre),</w:t>
+      </w:r>
+    </w:p>
+    <w:p>
+      <w:pPr>
+        <w:jc w:val="both"/>
+      </w:pPr>
+      <w:r>
+        <w:t>CONSTRAINT fk_num_trans_incluye FOREIGN KEY (num_trans) references ticket(num_trans) );</w:t>
+      </w:r>
+    </w:p>
+    <w:p>
+      <w:pPr>
+        <w:jc w:val="both"/>
+      </w:pPr>
+    </w:p>
+    <w:p>
+      <w:pPr>
+        <w:jc w:val="both"/>
+      </w:pPr>
+      <w:r>
+        <w:t>CREATE TABLE identificacion</w:t>
+      </w:r>
+    </w:p>
+    <w:p>
+      <w:pPr>
+        <w:jc w:val="both"/>
+      </w:pPr>
+      <w:r>
+        <w:t>(nif char(9) primary key,</w:t>
+      </w:r>
+    </w:p>
+    <w:p>
+      <w:pPr>
+        <w:jc w:val="both"/>
+      </w:pPr>
+      <w:r>
+        <w:t>nombre_apellidos varchar(40) not null);</w:t>
+      </w:r>
+    </w:p>
+    <w:p>
+      <w:pPr>
+        <w:jc w:val="both"/>
+      </w:pPr>
+    </w:p>
+    <w:p>
+      <w:pPr>
+        <w:jc w:val="both"/>
+      </w:pPr>
+      <w:r>
+        <w:t xml:space="preserve">CREATE TABLE factura </w:t>
       </w:r>
     </w:p>
     <w:p>
@@ -2112,145 +2196,246 @@
       </w:pPr>
       <w:r>
         <w:lastRenderedPageBreak/>
-        <w:t>CREATE TABLE ticket</w:t>
-      </w:r>
-    </w:p>
-    <w:p>
-      <w:pPr>
-        <w:jc w:val="both"/>
-      </w:pPr>
-      <w:r>
-        <w:t>(num_trans int auto_increment primary key,</w:t>
-      </w:r>
-    </w:p>
-    <w:p>
-      <w:pPr>
-        <w:jc w:val="both"/>
-      </w:pPr>
-      <w:r>
-        <w:t>fecha date not null,</w:t>
-      </w:r>
-    </w:p>
-    <w:p>
-      <w:pPr>
-        <w:jc w:val="both"/>
-      </w:pPr>
-      <w:r>
-        <w:t xml:space="preserve">nif_local </w:t>
-      </w:r>
-      <w:r>
-        <w:t>char</w:t>
-      </w:r>
-      <w:r>
-        <w:t>(</w:t>
-      </w:r>
-      <w:r>
-        <w:t>9</w:t>
-      </w:r>
-      <w:r>
-        <w:t>) not null,</w:t>
-      </w:r>
-    </w:p>
-    <w:p>
-      <w:pPr>
-        <w:jc w:val="both"/>
-      </w:pPr>
-      <w:r>
-        <w:t>CONSTRAINT fk_nif_local_ticket FOREIGN KEY (nif_local) references local(nif) );</w:t>
-      </w:r>
-    </w:p>
-    <w:p>
-      <w:pPr>
-        <w:jc w:val="both"/>
-      </w:pPr>
-    </w:p>
-    <w:p>
-      <w:pPr>
-        <w:jc w:val="both"/>
-      </w:pPr>
-      <w:r>
-        <w:t>CREATE TABLE tiene</w:t>
-      </w:r>
-    </w:p>
-    <w:p>
-      <w:pPr>
-        <w:jc w:val="both"/>
-      </w:pPr>
-      <w:r>
-        <w:t xml:space="preserve">(nif_local </w:t>
-      </w:r>
-      <w:r>
-        <w:t>char</w:t>
-      </w:r>
-      <w:r>
-        <w:t>(</w:t>
-      </w:r>
-      <w:r>
-        <w:t>9</w:t>
-      </w:r>
-      <w:r>
-        <w:t>),</w:t>
-      </w:r>
-    </w:p>
-    <w:p>
-      <w:pPr>
-        <w:jc w:val="both"/>
-      </w:pPr>
-      <w:r>
-        <w:t>nombre_producto varchar(40),</w:t>
-      </w:r>
-    </w:p>
-    <w:p>
-      <w:pPr>
-        <w:jc w:val="both"/>
-      </w:pPr>
-      <w:r>
-        <w:t>cantidad int not null,</w:t>
-      </w:r>
-    </w:p>
-    <w:p>
-      <w:pPr>
-        <w:jc w:val="both"/>
-      </w:pPr>
-      <w:r>
-        <w:t>CONSTRAINT pk_tiene PRIMARY KEY (nif_local, nombre_producto),</w:t>
-      </w:r>
-    </w:p>
-    <w:p>
-      <w:pPr>
-        <w:jc w:val="both"/>
-      </w:pPr>
-      <w:r>
-        <w:t>CONSTRAINT fk_nif_local_tiene FOREIGN KEY (nif_local) references local(nif),</w:t>
-      </w:r>
-    </w:p>
-    <w:p>
-      <w:pPr>
-        <w:jc w:val="both"/>
-      </w:pPr>
-      <w:r>
-        <w:t>CONSTRAINT fk_nombre_producto_tiene FOREIGN KEY (nombre_producto) references producto(nombre) );</w:t>
-      </w:r>
-    </w:p>
-    <w:p>
-      <w:pPr>
-        <w:jc w:val="both"/>
-      </w:pPr>
-    </w:p>
-    <w:p>
-      <w:pPr>
-        <w:jc w:val="both"/>
-      </w:pPr>
-      <w:r>
-        <w:t>CREATE TABLE incluye</w:t>
-      </w:r>
-    </w:p>
-    <w:p>
-      <w:pPr>
-        <w:jc w:val="both"/>
-      </w:pPr>
-      <w:r>
-        <w:t>(nombre_producto varchar(40),</w:t>
+        <w:t>(num_trans int primary key,</w:t>
+      </w:r>
+    </w:p>
+    <w:p>
+      <w:pPr>
+        <w:jc w:val="both"/>
+      </w:pPr>
+      <w:r>
+        <w:t>nif char(9) unique not null,</w:t>
+      </w:r>
+    </w:p>
+    <w:p>
+      <w:pPr>
+        <w:jc w:val="both"/>
+      </w:pPr>
+      <w:r>
+        <w:t>CONSTRAINT fk_num_trans_factura FOREIGN KEY (num_trans) references ticket(num_trans) ,</w:t>
+      </w:r>
+    </w:p>
+    <w:p>
+      <w:pPr>
+        <w:jc w:val="both"/>
+      </w:pPr>
+      <w:r>
+        <w:t>CONSTRAINT fk_nif_factura FOREIGN KEY (nif) references identificacion(nif) );</w:t>
+      </w:r>
+    </w:p>
+    <w:p>
+      <w:pPr>
+        <w:jc w:val="both"/>
+      </w:pPr>
+    </w:p>
+    <w:p>
+      <w:pPr>
+        <w:jc w:val="both"/>
+      </w:pPr>
+      <w:r>
+        <w:t>CREATE TABLE pedido</w:t>
+      </w:r>
+    </w:p>
+    <w:p>
+      <w:pPr>
+        <w:jc w:val="both"/>
+      </w:pPr>
+      <w:r>
+        <w:t>(num_trans int primary key,</w:t>
+      </w:r>
+    </w:p>
+    <w:p>
+      <w:pPr>
+        <w:jc w:val="both"/>
+      </w:pPr>
+      <w:r>
+        <w:t>tipo enum ('RECOGIDA', 'ENTREGA') not null,</w:t>
+      </w:r>
+    </w:p>
+    <w:p>
+      <w:pPr>
+        <w:jc w:val="both"/>
+      </w:pPr>
+      <w:r>
+        <w:t>domicilio varchar(40),</w:t>
+      </w:r>
+    </w:p>
+    <w:p>
+      <w:pPr>
+        <w:jc w:val="both"/>
+      </w:pPr>
+      <w:r>
+        <w:t>CONSTRAINT fk_num_trans_pedido FOREIGN KEY (num_trans) references ticket(num_trans) );</w:t>
+      </w:r>
+    </w:p>
+    <w:p>
+      <w:pPr>
+        <w:jc w:val="both"/>
+      </w:pPr>
+    </w:p>
+    <w:p>
+      <w:pPr>
+        <w:jc w:val="both"/>
+      </w:pPr>
+      <w:r>
+        <w:t>CREATE TABLE proveedor</w:t>
+      </w:r>
+    </w:p>
+    <w:p>
+      <w:pPr>
+        <w:jc w:val="both"/>
+      </w:pPr>
+      <w:r>
+        <w:t>(nombre varchar(40) primary key,</w:t>
+      </w:r>
+    </w:p>
+    <w:p>
+      <w:pPr>
+        <w:jc w:val="both"/>
+      </w:pPr>
+      <w:r>
+        <w:t>tiempo_de_entrega date not null);</w:t>
+      </w:r>
+    </w:p>
+    <w:p>
+      <w:pPr>
+        <w:jc w:val="both"/>
+      </w:pPr>
+    </w:p>
+    <w:p>
+      <w:pPr>
+        <w:jc w:val="both"/>
+      </w:pPr>
+      <w:r>
+        <w:t>CREATE TABLE aprovisionamiento</w:t>
+      </w:r>
+    </w:p>
+    <w:p>
+      <w:pPr>
+        <w:jc w:val="both"/>
+      </w:pPr>
+      <w:r>
+        <w:t>(num_trans int primary key,</w:t>
+      </w:r>
+    </w:p>
+    <w:p>
+      <w:pPr>
+        <w:jc w:val="both"/>
+      </w:pPr>
+      <w:r>
+        <w:t>nombre_prov varchar(40),</w:t>
+      </w:r>
+    </w:p>
+    <w:p>
+      <w:pPr>
+        <w:jc w:val="both"/>
+      </w:pPr>
+      <w:r>
+        <w:t>CONSTRAINT fk_num_trans_aprovisionamiento FOREIGN KEY (num_trans) references ticket(num_trans),</w:t>
+      </w:r>
+    </w:p>
+    <w:p>
+      <w:pPr>
+        <w:jc w:val="both"/>
+      </w:pPr>
+      <w:r>
+        <w:t>CONSTRAINT fk_nombre_aprovisionamiento FOREIGN KEY (nombre_prov) references proveedor(nombre) );</w:t>
+      </w:r>
+    </w:p>
+    <w:p>
+      <w:pPr>
+        <w:jc w:val="both"/>
+      </w:pPr>
+    </w:p>
+    <w:p>
+      <w:pPr>
+        <w:jc w:val="both"/>
+      </w:pPr>
+      <w:r>
+        <w:t>CREATE TABLE comandas</w:t>
+      </w:r>
+    </w:p>
+    <w:p>
+      <w:pPr>
+        <w:jc w:val="both"/>
+      </w:pPr>
+      <w:r>
+        <w:t>(num_trans int primary key,</w:t>
+      </w:r>
+    </w:p>
+    <w:p>
+      <w:pPr>
+        <w:jc w:val="both"/>
+      </w:pPr>
+      <w:r>
+        <w:t>CONSTRAINT fk_num_trans_comandas FOREIGN KEY (num_trans) references ticket(num_trans) );</w:t>
+      </w:r>
+    </w:p>
+    <w:p>
+      <w:pPr>
+        <w:jc w:val="both"/>
+      </w:pPr>
+    </w:p>
+    <w:p>
+      <w:pPr>
+        <w:jc w:val="both"/>
+      </w:pPr>
+      <w:r>
+        <w:t>CREATE TABLE plato</w:t>
+      </w:r>
+    </w:p>
+    <w:p>
+      <w:pPr>
+        <w:jc w:val="both"/>
+      </w:pPr>
+      <w:r>
+        <w:t>(codigo varchar(20) primary key,</w:t>
+      </w:r>
+    </w:p>
+    <w:p>
+      <w:pPr>
+        <w:jc w:val="both"/>
+      </w:pPr>
+      <w:r>
+        <w:t>nombre varchar(20) not null,</w:t>
+      </w:r>
+    </w:p>
+    <w:p>
+      <w:pPr>
+        <w:jc w:val="both"/>
+      </w:pPr>
+      <w:r>
+        <w:t>tipo_comida enum ('VEGETARIANO', 'VEGANO', 'NORMAL') not null,</w:t>
+      </w:r>
+    </w:p>
+    <w:p>
+      <w:pPr>
+        <w:jc w:val="both"/>
+      </w:pPr>
+      <w:r>
+        <w:lastRenderedPageBreak/>
+        <w:t>precio_venta float not null);</w:t>
+      </w:r>
+    </w:p>
+    <w:p>
+      <w:pPr>
+        <w:jc w:val="both"/>
+      </w:pPr>
+    </w:p>
+    <w:p>
+      <w:pPr>
+        <w:jc w:val="both"/>
+      </w:pPr>
+      <w:r>
+        <w:t>CREATE TABLE contiene</w:t>
+      </w:r>
+    </w:p>
+    <w:p>
+      <w:pPr>
+        <w:jc w:val="both"/>
+      </w:pPr>
+      <w:r>
+        <w:t>(codigo_plato varchar(20),</w:t>
       </w:r>
     </w:p>
     <w:p>
@@ -2266,829 +2451,153 @@
         <w:jc w:val="both"/>
       </w:pPr>
       <w:r>
-        <w:t>cantidad int not null,</w:t>
-      </w:r>
-    </w:p>
-    <w:p>
-      <w:pPr>
-        <w:jc w:val="both"/>
-      </w:pPr>
-      <w:r>
-        <w:t xml:space="preserve">precio_venta </w:t>
-      </w:r>
-      <w:r>
-        <w:t>float</w:t>
-      </w:r>
-      <w:r>
-        <w:t xml:space="preserve"> not null,</w:t>
-      </w:r>
-    </w:p>
-    <w:p>
-      <w:pPr>
-        <w:jc w:val="both"/>
-      </w:pPr>
-      <w:r>
-        <w:t>precio_</w:t>
-      </w:r>
-      <w:r>
-        <w:t>compra</w:t>
-      </w:r>
-      <w:r>
-        <w:t xml:space="preserve"> float not null,</w:t>
-      </w:r>
-    </w:p>
-    <w:p>
-      <w:pPr>
-        <w:jc w:val="both"/>
-      </w:pPr>
-      <w:r>
-        <w:t>CONSTRAINT pk_incluye PRIMARY KEY (nombre_producto, num_trans),</w:t>
-      </w:r>
-    </w:p>
-    <w:p>
-      <w:pPr>
-        <w:jc w:val="both"/>
-      </w:pPr>
-      <w:r>
-        <w:t>CONSTRAINT fk_nombre_producto_incluye FOREIGN KEY (nombre_producto) references producto(nombre),</w:t>
-      </w:r>
-    </w:p>
-    <w:p>
-      <w:pPr>
-        <w:jc w:val="both"/>
-      </w:pPr>
-      <w:r>
-        <w:t>CONSTRAINT fk_num_trans_incluye FOREIGN KEY (num_trans) references ticket(num_trans) );</w:t>
-      </w:r>
-    </w:p>
-    <w:p>
-      <w:pPr>
-        <w:jc w:val="both"/>
-      </w:pPr>
-    </w:p>
-    <w:p>
-      <w:pPr>
-        <w:jc w:val="both"/>
-      </w:pPr>
-      <w:r>
-        <w:t>CREATE TABLE identificacion</w:t>
-      </w:r>
-    </w:p>
-    <w:p>
-      <w:pPr>
-        <w:jc w:val="both"/>
-      </w:pPr>
-      <w:r>
-        <w:t>(nif char(9) primary key,</w:t>
-      </w:r>
-    </w:p>
-    <w:p>
-      <w:pPr>
-        <w:jc w:val="both"/>
-      </w:pPr>
-      <w:r>
-        <w:t>nombre_apellidos varchar(40) not null);</w:t>
-      </w:r>
-    </w:p>
-    <w:p>
-      <w:pPr>
-        <w:jc w:val="both"/>
-      </w:pPr>
-    </w:p>
-    <w:p>
-      <w:pPr>
-        <w:jc w:val="both"/>
-      </w:pPr>
-    </w:p>
-    <w:p>
-      <w:pPr>
-        <w:jc w:val="both"/>
-      </w:pPr>
-    </w:p>
-    <w:p>
-      <w:pPr>
-        <w:jc w:val="both"/>
-      </w:pPr>
-      <w:r>
-        <w:lastRenderedPageBreak/>
-        <w:t>CREATE TABLE factura</w:t>
-      </w:r>
-    </w:p>
-    <w:p>
-      <w:pPr>
-        <w:jc w:val="both"/>
-      </w:pPr>
-      <w:r>
-        <w:t>(num_trans int primary key,</w:t>
-      </w:r>
-    </w:p>
-    <w:p>
-      <w:pPr>
-        <w:jc w:val="both"/>
-      </w:pPr>
-      <w:r>
-        <w:t xml:space="preserve">nif </w:t>
-      </w:r>
-      <w:r>
-        <w:t>char</w:t>
-      </w:r>
-      <w:r>
-        <w:t>(</w:t>
-      </w:r>
-      <w:r>
-        <w:t>9</w:t>
-      </w:r>
-      <w:r>
-        <w:t>) unique not null,</w:t>
-      </w:r>
-    </w:p>
-    <w:p>
-      <w:pPr>
-        <w:jc w:val="both"/>
-      </w:pPr>
-      <w:r>
-        <w:t>CONSTRAINT fk_num_trans_factura FOREIGN KEY (num_trans) references ticket(num_trans)</w:t>
-      </w:r>
-      <w:r>
-        <w:t xml:space="preserve"> </w:t>
-      </w:r>
-      <w:r>
-        <w:t>,</w:t>
-      </w:r>
-    </w:p>
-    <w:p>
-      <w:pPr>
-        <w:jc w:val="both"/>
-      </w:pPr>
-      <w:r>
-        <w:t>CONSTRAINT fk_nif_factura FOREIGN KEY (nif) references identificacion(nif)</w:t>
-      </w:r>
-      <w:r>
-        <w:t xml:space="preserve"> );</w:t>
-      </w:r>
-    </w:p>
-    <w:p>
-      <w:pPr>
-        <w:jc w:val="both"/>
-      </w:pPr>
-    </w:p>
-    <w:p>
-      <w:pPr>
-        <w:jc w:val="both"/>
-      </w:pPr>
-      <w:r>
-        <w:t>CREATE TABLE pedido</w:t>
-      </w:r>
-    </w:p>
-    <w:p>
-      <w:pPr>
-        <w:jc w:val="both"/>
-      </w:pPr>
-      <w:r>
-        <w:t>(num_trans int primary key,</w:t>
-      </w:r>
-    </w:p>
-    <w:p>
-      <w:pPr>
-        <w:jc w:val="both"/>
-      </w:pPr>
-      <w:r>
-        <w:t xml:space="preserve">tipo </w:t>
-      </w:r>
-      <w:r>
-        <w:t>enum ('</w:t>
-      </w:r>
-      <w:r>
-        <w:t>RECOGIDA</w:t>
-      </w:r>
-      <w:r>
-        <w:t>', '</w:t>
-      </w:r>
-      <w:r>
-        <w:t>ENTREGA</w:t>
-      </w:r>
-      <w:r>
-        <w:t>') not null,</w:t>
-      </w:r>
-    </w:p>
-    <w:p>
-      <w:pPr>
-        <w:jc w:val="both"/>
-      </w:pPr>
-      <w:r>
-        <w:t>domicilio varchar(40),</w:t>
-      </w:r>
-    </w:p>
-    <w:p>
-      <w:pPr>
-        <w:jc w:val="both"/>
-      </w:pPr>
-      <w:r>
-        <w:t>CONSTRAINT fk_num_trans_pedido FOREIGN KEY (num_trans) references ticket(num_trans) );</w:t>
-      </w:r>
-    </w:p>
-    <w:p>
-      <w:pPr>
-        <w:jc w:val="both"/>
-      </w:pPr>
-    </w:p>
-    <w:p>
-      <w:pPr>
-        <w:jc w:val="both"/>
-      </w:pPr>
-      <w:r>
-        <w:t xml:space="preserve">CREATE TABLE </w:t>
-      </w:r>
-      <w:r>
-        <w:t>proveedor</w:t>
-      </w:r>
-    </w:p>
-    <w:p>
-      <w:pPr>
-        <w:jc w:val="both"/>
-      </w:pPr>
-      <w:r>
-        <w:t>(</w:t>
-      </w:r>
-      <w:r>
-        <w:t xml:space="preserve">nombre varchar(40) </w:t>
-      </w:r>
-      <w:r>
-        <w:t>primary key</w:t>
-      </w:r>
-      <w:r>
-        <w:t>,</w:t>
-      </w:r>
-    </w:p>
-    <w:p>
-      <w:pPr>
-        <w:jc w:val="both"/>
-      </w:pPr>
-      <w:r>
-        <w:t>tiempo_de_entrega date not null);</w:t>
-      </w:r>
-    </w:p>
-    <w:p>
-      <w:pPr>
-        <w:jc w:val="both"/>
-      </w:pPr>
-    </w:p>
-    <w:p>
-      <w:pPr>
-        <w:jc w:val="both"/>
-      </w:pPr>
-      <w:r>
-        <w:t xml:space="preserve">CREATE TABLE </w:t>
-      </w:r>
-      <w:r>
-        <w:t>aprovisionamiento</w:t>
-      </w:r>
-    </w:p>
-    <w:p>
-      <w:pPr>
-        <w:ind w:left="708" w:hanging="708"/>
-        <w:jc w:val="both"/>
-      </w:pPr>
-      <w:r>
-        <w:t>(num_trans int primary key</w:t>
-      </w:r>
-      <w:r>
-        <w:t>,</w:t>
-      </w:r>
-    </w:p>
-    <w:p>
-      <w:pPr>
-        <w:jc w:val="both"/>
-      </w:pPr>
-      <w:r>
-        <w:t>nombre varchar(40),</w:t>
-      </w:r>
-    </w:p>
-    <w:p>
-      <w:pPr>
-        <w:jc w:val="both"/>
-      </w:pPr>
-      <w:r>
-        <w:t>CONSTRAINT fk_num_trans_</w:t>
-      </w:r>
-      <w:r>
-        <w:t>aprovisionamiento</w:t>
-      </w:r>
-      <w:r>
-        <w:t xml:space="preserve"> FOREIGN KEY (num_trans)</w:t>
-      </w:r>
-      <w:r>
-        <w:t xml:space="preserve"> references ticket(num_trans)</w:t>
-      </w:r>
-      <w:r>
-        <w:t>,</w:t>
-      </w:r>
-    </w:p>
-    <w:p>
-      <w:pPr>
-        <w:jc w:val="both"/>
-      </w:pPr>
-      <w:r>
-        <w:t>CONSTRAINT</w:t>
-      </w:r>
-      <w:r>
-        <w:tab/>
-      </w:r>
-      <w:r>
-        <w:t>fk_</w:t>
-      </w:r>
-      <w:r>
-        <w:t>nombre</w:t>
-      </w:r>
-      <w:r>
-        <w:t xml:space="preserve">_aprovisionamiento FOREIGN KEY (nombre) references </w:t>
-      </w:r>
-      <w:r>
-        <w:t>proveedor</w:t>
-      </w:r>
-      <w:r>
-        <w:t>(nombre) );</w:t>
-      </w:r>
-    </w:p>
-    <w:p>
-      <w:pPr>
-        <w:jc w:val="both"/>
-      </w:pPr>
-    </w:p>
-    <w:p>
-      <w:pPr>
-        <w:jc w:val="both"/>
-      </w:pPr>
-      <w:r>
-        <w:t xml:space="preserve">CREATE TABLE </w:t>
-      </w:r>
-      <w:r>
-        <w:t>comandas</w:t>
-      </w:r>
-    </w:p>
-    <w:p>
-      <w:pPr>
-        <w:jc w:val="both"/>
-      </w:pPr>
-      <w:r>
-        <w:t>(num_trans int primary key,</w:t>
-      </w:r>
-    </w:p>
-    <w:p>
-      <w:pPr>
-        <w:jc w:val="both"/>
-      </w:pPr>
-      <w:r>
-        <w:t>CONSTRAINT fk_num_trans_</w:t>
-      </w:r>
-      <w:r>
-        <w:t>comandas</w:t>
-      </w:r>
-      <w:r>
-        <w:t xml:space="preserve"> FOREIGN KEY (num_trans) references ticket(num_trans)</w:t>
-      </w:r>
-      <w:r>
-        <w:t xml:space="preserve"> </w:t>
-      </w:r>
-      <w:r>
-        <w:t>);</w:t>
-      </w:r>
-    </w:p>
-    <w:p>
-      <w:pPr>
-        <w:jc w:val="both"/>
-      </w:pPr>
-    </w:p>
-    <w:p>
-      <w:pPr>
-        <w:jc w:val="both"/>
-      </w:pPr>
-      <w:r>
-        <w:t xml:space="preserve">CREATE TABLE </w:t>
-      </w:r>
-      <w:r>
-        <w:t>plato</w:t>
-      </w:r>
-    </w:p>
-    <w:p>
-      <w:pPr>
-        <w:jc w:val="both"/>
-      </w:pPr>
-      <w:r>
-        <w:t>(</w:t>
-      </w:r>
-      <w:r>
-        <w:t>codigo</w:t>
-      </w:r>
-      <w:r>
-        <w:t xml:space="preserve"> varchar(</w:t>
-      </w:r>
-      <w:r>
-        <w:t>20</w:t>
-      </w:r>
-      <w:r>
-        <w:t>)</w:t>
-      </w:r>
-      <w:r>
-        <w:t xml:space="preserve"> primary key</w:t>
-      </w:r>
-      <w:r>
-        <w:t>,</w:t>
-      </w:r>
-    </w:p>
-    <w:p>
-      <w:pPr>
-        <w:jc w:val="both"/>
-      </w:pPr>
-      <w:r>
-        <w:t>nombre</w:t>
-      </w:r>
-      <w:r>
-        <w:t xml:space="preserve"> varchar(20)</w:t>
-      </w:r>
-      <w:r>
-        <w:t xml:space="preserve"> not null</w:t>
-      </w:r>
-      <w:r>
-        <w:t>,</w:t>
-      </w:r>
-    </w:p>
-    <w:p>
-      <w:pPr>
-        <w:jc w:val="both"/>
-      </w:pPr>
-      <w:r>
-        <w:lastRenderedPageBreak/>
-        <w:t>tipo</w:t>
-      </w:r>
-      <w:r>
-        <w:t>_comida</w:t>
-      </w:r>
-      <w:r>
-        <w:t xml:space="preserve"> </w:t>
-      </w:r>
-      <w:r>
-        <w:t>enum ('</w:t>
-      </w:r>
-      <w:r>
-        <w:t>VEGETARIANO</w:t>
-      </w:r>
-      <w:r>
-        <w:t>', '</w:t>
-      </w:r>
-      <w:r>
-        <w:t>VEGANO</w:t>
-      </w:r>
-      <w:r>
-        <w:t>'</w:t>
-      </w:r>
-      <w:r>
-        <w:t>,</w:t>
-      </w:r>
-      <w:r>
-        <w:t xml:space="preserve"> </w:t>
-      </w:r>
-      <w:r>
-        <w:t>'</w:t>
-      </w:r>
-      <w:r>
-        <w:t>NORMAL</w:t>
-      </w:r>
-      <w:r>
-        <w:t>') not null,</w:t>
-      </w:r>
-    </w:p>
-    <w:p>
-      <w:pPr>
-        <w:jc w:val="both"/>
-      </w:pPr>
-      <w:r>
-        <w:t>precio_venta float</w:t>
-      </w:r>
-      <w:r>
-        <w:t xml:space="preserve"> not null);</w:t>
-      </w:r>
-    </w:p>
-    <w:p>
-      <w:pPr>
-        <w:jc w:val="both"/>
-      </w:pPr>
-    </w:p>
-    <w:p>
-      <w:pPr>
-        <w:jc w:val="both"/>
-      </w:pPr>
-      <w:r>
-        <w:t xml:space="preserve">CREATE TABLE </w:t>
-      </w:r>
-      <w:r>
-        <w:t>contiene</w:t>
-      </w:r>
-    </w:p>
-    <w:p>
-      <w:pPr>
-        <w:jc w:val="both"/>
-      </w:pPr>
-      <w:r>
-        <w:t>(c</w:t>
-      </w:r>
-      <w:r>
-        <w:t>odigo</w:t>
-      </w:r>
-      <w:r>
-        <w:t>_plato</w:t>
-      </w:r>
-      <w:r>
-        <w:t xml:space="preserve"> varchar(20)</w:t>
-      </w:r>
-      <w:r>
-        <w:t>,</w:t>
-      </w:r>
-    </w:p>
-    <w:p>
-      <w:pPr>
-        <w:jc w:val="both"/>
-      </w:pPr>
-      <w:r>
-        <w:t>num_trans int</w:t>
-      </w:r>
-      <w:r>
-        <w:t>,</w:t>
-      </w:r>
-    </w:p>
-    <w:p>
-      <w:pPr>
-        <w:jc w:val="both"/>
-      </w:pPr>
-      <w:r>
-        <w:t>CONSTRAINT pk_tiene PRIMARY KEY (codigo_plato</w:t>
-      </w:r>
-      <w:r>
-        <w:t>,</w:t>
-      </w:r>
-      <w:r>
-        <w:t xml:space="preserve"> </w:t>
-      </w:r>
-      <w:r>
-        <w:t>num_trans),</w:t>
-      </w:r>
-    </w:p>
-    <w:p>
-      <w:pPr>
-        <w:jc w:val="both"/>
-      </w:pPr>
-      <w:r>
-        <w:t>CONSTRAINT fk_</w:t>
-      </w:r>
-      <w:r>
-        <w:t xml:space="preserve"> </w:t>
-      </w:r>
-      <w:r>
-        <w:t>codigo_plato _</w:t>
-      </w:r>
-      <w:r>
-        <w:t>contiene</w:t>
-      </w:r>
-      <w:r>
-        <w:t xml:space="preserve"> FOREIGN KEY (codigo_plato) references </w:t>
-      </w:r>
-      <w:r>
-        <w:t>plato</w:t>
-      </w:r>
-      <w:r>
-        <w:t>(</w:t>
-      </w:r>
-      <w:r>
-        <w:t>codigo</w:t>
-      </w:r>
-      <w:r>
-        <w:t>),</w:t>
-      </w:r>
-    </w:p>
-    <w:p>
-      <w:pPr>
-        <w:jc w:val="both"/>
-      </w:pPr>
-      <w:r>
-        <w:t>CONSTRAINT fk_</w:t>
-      </w:r>
-      <w:r>
-        <w:t>num_trans</w:t>
-      </w:r>
-      <w:r>
-        <w:t>_</w:t>
-      </w:r>
-      <w:r>
-        <w:t>contiene</w:t>
-      </w:r>
-      <w:r>
-        <w:t xml:space="preserve"> FOREIGN KEY (num_trans) references </w:t>
-      </w:r>
-      <w:r>
-        <w:t>comandas</w:t>
-      </w:r>
-      <w:r>
-        <w:t>(num_trans) );</w:t>
-      </w:r>
-    </w:p>
-    <w:p>
-      <w:pPr>
-        <w:jc w:val="both"/>
-      </w:pPr>
-    </w:p>
-    <w:p>
-      <w:pPr>
-        <w:jc w:val="both"/>
-      </w:pPr>
-    </w:p>
-    <w:p>
-      <w:pPr>
-        <w:jc w:val="both"/>
-      </w:pPr>
-      <w:r>
-        <w:t xml:space="preserve">CREATE TABLE </w:t>
-      </w:r>
-      <w:r>
-        <w:t>se_compone_de</w:t>
-      </w:r>
-    </w:p>
-    <w:p>
-      <w:pPr>
-        <w:jc w:val="both"/>
-      </w:pPr>
-      <w:r>
-        <w:t>(</w:t>
-      </w:r>
-      <w:r>
-        <w:t>codigo</w:t>
-      </w:r>
-      <w:r>
-        <w:t>_plato</w:t>
-      </w:r>
-      <w:r>
-        <w:t xml:space="preserve"> varchar(20</w:t>
-      </w:r>
-      <w:r>
-        <w:t>)</w:t>
-      </w:r>
-      <w:r>
-        <w:t>,</w:t>
-      </w:r>
-    </w:p>
-    <w:p>
-      <w:pPr>
-        <w:jc w:val="both"/>
-      </w:pPr>
-      <w:r>
-        <w:t>n</w:t>
-      </w:r>
-      <w:r>
-        <w:t>ombre</w:t>
-      </w:r>
-      <w:r>
-        <w:t>_producto</w:t>
-      </w:r>
-      <w:r>
-        <w:t xml:space="preserve"> varchar(20) not null,</w:t>
-      </w:r>
-    </w:p>
-    <w:p>
-      <w:pPr>
-        <w:jc w:val="both"/>
-      </w:pPr>
-      <w:r>
-        <w:t>CONSTRAINT pk_tiene PRIMARY KEY (codigo_plato,</w:t>
-      </w:r>
-      <w:r>
-        <w:t xml:space="preserve"> </w:t>
-      </w:r>
-      <w:r>
-        <w:t>nombre_producto),</w:t>
-      </w:r>
-    </w:p>
-    <w:p>
-      <w:pPr>
-        <w:jc w:val="both"/>
-      </w:pPr>
-      <w:r>
-        <w:t>CONSTRAINT fk_</w:t>
-      </w:r>
-      <w:r>
-        <w:t>codigo</w:t>
-      </w:r>
-      <w:r>
-        <w:t>_</w:t>
-      </w:r>
-      <w:r>
-        <w:t>se_compone_de</w:t>
-      </w:r>
-      <w:r>
-        <w:t xml:space="preserve"> FOREIGN KEY (</w:t>
-      </w:r>
-      <w:r>
-        <w:t>codigo_plato</w:t>
-      </w:r>
-      <w:r>
-        <w:t xml:space="preserve">) references </w:t>
-      </w:r>
-      <w:r>
-        <w:t>plato</w:t>
-      </w:r>
-      <w:r>
-        <w:t>(</w:t>
-      </w:r>
-      <w:r>
-        <w:t>codigo</w:t>
-      </w:r>
-      <w:r>
-        <w:t>)</w:t>
-      </w:r>
-      <w:r>
-        <w:t>,</w:t>
-      </w:r>
-    </w:p>
-    <w:p>
-      <w:r>
-        <w:t xml:space="preserve">CONSTRAINT </w:t>
-      </w:r>
-      <w:r>
-        <w:t>fk_codigo_se_compone_de FOREIGN KEY (</w:t>
-      </w:r>
-      <w:r>
-        <w:t>nombre_producto</w:t>
-      </w:r>
-      <w:r>
-        <w:t xml:space="preserve">) references </w:t>
-      </w:r>
-      <w:r>
-        <w:t>producto</w:t>
-      </w:r>
-      <w:r>
-        <w:t>(</w:t>
-      </w:r>
-      <w:r>
-        <w:t>nombre</w:t>
-      </w:r>
-      <w:r>
-        <w:t>) );</w:t>
-      </w:r>
-    </w:p>
-    <w:p>
-      <w:pPr>
-        <w:jc w:val="both"/>
-      </w:pPr>
+        <w:t>CONSTRAINT pk_tiene PRIMARY KEY (codigo_plato, num_trans),</w:t>
+      </w:r>
+    </w:p>
+    <w:p>
+      <w:pPr>
+        <w:jc w:val="both"/>
+      </w:pPr>
+      <w:r>
+        <w:t>CONSTRAINT fk_codigo_plato_contiene FOREIGN KEY (codigo_plato) references plato(codigo),</w:t>
+      </w:r>
+    </w:p>
+    <w:p>
+      <w:pPr>
+        <w:jc w:val="both"/>
+      </w:pPr>
+      <w:r>
+        <w:t>CONSTRAINT fk_num_trans_contiene FOREIGN KEY (num_trans) references comandas(num_trans) );</w:t>
+      </w:r>
+    </w:p>
+    <w:p>
+      <w:pPr>
+        <w:jc w:val="both"/>
+      </w:pPr>
+    </w:p>
+    <w:p>
+      <w:pPr>
+        <w:jc w:val="both"/>
+      </w:pPr>
+      <w:r>
+        <w:t>CREATE TABLE composicion</w:t>
+      </w:r>
+    </w:p>
+    <w:p>
+      <w:pPr>
+        <w:jc w:val="both"/>
+      </w:pPr>
+      <w:r>
+        <w:t>(codigo_plato varchar(20),</w:t>
+      </w:r>
+    </w:p>
+    <w:p>
+      <w:pPr>
+        <w:jc w:val="both"/>
+      </w:pPr>
+      <w:r>
+        <w:t>nombre_producto varchar(20),</w:t>
+      </w:r>
+    </w:p>
+    <w:p>
+      <w:pPr>
+        <w:jc w:val="both"/>
+      </w:pPr>
+      <w:r>
+        <w:t>CONSTRAINT pk_tiene PRIMARY KEY (codigo_plato, nombre_producto),</w:t>
+      </w:r>
+    </w:p>
+    <w:p>
+      <w:pPr>
+        <w:jc w:val="both"/>
+      </w:pPr>
+      <w:r>
+        <w:t>CONSTRAINT fk_codigo_plato_composicion FOREIGN KEY (codigo_plato) references plato(codigo),</w:t>
+      </w:r>
+    </w:p>
+    <w:p>
+      <w:pPr>
+        <w:jc w:val="both"/>
+      </w:pPr>
+      <w:r>
+        <w:t>CONSTRAINT fk_nombre_producto_composicion FOREIGN KEY (nombre_producto) references producto(nombre) );</w:t>
+      </w:r>
+    </w:p>
+    <w:p>
+      <w:pPr>
+        <w:jc w:val="both"/>
+      </w:pPr>
+    </w:p>
+    <w:p>
+      <w:pPr>
+        <w:jc w:val="both"/>
+      </w:pPr>
+      <w:r>
+        <w:t>insert into producto values ("Garbanzos","COMIDA","2021/01/20",5,5, null);</w:t>
+      </w:r>
+    </w:p>
+    <w:p>
+      <w:pPr>
+        <w:jc w:val="both"/>
+      </w:pPr>
+      <w:r>
+        <w:t>insert into producto values ("Paella","COMIDA","2021/01/31",5,5, null);</w:t>
+      </w:r>
+    </w:p>
+    <w:p>
+      <w:pPr>
+        <w:jc w:val="both"/>
+      </w:pPr>
+      <w:r>
+        <w:t>insert into producto values ("Bacalao","COMIDA","2021/02/02",5,5, null);</w:t>
+      </w:r>
+    </w:p>
+    <w:p>
+      <w:pPr>
+        <w:jc w:val="both"/>
+      </w:pPr>
+      <w:r>
+        <w:t>insert into producto values ("Hamburguesa","COMIDA","2021/01/30",5,5,null);</w:t>
+      </w:r>
+    </w:p>
+    <w:p>
+      <w:pPr>
+        <w:jc w:val="both"/>
+      </w:pPr>
+      <w:r>
+        <w:t>insert into producto values ("Cerveza","BEBIDA","2021/02/01",5,5,null);</w:t>
+      </w:r>
+    </w:p>
+    <w:p>
+      <w:pPr>
+        <w:jc w:val="both"/>
+      </w:pPr>
+    </w:p>
+    <w:p>
+      <w:pPr>
+        <w:jc w:val="both"/>
+      </w:pPr>
+      <w:r>
+        <w:t>insert into local values ("B95970901","Freddy Fazbear's Pizza","William Afton","RESTAURANTE","Calle El Mundo de las Pizzas 4");</w:t>
+      </w:r>
+    </w:p>
+    <w:p>
+      <w:pPr>
+        <w:jc w:val="both"/>
+      </w:pPr>
+      <w:r>
+        <w:t>insert into local values ("B95231197","Los Cafres Hermanos","Gus Fring","CAFETERIA","Avenida de Trafico 2");</w:t>
+      </w:r>
+    </w:p>
+    <w:p>
+      <w:pPr>
+        <w:jc w:val="both"/>
+      </w:pPr>
+      <w:r>
+        <w:t>insert into local values ("B78107158","Taberna de Moe","Moe Szyslak","BAR","Evergreen Terrace 666");</w:t>
+      </w:r>
       <w:bookmarkStart w:id="0" w:name="_GoBack"/>
       <w:bookmarkEnd w:id="0"/>
-    </w:p>
-    <w:p>
-      <w:pPr>
-        <w:jc w:val="both"/>
-      </w:pPr>
-      <w:r>
-        <w:t>insert into producto values ("Garbanzos","COMIDA","2021/01/20",5,5);</w:t>
-      </w:r>
-    </w:p>
-    <w:p>
-      <w:pPr>
-        <w:jc w:val="both"/>
-      </w:pPr>
-      <w:r>
-        <w:t>insert into producto values ("Paella","COMIDA","2021/01/31",5,5);</w:t>
-      </w:r>
-    </w:p>
-    <w:p>
-      <w:pPr>
-        <w:jc w:val="both"/>
-      </w:pPr>
-      <w:r>
-        <w:t>insert into producto values ("Bacalao","COMIDA","2021/02/02",5,5);</w:t>
-      </w:r>
-    </w:p>
-    <w:p>
-      <w:pPr>
-        <w:jc w:val="both"/>
-      </w:pPr>
-      <w:r>
-        <w:t>insert into producto values ("Hamburguesa","COMIDA","2021/01/30",5,5);</w:t>
-      </w:r>
-    </w:p>
-    <w:p>
-      <w:pPr>
-        <w:jc w:val="both"/>
-      </w:pPr>
-      <w:r>
-        <w:t>insert into producto values ("Cerveza","BEBIDA","2021/02/01",5,5);</w:t>
-      </w:r>
-    </w:p>
-    <w:p>
-      <w:pPr>
-        <w:jc w:val="both"/>
-      </w:pPr>
-    </w:p>
-    <w:p>
-      <w:pPr>
-        <w:jc w:val="both"/>
-      </w:pPr>
     </w:p>
     <w:sectPr>
       <w:pgSz w:w="11906" w:h="16838"/>
@@ -3979,7 +3488,7 @@
 </file>
 
 <file path=customXml/itemProps1.xml><?xml version="1.0" encoding="utf-8"?>
-<ds:datastoreItem xmlns:ds="http://schemas.openxmlformats.org/officeDocument/2006/customXml" ds:itemID="{211BAE67-5C36-4E21-9A03-048BDDAA1E1B}">
+<ds:datastoreItem xmlns:ds="http://schemas.openxmlformats.org/officeDocument/2006/customXml" ds:itemID="{E2DD08CF-5EB1-47D2-868A-B2B3CA5AF698}">
   <ds:schemaRefs>
     <ds:schemaRef ds:uri="http://schemas.openxmlformats.org/officeDocument/2006/bibliography"/>
   </ds:schemaRefs>

</xml_diff>

<commit_message>
Script MYSQL Terminado Base
</commit_message>
<xml_diff>
--- a/BaseDeDatos/Esquema Relacional y Scripts MySQL.docx
+++ b/BaseDeDatos/Esquema Relacional y Scripts MySQL.docx
@@ -2595,6 +2595,48 @@
       </w:pPr>
       <w:r>
         <w:t>insert into local values ("B78107158","Taberna de Moe","Moe Szyslak","BAR","Evergreen Terrace 666");</w:t>
+      </w:r>
+    </w:p>
+    <w:p>
+      <w:pPr>
+        <w:jc w:val="both"/>
+      </w:pPr>
+    </w:p>
+    <w:p>
+      <w:pPr>
+        <w:jc w:val="both"/>
+      </w:pPr>
+      <w:r>
+        <w:t>insert into proveedor values ("ACME","2021/02/09");</w:t>
+      </w:r>
+    </w:p>
+    <w:p>
+      <w:pPr>
+        <w:jc w:val="both"/>
+      </w:pPr>
+    </w:p>
+    <w:p>
+      <w:pPr>
+        <w:jc w:val="both"/>
+      </w:pPr>
+      <w:r>
+        <w:t>insert into usuario values ("12345678A",123,"Emilio","Emiliano","B95970901");</w:t>
+      </w:r>
+    </w:p>
+    <w:p>
+      <w:pPr>
+        <w:jc w:val="both"/>
+      </w:pPr>
+      <w:r>
+        <w:t>insert into usuario values ("87654321A",876,"Carlos","Garcia","B95231197");</w:t>
+      </w:r>
+    </w:p>
+    <w:p>
+      <w:pPr>
+        <w:jc w:val="both"/>
+      </w:pPr>
+      <w:r>
+        <w:t>insert into usuario values ("11111111A",111,"Roberto","Rodriguez","B78107158");</w:t>
       </w:r>
       <w:bookmarkStart w:id="0" w:name="_GoBack"/>
       <w:bookmarkEnd w:id="0"/>
@@ -3488,7 +3530,7 @@
 </file>
 
 <file path=customXml/itemProps1.xml><?xml version="1.0" encoding="utf-8"?>
-<ds:datastoreItem xmlns:ds="http://schemas.openxmlformats.org/officeDocument/2006/customXml" ds:itemID="{E2DD08CF-5EB1-47D2-868A-B2B3CA5AF698}">
+<ds:datastoreItem xmlns:ds="http://schemas.openxmlformats.org/officeDocument/2006/customXml" ds:itemID="{739FA8A2-2064-431B-9B58-5FEB3D4C2165}">
   <ds:schemaRefs>
     <ds:schemaRef ds:uri="http://schemas.openxmlformats.org/officeDocument/2006/bibliography"/>
   </ds:schemaRefs>

</xml_diff>

<commit_message>
Cambio en el script MYSQL, la parte de identificacion
</commit_message>
<xml_diff>
--- a/BaseDeDatos/Esquema Relacional y Scripts MySQL.docx
+++ b/BaseDeDatos/Esquema Relacional y Scripts MySQL.docx
@@ -333,7 +333,7 @@
               </wp:anchor>
             </w:drawing>
           </mc:Choice>
-          <mc:Fallback xmlns:w16="http://schemas.microsoft.com/office/word/2018/wordml" xmlns:w16cid="http://schemas.microsoft.com/office/word/2016/wordml/cid" xmlns:w16cex="http://schemas.microsoft.com/office/word/2018/wordml/cex" xmlns:am3d="http://schemas.microsoft.com/office/drawing/2017/model3d" xmlns:aink="http://schemas.microsoft.com/office/drawing/2016/ink" xmlns:cx8="http://schemas.microsoft.com/office/drawing/2016/5/14/chartex" xmlns:cx7="http://schemas.microsoft.com/office/drawing/2016/5/13/chartex" xmlns:cx6="http://schemas.microsoft.com/office/drawing/2016/5/12/chartex" xmlns:cx5="http://schemas.microsoft.com/office/drawing/2016/5/11/chartex" xmlns:cx4="http://schemas.microsoft.com/office/drawing/2016/5/10/chartex" xmlns:cx3="http://schemas.microsoft.com/office/drawing/2016/5/9/chartex" xmlns:cx2="http://schemas.microsoft.com/office/drawing/2015/10/21/chartex" xmlns:cx1="http://schemas.microsoft.com/office/drawing/2015/9/8/chartex">
+          <mc:Fallback xmlns:cx1="http://schemas.microsoft.com/office/drawing/2015/9/8/chartex" xmlns:cx2="http://schemas.microsoft.com/office/drawing/2015/10/21/chartex" xmlns:cx3="http://schemas.microsoft.com/office/drawing/2016/5/9/chartex" xmlns:cx4="http://schemas.microsoft.com/office/drawing/2016/5/10/chartex" xmlns:cx5="http://schemas.microsoft.com/office/drawing/2016/5/11/chartex" xmlns:cx6="http://schemas.microsoft.com/office/drawing/2016/5/12/chartex" xmlns:cx7="http://schemas.microsoft.com/office/drawing/2016/5/13/chartex" xmlns:cx8="http://schemas.microsoft.com/office/drawing/2016/5/14/chartex" xmlns:aink="http://schemas.microsoft.com/office/drawing/2016/ink" xmlns:am3d="http://schemas.microsoft.com/office/drawing/2017/model3d" xmlns:w16cex="http://schemas.microsoft.com/office/word/2018/wordml/cex" xmlns:w16cid="http://schemas.microsoft.com/office/word/2016/wordml/cid" xmlns:w16="http://schemas.microsoft.com/office/word/2018/wordml">
             <w:pict>
               <v:shapetype w14:anchorId="5CE4042D" id="_x0000_t32" coordsize="21600,21600" o:spt="32" o:oned="t" path="m,l21600,21600e" filled="f">
                 <v:path arrowok="t" fillok="f" o:connecttype="none"/>
@@ -991,7 +991,19 @@
         <w:t>NIF</w:t>
       </w:r>
       <w:r>
-        <w:t>, NombreApe)</w:t>
+        <w:t>, Nombre</w:t>
+      </w:r>
+      <w:r>
+        <w:t xml:space="preserve">, </w:t>
+      </w:r>
+      <w:r>
+        <w:t>Ape</w:t>
+      </w:r>
+      <w:r>
+        <w:t>llidos</w:t>
+      </w:r>
+      <w:r>
+        <w:t>)</w:t>
       </w:r>
     </w:p>
     <w:p>
@@ -1799,6 +1811,7 @@
       <w:pPr>
         <w:jc w:val="both"/>
       </w:pPr>
+      <w:bookmarkStart w:id="0" w:name="_GoBack"/>
       <w:r>
         <w:t>CREATE TABLE local</w:t>
       </w:r>
@@ -2174,19 +2187,37 @@
         <w:jc w:val="both"/>
       </w:pPr>
       <w:r>
-        <w:t>nombre_apellidos varchar(40) not null);</w:t>
-      </w:r>
-    </w:p>
-    <w:p>
-      <w:pPr>
-        <w:jc w:val="both"/>
-      </w:pPr>
-    </w:p>
-    <w:p>
-      <w:pPr>
-        <w:jc w:val="both"/>
-      </w:pPr>
-      <w:r>
+        <w:t>nombre</w:t>
+      </w:r>
+      <w:r>
+        <w:t xml:space="preserve"> varchar(40) not null,</w:t>
+      </w:r>
+    </w:p>
+    <w:p>
+      <w:pPr>
+        <w:jc w:val="both"/>
+      </w:pPr>
+      <w:r>
+        <w:t>apellidos</w:t>
+      </w:r>
+      <w:r>
+        <w:t xml:space="preserve"> </w:t>
+      </w:r>
+      <w:r>
+        <w:t>varchar(40) not null);</w:t>
+      </w:r>
+    </w:p>
+    <w:p>
+      <w:pPr>
+        <w:jc w:val="both"/>
+      </w:pPr>
+    </w:p>
+    <w:p>
+      <w:pPr>
+        <w:jc w:val="both"/>
+      </w:pPr>
+      <w:r>
+        <w:lastRenderedPageBreak/>
         <w:t xml:space="preserve">CREATE TABLE factura </w:t>
       </w:r>
     </w:p>
@@ -2195,216 +2226,216 @@
         <w:jc w:val="both"/>
       </w:pPr>
       <w:r>
+        <w:t>(num_trans int primary key,</w:t>
+      </w:r>
+    </w:p>
+    <w:p>
+      <w:pPr>
+        <w:jc w:val="both"/>
+      </w:pPr>
+      <w:r>
+        <w:t>nif char(9) unique not null,</w:t>
+      </w:r>
+    </w:p>
+    <w:p>
+      <w:pPr>
+        <w:jc w:val="both"/>
+      </w:pPr>
+      <w:r>
+        <w:t>CONSTRAINT fk_num_trans_factura FOREIGN KEY (num_trans) references ticket(num_trans) ,</w:t>
+      </w:r>
+    </w:p>
+    <w:p>
+      <w:pPr>
+        <w:jc w:val="both"/>
+      </w:pPr>
+      <w:r>
+        <w:t>CONSTRAINT fk_nif_factura FOREIGN KEY (nif) references identificacion(nif) );</w:t>
+      </w:r>
+    </w:p>
+    <w:p>
+      <w:pPr>
+        <w:jc w:val="both"/>
+      </w:pPr>
+    </w:p>
+    <w:p>
+      <w:pPr>
+        <w:jc w:val="both"/>
+      </w:pPr>
+      <w:r>
+        <w:t>CREATE TABLE pedido</w:t>
+      </w:r>
+    </w:p>
+    <w:p>
+      <w:pPr>
+        <w:jc w:val="both"/>
+      </w:pPr>
+      <w:r>
+        <w:t>(num_trans int primary key,</w:t>
+      </w:r>
+    </w:p>
+    <w:p>
+      <w:pPr>
+        <w:jc w:val="both"/>
+      </w:pPr>
+      <w:r>
+        <w:t>tipo enum ('RECOGIDA', 'ENTREGA') not null,</w:t>
+      </w:r>
+    </w:p>
+    <w:p>
+      <w:pPr>
+        <w:jc w:val="both"/>
+      </w:pPr>
+      <w:r>
+        <w:t>domicilio varchar(40),</w:t>
+      </w:r>
+    </w:p>
+    <w:p>
+      <w:pPr>
+        <w:jc w:val="both"/>
+      </w:pPr>
+      <w:r>
+        <w:t>CONSTRAINT fk_num_trans_pedido FOREIGN KEY (num_trans) references ticket(num_trans) );</w:t>
+      </w:r>
+    </w:p>
+    <w:p>
+      <w:pPr>
+        <w:jc w:val="both"/>
+      </w:pPr>
+    </w:p>
+    <w:p>
+      <w:pPr>
+        <w:jc w:val="both"/>
+      </w:pPr>
+      <w:r>
+        <w:t>CREATE TABLE proveedor</w:t>
+      </w:r>
+    </w:p>
+    <w:p>
+      <w:pPr>
+        <w:jc w:val="both"/>
+      </w:pPr>
+      <w:r>
+        <w:t>(nombre varchar(40) primary key,</w:t>
+      </w:r>
+    </w:p>
+    <w:p>
+      <w:pPr>
+        <w:jc w:val="both"/>
+      </w:pPr>
+      <w:r>
+        <w:t>tiempo_de_entrega date not null);</w:t>
+      </w:r>
+    </w:p>
+    <w:p>
+      <w:pPr>
+        <w:jc w:val="both"/>
+      </w:pPr>
+    </w:p>
+    <w:p>
+      <w:pPr>
+        <w:jc w:val="both"/>
+      </w:pPr>
+      <w:r>
+        <w:t>CREATE TABLE aprovisionamiento</w:t>
+      </w:r>
+    </w:p>
+    <w:p>
+      <w:pPr>
+        <w:jc w:val="both"/>
+      </w:pPr>
+      <w:r>
+        <w:t>(num_trans int primary key,</w:t>
+      </w:r>
+    </w:p>
+    <w:p>
+      <w:pPr>
+        <w:jc w:val="both"/>
+      </w:pPr>
+      <w:r>
+        <w:t>nombre_prov varchar(40),</w:t>
+      </w:r>
+    </w:p>
+    <w:p>
+      <w:pPr>
+        <w:jc w:val="both"/>
+      </w:pPr>
+      <w:r>
+        <w:t>CONSTRAINT fk_num_trans_aprovisionamiento FOREIGN KEY (num_trans) references ticket(num_trans),</w:t>
+      </w:r>
+    </w:p>
+    <w:p>
+      <w:pPr>
+        <w:jc w:val="both"/>
+      </w:pPr>
+      <w:r>
+        <w:t>CONSTRAINT fk_nombre_aprovisionamiento FOREIGN KEY (nombre_prov) references proveedor(nombre) );</w:t>
+      </w:r>
+    </w:p>
+    <w:p>
+      <w:pPr>
+        <w:jc w:val="both"/>
+      </w:pPr>
+    </w:p>
+    <w:p>
+      <w:pPr>
+        <w:jc w:val="both"/>
+      </w:pPr>
+      <w:r>
+        <w:t>CREATE TABLE comandas</w:t>
+      </w:r>
+    </w:p>
+    <w:p>
+      <w:pPr>
+        <w:jc w:val="both"/>
+      </w:pPr>
+      <w:r>
+        <w:t>(num_trans int primary key,</w:t>
+      </w:r>
+    </w:p>
+    <w:p>
+      <w:pPr>
+        <w:jc w:val="both"/>
+      </w:pPr>
+      <w:r>
+        <w:t>CONSTRAINT fk_num_trans_comandas FOREIGN KEY (num_trans) references ticket(num_trans) );</w:t>
+      </w:r>
+    </w:p>
+    <w:p>
+      <w:pPr>
+        <w:jc w:val="both"/>
+      </w:pPr>
+    </w:p>
+    <w:p>
+      <w:pPr>
+        <w:jc w:val="both"/>
+      </w:pPr>
+      <w:r>
+        <w:t>CREATE TABLE plato</w:t>
+      </w:r>
+    </w:p>
+    <w:p>
+      <w:pPr>
+        <w:jc w:val="both"/>
+      </w:pPr>
+      <w:r>
+        <w:t>(codigo varchar(20) primary key,</w:t>
+      </w:r>
+    </w:p>
+    <w:p>
+      <w:pPr>
+        <w:jc w:val="both"/>
+      </w:pPr>
+      <w:r>
+        <w:t>nombre varchar(20) not null,</w:t>
+      </w:r>
+    </w:p>
+    <w:p>
+      <w:pPr>
+        <w:jc w:val="both"/>
+      </w:pPr>
+      <w:r>
         <w:lastRenderedPageBreak/>
-        <w:t>(num_trans int primary key,</w:t>
-      </w:r>
-    </w:p>
-    <w:p>
-      <w:pPr>
-        <w:jc w:val="both"/>
-      </w:pPr>
-      <w:r>
-        <w:t>nif char(9) unique not null,</w:t>
-      </w:r>
-    </w:p>
-    <w:p>
-      <w:pPr>
-        <w:jc w:val="both"/>
-      </w:pPr>
-      <w:r>
-        <w:t>CONSTRAINT fk_num_trans_factura FOREIGN KEY (num_trans) references ticket(num_trans) ,</w:t>
-      </w:r>
-    </w:p>
-    <w:p>
-      <w:pPr>
-        <w:jc w:val="both"/>
-      </w:pPr>
-      <w:r>
-        <w:t>CONSTRAINT fk_nif_factura FOREIGN KEY (nif) references identificacion(nif) );</w:t>
-      </w:r>
-    </w:p>
-    <w:p>
-      <w:pPr>
-        <w:jc w:val="both"/>
-      </w:pPr>
-    </w:p>
-    <w:p>
-      <w:pPr>
-        <w:jc w:val="both"/>
-      </w:pPr>
-      <w:r>
-        <w:t>CREATE TABLE pedido</w:t>
-      </w:r>
-    </w:p>
-    <w:p>
-      <w:pPr>
-        <w:jc w:val="both"/>
-      </w:pPr>
-      <w:r>
-        <w:t>(num_trans int primary key,</w:t>
-      </w:r>
-    </w:p>
-    <w:p>
-      <w:pPr>
-        <w:jc w:val="both"/>
-      </w:pPr>
-      <w:r>
-        <w:t>tipo enum ('RECOGIDA', 'ENTREGA') not null,</w:t>
-      </w:r>
-    </w:p>
-    <w:p>
-      <w:pPr>
-        <w:jc w:val="both"/>
-      </w:pPr>
-      <w:r>
-        <w:t>domicilio varchar(40),</w:t>
-      </w:r>
-    </w:p>
-    <w:p>
-      <w:pPr>
-        <w:jc w:val="both"/>
-      </w:pPr>
-      <w:r>
-        <w:t>CONSTRAINT fk_num_trans_pedido FOREIGN KEY (num_trans) references ticket(num_trans) );</w:t>
-      </w:r>
-    </w:p>
-    <w:p>
-      <w:pPr>
-        <w:jc w:val="both"/>
-      </w:pPr>
-    </w:p>
-    <w:p>
-      <w:pPr>
-        <w:jc w:val="both"/>
-      </w:pPr>
-      <w:r>
-        <w:t>CREATE TABLE proveedor</w:t>
-      </w:r>
-    </w:p>
-    <w:p>
-      <w:pPr>
-        <w:jc w:val="both"/>
-      </w:pPr>
-      <w:r>
-        <w:t>(nombre varchar(40) primary key,</w:t>
-      </w:r>
-    </w:p>
-    <w:p>
-      <w:pPr>
-        <w:jc w:val="both"/>
-      </w:pPr>
-      <w:r>
-        <w:t>tiempo_de_entrega date not null);</w:t>
-      </w:r>
-    </w:p>
-    <w:p>
-      <w:pPr>
-        <w:jc w:val="both"/>
-      </w:pPr>
-    </w:p>
-    <w:p>
-      <w:pPr>
-        <w:jc w:val="both"/>
-      </w:pPr>
-      <w:r>
-        <w:t>CREATE TABLE aprovisionamiento</w:t>
-      </w:r>
-    </w:p>
-    <w:p>
-      <w:pPr>
-        <w:jc w:val="both"/>
-      </w:pPr>
-      <w:r>
-        <w:t>(num_trans int primary key,</w:t>
-      </w:r>
-    </w:p>
-    <w:p>
-      <w:pPr>
-        <w:jc w:val="both"/>
-      </w:pPr>
-      <w:r>
-        <w:t>nombre_prov varchar(40),</w:t>
-      </w:r>
-    </w:p>
-    <w:p>
-      <w:pPr>
-        <w:jc w:val="both"/>
-      </w:pPr>
-      <w:r>
-        <w:t>CONSTRAINT fk_num_trans_aprovisionamiento FOREIGN KEY (num_trans) references ticket(num_trans),</w:t>
-      </w:r>
-    </w:p>
-    <w:p>
-      <w:pPr>
-        <w:jc w:val="both"/>
-      </w:pPr>
-      <w:r>
-        <w:t>CONSTRAINT fk_nombre_aprovisionamiento FOREIGN KEY (nombre_prov) references proveedor(nombre) );</w:t>
-      </w:r>
-    </w:p>
-    <w:p>
-      <w:pPr>
-        <w:jc w:val="both"/>
-      </w:pPr>
-    </w:p>
-    <w:p>
-      <w:pPr>
-        <w:jc w:val="both"/>
-      </w:pPr>
-      <w:r>
-        <w:t>CREATE TABLE comandas</w:t>
-      </w:r>
-    </w:p>
-    <w:p>
-      <w:pPr>
-        <w:jc w:val="both"/>
-      </w:pPr>
-      <w:r>
-        <w:t>(num_trans int primary key,</w:t>
-      </w:r>
-    </w:p>
-    <w:p>
-      <w:pPr>
-        <w:jc w:val="both"/>
-      </w:pPr>
-      <w:r>
-        <w:t>CONSTRAINT fk_num_trans_comandas FOREIGN KEY (num_trans) references ticket(num_trans) );</w:t>
-      </w:r>
-    </w:p>
-    <w:p>
-      <w:pPr>
-        <w:jc w:val="both"/>
-      </w:pPr>
-    </w:p>
-    <w:p>
-      <w:pPr>
-        <w:jc w:val="both"/>
-      </w:pPr>
-      <w:r>
-        <w:t>CREATE TABLE plato</w:t>
-      </w:r>
-    </w:p>
-    <w:p>
-      <w:pPr>
-        <w:jc w:val="both"/>
-      </w:pPr>
-      <w:r>
-        <w:t>(codigo varchar(20) primary key,</w:t>
-      </w:r>
-    </w:p>
-    <w:p>
-      <w:pPr>
-        <w:jc w:val="both"/>
-      </w:pPr>
-      <w:r>
-        <w:t>nombre varchar(20) not null,</w:t>
-      </w:r>
-    </w:p>
-    <w:p>
-      <w:pPr>
-        <w:jc w:val="both"/>
-      </w:pPr>
-      <w:r>
         <w:t>tipo_comida enum ('VEGETARIANO', 'VEGANO', 'NORMAL') not null,</w:t>
       </w:r>
     </w:p>
@@ -2413,200 +2444,200 @@
         <w:jc w:val="both"/>
       </w:pPr>
       <w:r>
+        <w:t>precio_venta float not null);</w:t>
+      </w:r>
+    </w:p>
+    <w:p>
+      <w:pPr>
+        <w:jc w:val="both"/>
+      </w:pPr>
+    </w:p>
+    <w:p>
+      <w:pPr>
+        <w:jc w:val="both"/>
+      </w:pPr>
+      <w:r>
+        <w:t>CREATE TABLE contiene</w:t>
+      </w:r>
+    </w:p>
+    <w:p>
+      <w:pPr>
+        <w:jc w:val="both"/>
+      </w:pPr>
+      <w:r>
+        <w:t>(codigo_plato varchar(20),</w:t>
+      </w:r>
+    </w:p>
+    <w:p>
+      <w:pPr>
+        <w:jc w:val="both"/>
+      </w:pPr>
+      <w:r>
+        <w:t>num_trans int,</w:t>
+      </w:r>
+    </w:p>
+    <w:p>
+      <w:pPr>
+        <w:jc w:val="both"/>
+      </w:pPr>
+      <w:r>
+        <w:t>CONSTRAINT pk_tiene PRIMARY KEY (codigo_plato, num_trans),</w:t>
+      </w:r>
+    </w:p>
+    <w:p>
+      <w:pPr>
+        <w:jc w:val="both"/>
+      </w:pPr>
+      <w:r>
+        <w:t>CONSTRAINT fk_codigo_plato_contiene FOREIGN KEY (codigo_plato) references plato(codigo),</w:t>
+      </w:r>
+    </w:p>
+    <w:p>
+      <w:pPr>
+        <w:jc w:val="both"/>
+      </w:pPr>
+      <w:r>
+        <w:t>CONSTRAINT fk_num_trans_contiene FOREIGN KEY (num_trans) references comandas(num_trans) );</w:t>
+      </w:r>
+    </w:p>
+    <w:p>
+      <w:pPr>
+        <w:jc w:val="both"/>
+      </w:pPr>
+    </w:p>
+    <w:p>
+      <w:pPr>
+        <w:jc w:val="both"/>
+      </w:pPr>
+      <w:r>
+        <w:t>CREATE TABLE composicion</w:t>
+      </w:r>
+    </w:p>
+    <w:p>
+      <w:pPr>
+        <w:jc w:val="both"/>
+      </w:pPr>
+      <w:r>
+        <w:t>(codigo_plato varchar(20),</w:t>
+      </w:r>
+    </w:p>
+    <w:p>
+      <w:pPr>
+        <w:jc w:val="both"/>
+      </w:pPr>
+      <w:r>
+        <w:t>nombre_producto varchar(20),</w:t>
+      </w:r>
+    </w:p>
+    <w:p>
+      <w:pPr>
+        <w:jc w:val="both"/>
+      </w:pPr>
+      <w:r>
+        <w:t>CONSTRAINT pk_tiene PRIMARY KEY (codigo_plato, nombre_producto),</w:t>
+      </w:r>
+    </w:p>
+    <w:p>
+      <w:pPr>
+        <w:jc w:val="both"/>
+      </w:pPr>
+      <w:r>
+        <w:t>CONSTRAINT fk_codigo_plato_composicion FOREIGN KEY (codigo_plato) references plato(codigo),</w:t>
+      </w:r>
+    </w:p>
+    <w:p>
+      <w:pPr>
+        <w:jc w:val="both"/>
+      </w:pPr>
+      <w:r>
+        <w:t>CONSTRAINT fk_nombre_producto_composicion FOREIGN KEY (nombre_producto) references producto(nombre) );</w:t>
+      </w:r>
+    </w:p>
+    <w:p>
+      <w:pPr>
+        <w:jc w:val="both"/>
+      </w:pPr>
+    </w:p>
+    <w:p>
+      <w:pPr>
+        <w:jc w:val="both"/>
+      </w:pPr>
+      <w:r>
+        <w:t>insert into producto values ("Garbanzos","COMIDA","2021/01/20",5,5, null);</w:t>
+      </w:r>
+    </w:p>
+    <w:p>
+      <w:pPr>
+        <w:jc w:val="both"/>
+      </w:pPr>
+      <w:r>
+        <w:t>insert into producto values ("Paella","COMIDA","2021/01/31",5,5, null);</w:t>
+      </w:r>
+    </w:p>
+    <w:p>
+      <w:pPr>
+        <w:jc w:val="both"/>
+      </w:pPr>
+      <w:r>
+        <w:t>insert into producto values ("Bacalao","COMIDA","2021/02/02",5,5, null);</w:t>
+      </w:r>
+    </w:p>
+    <w:p>
+      <w:pPr>
+        <w:jc w:val="both"/>
+      </w:pPr>
+      <w:r>
+        <w:t>insert into producto values ("Hamburguesa","COMIDA","2021/01/30",5,5,null);</w:t>
+      </w:r>
+    </w:p>
+    <w:p>
+      <w:pPr>
+        <w:jc w:val="both"/>
+      </w:pPr>
+      <w:r>
+        <w:t>insert into producto values ("Cerveza","BEBIDA","2021/02/01",5,5,null);</w:t>
+      </w:r>
+    </w:p>
+    <w:p>
+      <w:pPr>
+        <w:jc w:val="both"/>
+      </w:pPr>
+    </w:p>
+    <w:p>
+      <w:pPr>
+        <w:jc w:val="both"/>
+      </w:pPr>
+      <w:r>
+        <w:t>insert into local values ("B95970901","Freddy Fazbear's Pizza","William Afton","RESTAURANTE","Calle El Mundo de las Pizzas 4");</w:t>
+      </w:r>
+    </w:p>
+    <w:p>
+      <w:pPr>
+        <w:jc w:val="both"/>
+      </w:pPr>
+      <w:r>
+        <w:t>insert into local values ("B95231197","Los Cafres Hermanos","Gus Fring","CAFETERIA","Avenida de Trafico 2");</w:t>
+      </w:r>
+    </w:p>
+    <w:p>
+      <w:pPr>
+        <w:jc w:val="both"/>
+      </w:pPr>
+      <w:r>
+        <w:t>insert into local values ("B78107158","Taberna de Moe","Moe Szyslak","BAR","Evergreen Terrace 666");</w:t>
+      </w:r>
+    </w:p>
+    <w:p>
+      <w:pPr>
+        <w:jc w:val="both"/>
+      </w:pPr>
+    </w:p>
+    <w:p>
+      <w:pPr>
+        <w:jc w:val="both"/>
+      </w:pPr>
+      <w:r>
         <w:lastRenderedPageBreak/>
-        <w:t>precio_venta float not null);</w:t>
-      </w:r>
-    </w:p>
-    <w:p>
-      <w:pPr>
-        <w:jc w:val="both"/>
-      </w:pPr>
-    </w:p>
-    <w:p>
-      <w:pPr>
-        <w:jc w:val="both"/>
-      </w:pPr>
-      <w:r>
-        <w:t>CREATE TABLE contiene</w:t>
-      </w:r>
-    </w:p>
-    <w:p>
-      <w:pPr>
-        <w:jc w:val="both"/>
-      </w:pPr>
-      <w:r>
-        <w:t>(codigo_plato varchar(20),</w:t>
-      </w:r>
-    </w:p>
-    <w:p>
-      <w:pPr>
-        <w:jc w:val="both"/>
-      </w:pPr>
-      <w:r>
-        <w:t>num_trans int,</w:t>
-      </w:r>
-    </w:p>
-    <w:p>
-      <w:pPr>
-        <w:jc w:val="both"/>
-      </w:pPr>
-      <w:r>
-        <w:t>CONSTRAINT pk_tiene PRIMARY KEY (codigo_plato, num_trans),</w:t>
-      </w:r>
-    </w:p>
-    <w:p>
-      <w:pPr>
-        <w:jc w:val="both"/>
-      </w:pPr>
-      <w:r>
-        <w:t>CONSTRAINT fk_codigo_plato_contiene FOREIGN KEY (codigo_plato) references plato(codigo),</w:t>
-      </w:r>
-    </w:p>
-    <w:p>
-      <w:pPr>
-        <w:jc w:val="both"/>
-      </w:pPr>
-      <w:r>
-        <w:t>CONSTRAINT fk_num_trans_contiene FOREIGN KEY (num_trans) references comandas(num_trans) );</w:t>
-      </w:r>
-    </w:p>
-    <w:p>
-      <w:pPr>
-        <w:jc w:val="both"/>
-      </w:pPr>
-    </w:p>
-    <w:p>
-      <w:pPr>
-        <w:jc w:val="both"/>
-      </w:pPr>
-      <w:r>
-        <w:t>CREATE TABLE composicion</w:t>
-      </w:r>
-    </w:p>
-    <w:p>
-      <w:pPr>
-        <w:jc w:val="both"/>
-      </w:pPr>
-      <w:r>
-        <w:t>(codigo_plato varchar(20),</w:t>
-      </w:r>
-    </w:p>
-    <w:p>
-      <w:pPr>
-        <w:jc w:val="both"/>
-      </w:pPr>
-      <w:r>
-        <w:t>nombre_producto varchar(20),</w:t>
-      </w:r>
-    </w:p>
-    <w:p>
-      <w:pPr>
-        <w:jc w:val="both"/>
-      </w:pPr>
-      <w:r>
-        <w:t>CONSTRAINT pk_tiene PRIMARY KEY (codigo_plato, nombre_producto),</w:t>
-      </w:r>
-    </w:p>
-    <w:p>
-      <w:pPr>
-        <w:jc w:val="both"/>
-      </w:pPr>
-      <w:r>
-        <w:t>CONSTRAINT fk_codigo_plato_composicion FOREIGN KEY (codigo_plato) references plato(codigo),</w:t>
-      </w:r>
-    </w:p>
-    <w:p>
-      <w:pPr>
-        <w:jc w:val="both"/>
-      </w:pPr>
-      <w:r>
-        <w:t>CONSTRAINT fk_nombre_producto_composicion FOREIGN KEY (nombre_producto) references producto(nombre) );</w:t>
-      </w:r>
-    </w:p>
-    <w:p>
-      <w:pPr>
-        <w:jc w:val="both"/>
-      </w:pPr>
-    </w:p>
-    <w:p>
-      <w:pPr>
-        <w:jc w:val="both"/>
-      </w:pPr>
-      <w:r>
-        <w:t>insert into producto values ("Garbanzos","COMIDA","2021/01/20",5,5, null);</w:t>
-      </w:r>
-    </w:p>
-    <w:p>
-      <w:pPr>
-        <w:jc w:val="both"/>
-      </w:pPr>
-      <w:r>
-        <w:t>insert into producto values ("Paella","COMIDA","2021/01/31",5,5, null);</w:t>
-      </w:r>
-    </w:p>
-    <w:p>
-      <w:pPr>
-        <w:jc w:val="both"/>
-      </w:pPr>
-      <w:r>
-        <w:t>insert into producto values ("Bacalao","COMIDA","2021/02/02",5,5, null);</w:t>
-      </w:r>
-    </w:p>
-    <w:p>
-      <w:pPr>
-        <w:jc w:val="both"/>
-      </w:pPr>
-      <w:r>
-        <w:t>insert into producto values ("Hamburguesa","COMIDA","2021/01/30",5,5,null);</w:t>
-      </w:r>
-    </w:p>
-    <w:p>
-      <w:pPr>
-        <w:jc w:val="both"/>
-      </w:pPr>
-      <w:r>
-        <w:t>insert into producto values ("Cerveza","BEBIDA","2021/02/01",5,5,null);</w:t>
-      </w:r>
-    </w:p>
-    <w:p>
-      <w:pPr>
-        <w:jc w:val="both"/>
-      </w:pPr>
-    </w:p>
-    <w:p>
-      <w:pPr>
-        <w:jc w:val="both"/>
-      </w:pPr>
-      <w:r>
-        <w:t>insert into local values ("B95970901","Freddy Fazbear's Pizza","William Afton","RESTAURANTE","Calle El Mundo de las Pizzas 4");</w:t>
-      </w:r>
-    </w:p>
-    <w:p>
-      <w:pPr>
-        <w:jc w:val="both"/>
-      </w:pPr>
-      <w:r>
-        <w:t>insert into local values ("B95231197","Los Cafres Hermanos","Gus Fring","CAFETERIA","Avenida de Trafico 2");</w:t>
-      </w:r>
-    </w:p>
-    <w:p>
-      <w:pPr>
-        <w:jc w:val="both"/>
-      </w:pPr>
-      <w:r>
-        <w:t>insert into local values ("B78107158","Taberna de Moe","Moe Szyslak","BAR","Evergreen Terrace 666");</w:t>
-      </w:r>
-    </w:p>
-    <w:p>
-      <w:pPr>
-        <w:jc w:val="both"/>
-      </w:pPr>
-    </w:p>
-    <w:p>
-      <w:pPr>
-        <w:jc w:val="both"/>
-      </w:pPr>
-      <w:r>
         <w:t>insert into proveedor values ("ACME","2021/02/09");</w:t>
       </w:r>
     </w:p>
@@ -2638,7 +2669,6 @@
       <w:r>
         <w:t>insert into usuario values ("11111111A",111,"Roberto","Rodriguez","B78107158");</w:t>
       </w:r>
-      <w:bookmarkStart w:id="0" w:name="_GoBack"/>
       <w:bookmarkEnd w:id="0"/>
     </w:p>
     <w:sectPr>
@@ -3530,7 +3560,7 @@
 </file>
 
 <file path=customXml/itemProps1.xml><?xml version="1.0" encoding="utf-8"?>
-<ds:datastoreItem xmlns:ds="http://schemas.openxmlformats.org/officeDocument/2006/customXml" ds:itemID="{739FA8A2-2064-431B-9B58-5FEB3D4C2165}">
+<ds:datastoreItem xmlns:ds="http://schemas.openxmlformats.org/officeDocument/2006/customXml" ds:itemID="{D809696D-4CA6-4DD9-A9D7-03CDF0847167}">
   <ds:schemaRefs>
     <ds:schemaRef ds:uri="http://schemas.openxmlformats.org/officeDocument/2006/bibliography"/>
   </ds:schemaRefs>

</xml_diff>

<commit_message>
Cambios en el esquema ER, en los scripts y en las tablas
</commit_message>
<xml_diff>
--- a/BaseDeDatos/Esquema Relacional y Scripts MySQL.docx
+++ b/BaseDeDatos/Esquema Relacional y Scripts MySQL.docx
@@ -14,77 +14,33 @@
       <w:r>
         <w:rPr>
           <w:noProof/>
-          <w:lang w:eastAsia="es-ES"/>
-        </w:rPr>
-        <w:drawing>
-          <wp:anchor distT="0" distB="0" distL="114300" distR="114300" simplePos="0" relativeHeight="251683840" behindDoc="0" locked="0" layoutInCell="1" allowOverlap="1" wp14:anchorId="5C250DCF" wp14:editId="08897ACE">
-            <wp:simplePos x="0" y="0"/>
-            <wp:positionH relativeFrom="margin">
-              <wp:align>center</wp:align>
-            </wp:positionH>
-            <wp:positionV relativeFrom="paragraph">
-              <wp:posOffset>109</wp:posOffset>
-            </wp:positionV>
-            <wp:extent cx="10118725" cy="5249545"/>
-            <wp:effectExtent l="0" t="0" r="0" b="8255"/>
-            <wp:wrapSquare wrapText="bothSides"/>
-            <wp:docPr id="1" name="Imagen 1" descr="C:\eclipse-workspace\workspace_asierh\Equipo2-Asier-Arkaitz\BaseDeDatos\DiagramaER.png"/>
-            <wp:cNvGraphicFramePr>
-              <a:graphicFrameLocks xmlns:a="http://schemas.openxmlformats.org/drawingml/2006/main" noChangeAspect="1"/>
-            </wp:cNvGraphicFramePr>
-            <a:graphic xmlns:a="http://schemas.openxmlformats.org/drawingml/2006/main">
-              <a:graphicData uri="http://schemas.openxmlformats.org/drawingml/2006/picture">
-                <pic:pic xmlns:pic="http://schemas.openxmlformats.org/drawingml/2006/picture">
-                  <pic:nvPicPr>
-                    <pic:cNvPr id="0" name="Picture 1" descr="C:\eclipse-workspace\workspace_asierh\Equipo2-Asier-Arkaitz\BaseDeDatos\DiagramaER.png"/>
-                    <pic:cNvPicPr>
-                      <a:picLocks noChangeAspect="1" noChangeArrowheads="1"/>
-                    </pic:cNvPicPr>
-                  </pic:nvPicPr>
-                  <pic:blipFill>
-                    <a:blip r:embed="rId7">
-                      <a:extLst>
-                        <a:ext uri="{28A0092B-C50C-407E-A947-70E740481C1C}">
-                          <a14:useLocalDpi xmlns:a14="http://schemas.microsoft.com/office/drawing/2010/main" val="0"/>
-                        </a:ext>
-                      </a:extLst>
-                    </a:blip>
-                    <a:srcRect/>
-                    <a:stretch>
-                      <a:fillRect/>
-                    </a:stretch>
-                  </pic:blipFill>
-                  <pic:spPr bwMode="auto">
-                    <a:xfrm>
-                      <a:off x="0" y="0"/>
-                      <a:ext cx="10118725" cy="5249545"/>
-                    </a:xfrm>
-                    <a:prstGeom prst="rect">
-                      <a:avLst/>
-                    </a:prstGeom>
-                    <a:noFill/>
-                    <a:ln>
-                      <a:noFill/>
-                    </a:ln>
-                  </pic:spPr>
-                </pic:pic>
-              </a:graphicData>
-            </a:graphic>
-            <wp14:sizeRelH relativeFrom="page">
-              <wp14:pctWidth>0</wp14:pctWidth>
-            </wp14:sizeRelH>
-            <wp14:sizeRelV relativeFrom="page">
-              <wp14:pctHeight>0</wp14:pctHeight>
-            </wp14:sizeRelV>
-          </wp:anchor>
-        </w:drawing>
-      </w:r>
-    </w:p>
-    <w:p/>
-    <w:p>
-      <w:pPr>
-        <w:jc w:val="both"/>
-      </w:pPr>
+        </w:rPr>
+        <w:pict w14:anchorId="65C64ABD">
+          <v:shapetype id="_x0000_t75" coordsize="21600,21600" o:spt="75" o:preferrelative="t" path="m@4@5l@4@11@9@11@9@5xe" filled="f" stroked="f">
+            <v:stroke joinstyle="miter"/>
+            <v:formulas>
+              <v:f eqn="if lineDrawn pixelLineWidth 0"/>
+              <v:f eqn="sum @0 1 0"/>
+              <v:f eqn="sum 0 0 @1"/>
+              <v:f eqn="prod @2 1 2"/>
+              <v:f eqn="prod @3 21600 pixelWidth"/>
+              <v:f eqn="prod @3 21600 pixelHeight"/>
+              <v:f eqn="sum @0 0 1"/>
+              <v:f eqn="prod @6 1 2"/>
+              <v:f eqn="prod @7 21600 pixelWidth"/>
+              <v:f eqn="sum @8 21600 0"/>
+              <v:f eqn="prod @7 21600 pixelHeight"/>
+              <v:f eqn="sum @10 21600 0"/>
+            </v:formulas>
+            <v:path o:extrusionok="f" gradientshapeok="t" o:connecttype="rect"/>
+            <o:lock v:ext="edit" aspectratio="t"/>
+          </v:shapetype>
+          <v:shape id="_x0000_s1027" type="#_x0000_t75" style="position:absolute;margin-left:-59.05pt;margin-top:.15pt;width:818.25pt;height:464pt;z-index:251684864;mso-position-horizontal-relative:text;mso-position-vertical-relative:text;mso-width-relative:page;mso-height-relative:page">
+            <v:imagedata r:id="rId7" o:title="DiagramaER"/>
+            <w10:wrap type="square"/>
+          </v:shape>
+        </w:pict>
+      </w:r>
     </w:p>
     <w:p>
       <w:pPr>
@@ -95,6 +51,7 @@
           <w:noProof/>
           <w:lang w:eastAsia="es-ES"/>
         </w:rPr>
+        <w:lastRenderedPageBreak/>
         <mc:AlternateContent>
           <mc:Choice Requires="wps">
             <w:drawing>
@@ -704,10 +661,10 @@
         <w:t>NomProducto, NºTrans</w:t>
       </w:r>
       <w:r>
-        <w:t>, Cantidad, PrecioVenta</w:t>
-      </w:r>
-      <w:r>
-        <w:t>, PrecioCompra</w:t>
+        <w:t>, Cantidad, Precio</w:t>
+      </w:r>
+      <w:r>
+        <w:t>, Tipo</w:t>
       </w:r>
       <w:r>
         <w:t>)</w:t>
@@ -1511,9 +1468,9 @@
         <w:t>NºTrans</w:t>
       </w:r>
       <w:r>
-        <w:rPr>
-          <w:u w:val="single"/>
-        </w:rPr>
+        <w:t>, Precio</w:t>
+      </w:r>
+      <w:r>
         <w:t>)</w:t>
       </w:r>
     </w:p>
@@ -1615,6 +1572,12 @@
         <w:t>, Nombre, TipoComida, PrecioVenta</w:t>
       </w:r>
       <w:r>
+        <w:t>,</w:t>
+      </w:r>
+      <w:r>
+        <w:t xml:space="preserve"> TipoPlato</w:t>
+      </w:r>
+      <w:r>
         <w:t>)</w:t>
       </w:r>
     </w:p>
@@ -1626,6 +1589,9 @@
     <w:p>
       <w:pPr>
         <w:jc w:val="both"/>
+        <w:rPr>
+          <w:u w:val="single"/>
+        </w:rPr>
       </w:pPr>
       <w:r>
         <w:t>Composicion</w:t>
@@ -1657,6 +1623,19 @@
         </w:rPr>
         <w:t>Producto)</w:t>
       </w:r>
+    </w:p>
+    <w:p>
+      <w:pPr>
+        <w:jc w:val="both"/>
+        <w:rPr>
+          <w:u w:val="single"/>
+        </w:rPr>
+      </w:pPr>
+    </w:p>
+    <w:p>
+      <w:pPr>
+        <w:jc w:val="both"/>
+      </w:pPr>
     </w:p>
     <w:p>
       <w:pPr>
@@ -1811,7 +1790,6 @@
       <w:pPr>
         <w:jc w:val="both"/>
       </w:pPr>
-      <w:bookmarkStart w:id="0" w:name="_GoBack"/>
       <w:r>
         <w:t>CREATE TABLE local</w:t>
       </w:r>
@@ -1951,7 +1929,7 @@
         <w:jc w:val="both"/>
       </w:pPr>
       <w:r>
-        <w:t>fecha_caducidad date not null,</w:t>
+        <w:t>fecha_caducidad date,</w:t>
       </w:r>
     </w:p>
     <w:p>
@@ -2126,15 +2104,15 @@
         <w:jc w:val="both"/>
       </w:pPr>
       <w:r>
-        <w:t>precio_venta float not null,</w:t>
-      </w:r>
-    </w:p>
-    <w:p>
-      <w:pPr>
-        <w:jc w:val="both"/>
-      </w:pPr>
-      <w:r>
-        <w:t>precio_compra float not null,</w:t>
+        <w:t>precio float not null,</w:t>
+      </w:r>
+    </w:p>
+    <w:p>
+      <w:pPr>
+        <w:jc w:val="both"/>
+      </w:pPr>
+      <w:r>
+        <w:t xml:space="preserve">tipo enum ('COMPRA', 'VENTA') not null, </w:t>
       </w:r>
     </w:p>
     <w:p>
@@ -2187,24 +2165,15 @@
         <w:jc w:val="both"/>
       </w:pPr>
       <w:r>
-        <w:t>nombre</w:t>
-      </w:r>
-      <w:r>
-        <w:t xml:space="preserve"> varchar(40) not null,</w:t>
-      </w:r>
-    </w:p>
-    <w:p>
-      <w:pPr>
-        <w:jc w:val="both"/>
-      </w:pPr>
-      <w:r>
-        <w:t>apellidos</w:t>
-      </w:r>
-      <w:r>
-        <w:t xml:space="preserve"> </w:t>
-      </w:r>
-      <w:r>
-        <w:t>varchar(40) not null);</w:t>
+        <w:t>nombre varchar(40) not null,</w:t>
+      </w:r>
+    </w:p>
+    <w:p>
+      <w:pPr>
+        <w:jc w:val="both"/>
+      </w:pPr>
+      <w:r>
+        <w:t>apellidos varchar(40) not null);</w:t>
       </w:r>
     </w:p>
     <w:p>
@@ -2324,7 +2293,7 @@
         <w:jc w:val="both"/>
       </w:pPr>
       <w:r>
-        <w:t>tiempo_de_entrega date not null);</w:t>
+        <w:t>tiempo_de_entrega int not null);</w:t>
       </w:r>
     </w:p>
     <w:p>
@@ -2444,7 +2413,15 @@
         <w:jc w:val="both"/>
       </w:pPr>
       <w:r>
-        <w:t>precio_venta float not null);</w:t>
+        <w:t>precio_venta float not null,</w:t>
+      </w:r>
+    </w:p>
+    <w:p>
+      <w:pPr>
+        <w:jc w:val="both"/>
+      </w:pPr>
+      <w:r>
+        <w:t>tipo_plato enum ('PRIMERO', 'SEGUNDO', 'POSTRE') not null);</w:t>
       </w:r>
     </w:p>
     <w:p>
@@ -2481,6 +2458,14 @@
         <w:jc w:val="both"/>
       </w:pPr>
       <w:r>
+        <w:t>precio float not null,</w:t>
+      </w:r>
+    </w:p>
+    <w:p>
+      <w:pPr>
+        <w:jc w:val="both"/>
+      </w:pPr>
+      <w:r>
         <w:t>CONSTRAINT pk_tiene PRIMARY KEY (codigo_plato, num_trans),</w:t>
       </w:r>
     </w:p>
@@ -2624,6 +2609,7 @@
         <w:jc w:val="both"/>
       </w:pPr>
       <w:r>
+        <w:lastRenderedPageBreak/>
         <w:t>insert into local values ("B78107158","Taberna de Moe","Moe Szyslak","BAR","Evergreen Terrace 666");</w:t>
       </w:r>
     </w:p>
@@ -2637,8 +2623,7 @@
         <w:jc w:val="both"/>
       </w:pPr>
       <w:r>
-        <w:lastRenderedPageBreak/>
-        <w:t>insert into proveedor values ("ACME","2021/02/09");</w:t>
+        <w:t>insert into proveedor values ("ACME",72);</w:t>
       </w:r>
     </w:p>
     <w:p>
@@ -2669,6 +2654,7 @@
       <w:r>
         <w:t>insert into usuario values ("11111111A",111,"Roberto","Rodriguez","B78107158");</w:t>
       </w:r>
+      <w:bookmarkStart w:id="0" w:name="_GoBack"/>
       <w:bookmarkEnd w:id="0"/>
     </w:p>
     <w:sectPr>
@@ -3560,7 +3546,7 @@
 </file>
 
 <file path=customXml/itemProps1.xml><?xml version="1.0" encoding="utf-8"?>
-<ds:datastoreItem xmlns:ds="http://schemas.openxmlformats.org/officeDocument/2006/customXml" ds:itemID="{D809696D-4CA6-4DD9-A9D7-03CDF0847167}">
+<ds:datastoreItem xmlns:ds="http://schemas.openxmlformats.org/officeDocument/2006/customXml" ds:itemID="{DEDB959E-7521-4D76-9F84-F8AA256CFB4F}">
   <ds:schemaRefs>
     <ds:schemaRef ds:uri="http://schemas.openxmlformats.org/officeDocument/2006/bibliography"/>
   </ds:schemaRefs>

</xml_diff>

<commit_message>
Cambios en el esquema ER y en el script
</commit_message>
<xml_diff>
--- a/BaseDeDatos/Esquema Relacional y Scripts MySQL.docx
+++ b/BaseDeDatos/Esquema Relacional y Scripts MySQL.docx
@@ -15,7 +15,7 @@
         <w:rPr>
           <w:noProof/>
         </w:rPr>
-        <w:pict w14:anchorId="65C64ABD">
+        <w:pict w14:anchorId="33930B9B">
           <v:shapetype id="_x0000_t75" coordsize="21600,21600" o:spt="75" o:preferrelative="t" path="m@4@5l@4@11@9@11@9@5xe" filled="f" stroked="f">
             <v:stroke joinstyle="miter"/>
             <v:formulas>
@@ -35,7 +35,7 @@
             <v:path o:extrusionok="f" gradientshapeok="t" o:connecttype="rect"/>
             <o:lock v:ext="edit" aspectratio="t"/>
           </v:shapetype>
-          <v:shape id="_x0000_s1027" type="#_x0000_t75" style="position:absolute;margin-left:-59.05pt;margin-top:.15pt;width:818.25pt;height:464pt;z-index:251684864;mso-position-horizontal-relative:text;mso-position-vertical-relative:text;mso-width-relative:page;mso-height-relative:page">
+          <v:shape id="_x0000_s1028" type="#_x0000_t75" style="position:absolute;margin-left:-57.5pt;margin-top:0;width:813pt;height:458.2pt;z-index:251684864;mso-position-horizontal-relative:text;mso-position-vertical-relative:text;mso-width-relative:page;mso-height-relative:page">
             <v:imagedata r:id="rId7" o:title="DiagramaER"/>
             <w10:wrap type="square"/>
           </v:shape>
@@ -290,7 +290,7 @@
               </wp:anchor>
             </w:drawing>
           </mc:Choice>
-          <mc:Fallback xmlns:cx1="http://schemas.microsoft.com/office/drawing/2015/9/8/chartex" xmlns:cx2="http://schemas.microsoft.com/office/drawing/2015/10/21/chartex" xmlns:cx3="http://schemas.microsoft.com/office/drawing/2016/5/9/chartex" xmlns:cx4="http://schemas.microsoft.com/office/drawing/2016/5/10/chartex" xmlns:cx5="http://schemas.microsoft.com/office/drawing/2016/5/11/chartex" xmlns:cx6="http://schemas.microsoft.com/office/drawing/2016/5/12/chartex" xmlns:cx7="http://schemas.microsoft.com/office/drawing/2016/5/13/chartex" xmlns:cx8="http://schemas.microsoft.com/office/drawing/2016/5/14/chartex" xmlns:aink="http://schemas.microsoft.com/office/drawing/2016/ink" xmlns:am3d="http://schemas.microsoft.com/office/drawing/2017/model3d" xmlns:w16cex="http://schemas.microsoft.com/office/word/2018/wordml/cex" xmlns:w16cid="http://schemas.microsoft.com/office/word/2016/wordml/cid" xmlns:w16="http://schemas.microsoft.com/office/word/2018/wordml">
+          <mc:Fallback xmlns:w16="http://schemas.microsoft.com/office/word/2018/wordml" xmlns:w16cid="http://schemas.microsoft.com/office/word/2016/wordml/cid" xmlns:w16cex="http://schemas.microsoft.com/office/word/2018/wordml/cex" xmlns:am3d="http://schemas.microsoft.com/office/drawing/2017/model3d" xmlns:aink="http://schemas.microsoft.com/office/drawing/2016/ink" xmlns:cx8="http://schemas.microsoft.com/office/drawing/2016/5/14/chartex" xmlns:cx7="http://schemas.microsoft.com/office/drawing/2016/5/13/chartex" xmlns:cx6="http://schemas.microsoft.com/office/drawing/2016/5/12/chartex" xmlns:cx5="http://schemas.microsoft.com/office/drawing/2016/5/11/chartex" xmlns:cx4="http://schemas.microsoft.com/office/drawing/2016/5/10/chartex" xmlns:cx3="http://schemas.microsoft.com/office/drawing/2016/5/9/chartex" xmlns:cx2="http://schemas.microsoft.com/office/drawing/2015/10/21/chartex" xmlns:cx1="http://schemas.microsoft.com/office/drawing/2015/9/8/chartex">
             <w:pict>
               <v:shapetype w14:anchorId="5CE4042D" id="_x0000_t32" coordsize="21600,21600" o:spt="32" o:oned="t" path="m,l21600,21600e" filled="f">
                 <v:path arrowok="t" fillok="f" o:connecttype="none"/>
@@ -664,9 +664,6 @@
         <w:t>, Cantidad, Precio</w:t>
       </w:r>
       <w:r>
-        <w:t>, Tipo</w:t>
-      </w:r>
-      <w:r>
         <w:t>)</w:t>
       </w:r>
     </w:p>
@@ -831,7 +828,16 @@
         <w:t>NºTrans</w:t>
       </w:r>
       <w:r>
-        <w:t>, Fecha, NIFLocal)</w:t>
+        <w:t>, Fecha, NIFLocal</w:t>
+      </w:r>
+      <w:r>
+        <w:t xml:space="preserve">, </w:t>
+      </w:r>
+      <w:r>
+        <w:t>Tipo</w:t>
+      </w:r>
+      <w:r>
+        <w:t>)</w:t>
       </w:r>
     </w:p>
     <w:p>
@@ -1471,6 +1477,9 @@
         <w:t>, Precio</w:t>
       </w:r>
       <w:r>
+        <w:t>, Cantidad</w:t>
+      </w:r>
+      <w:r>
         <w:t>)</w:t>
       </w:r>
     </w:p>
@@ -1937,7 +1946,10 @@
         <w:jc w:val="both"/>
       </w:pPr>
       <w:r>
-        <w:t>precio_venta float not null,</w:t>
+        <w:t>precio_venta float</w:t>
+      </w:r>
+      <w:r>
+        <w:t>,</w:t>
       </w:r>
     </w:p>
     <w:p>
@@ -1998,6 +2010,65 @@
         <w:jc w:val="both"/>
       </w:pPr>
       <w:r>
+        <w:t>tipo enum ('</w:t>
+      </w:r>
+      <w:r>
+        <w:t>TICKET</w:t>
+      </w:r>
+      <w:r>
+        <w:t>', '</w:t>
+      </w:r>
+      <w:r>
+        <w:t>FACTURA</w:t>
+      </w:r>
+      <w:r>
+        <w:t>'</w:t>
+      </w:r>
+      <w:r>
+        <w:t>,</w:t>
+      </w:r>
+      <w:r>
+        <w:t xml:space="preserve"> </w:t>
+      </w:r>
+      <w:r>
+        <w:t>'</w:t>
+      </w:r>
+      <w:r>
+        <w:t>PEDIDO</w:t>
+      </w:r>
+      <w:r>
+        <w:t>'</w:t>
+      </w:r>
+      <w:r>
+        <w:t xml:space="preserve">, </w:t>
+      </w:r>
+      <w:r>
+        <w:t>'</w:t>
+      </w:r>
+      <w:r>
+        <w:t>APROVISIONAMIENTO</w:t>
+      </w:r>
+      <w:r>
+        <w:t>'</w:t>
+      </w:r>
+      <w:r>
+        <w:t xml:space="preserve">, </w:t>
+      </w:r>
+      <w:r>
+        <w:t>'</w:t>
+      </w:r>
+      <w:r>
+        <w:t>COMANDA</w:t>
+      </w:r>
+      <w:r>
+        <w:t xml:space="preserve">') not null, </w:t>
+      </w:r>
+    </w:p>
+    <w:p>
+      <w:pPr>
+        <w:jc w:val="both"/>
+      </w:pPr>
+      <w:r>
         <w:t>CONSTRAINT fk_nif_local_ticket FOREIGN KEY (nif_local) references local(nif) );</w:t>
       </w:r>
     </w:p>
@@ -2105,14 +2176,6 @@
       </w:pPr>
       <w:r>
         <w:t>precio float not null,</w:t>
-      </w:r>
-    </w:p>
-    <w:p>
-      <w:pPr>
-        <w:jc w:val="both"/>
-      </w:pPr>
-      <w:r>
-        <w:t xml:space="preserve">tipo enum ('COMPRA', 'VENTA') not null, </w:t>
       </w:r>
     </w:p>
     <w:p>
@@ -2466,6 +2529,25 @@
         <w:jc w:val="both"/>
       </w:pPr>
       <w:r>
+        <w:t>cantidad</w:t>
+      </w:r>
+      <w:r>
+        <w:t xml:space="preserve"> </w:t>
+      </w:r>
+      <w:r>
+        <w:t>int</w:t>
+      </w:r>
+      <w:r>
+        <w:t xml:space="preserve"> not null,</w:t>
+      </w:r>
+      <w:bookmarkStart w:id="0" w:name="_GoBack"/>
+      <w:bookmarkEnd w:id="0"/>
+    </w:p>
+    <w:p>
+      <w:pPr>
+        <w:jc w:val="both"/>
+      </w:pPr>
+      <w:r>
         <w:t>CONSTRAINT pk_tiene PRIMARY KEY (codigo_plato, num_trans),</w:t>
       </w:r>
     </w:p>
@@ -2654,8 +2736,6 @@
       <w:r>
         <w:t>insert into usuario values ("11111111A",111,"Roberto","Rodriguez","B78107158");</w:t>
       </w:r>
-      <w:bookmarkStart w:id="0" w:name="_GoBack"/>
-      <w:bookmarkEnd w:id="0"/>
     </w:p>
     <w:sectPr>
       <w:pgSz w:w="11906" w:h="16838"/>
@@ -3546,7 +3626,7 @@
 </file>
 
 <file path=customXml/itemProps1.xml><?xml version="1.0" encoding="utf-8"?>
-<ds:datastoreItem xmlns:ds="http://schemas.openxmlformats.org/officeDocument/2006/customXml" ds:itemID="{DEDB959E-7521-4D76-9F84-F8AA256CFB4F}">
+<ds:datastoreItem xmlns:ds="http://schemas.openxmlformats.org/officeDocument/2006/customXml" ds:itemID="{11FA500B-3C42-47FB-A2BD-9E29F57A6972}">
   <ds:schemaRefs>
     <ds:schemaRef ds:uri="http://schemas.openxmlformats.org/officeDocument/2006/bibliography"/>
   </ds:schemaRefs>

</xml_diff>

<commit_message>
Ahora te coge el NIF dependiendo el local en el panel registro
</commit_message>
<xml_diff>
--- a/BaseDeDatos/Esquema Relacional y Scripts MySQL.docx
+++ b/BaseDeDatos/Esquema Relacional y Scripts MySQL.docx
@@ -290,7 +290,7 @@
               </wp:anchor>
             </w:drawing>
           </mc:Choice>
-          <mc:Fallback xmlns:w16="http://schemas.microsoft.com/office/word/2018/wordml" xmlns:w16cid="http://schemas.microsoft.com/office/word/2016/wordml/cid" xmlns:w16cex="http://schemas.microsoft.com/office/word/2018/wordml/cex" xmlns:am3d="http://schemas.microsoft.com/office/drawing/2017/model3d" xmlns:aink="http://schemas.microsoft.com/office/drawing/2016/ink" xmlns:cx8="http://schemas.microsoft.com/office/drawing/2016/5/14/chartex" xmlns:cx7="http://schemas.microsoft.com/office/drawing/2016/5/13/chartex" xmlns:cx6="http://schemas.microsoft.com/office/drawing/2016/5/12/chartex" xmlns:cx5="http://schemas.microsoft.com/office/drawing/2016/5/11/chartex" xmlns:cx4="http://schemas.microsoft.com/office/drawing/2016/5/10/chartex" xmlns:cx3="http://schemas.microsoft.com/office/drawing/2016/5/9/chartex" xmlns:cx2="http://schemas.microsoft.com/office/drawing/2015/10/21/chartex" xmlns:cx1="http://schemas.microsoft.com/office/drawing/2015/9/8/chartex">
+          <mc:Fallback xmlns:cx1="http://schemas.microsoft.com/office/drawing/2015/9/8/chartex" xmlns:cx2="http://schemas.microsoft.com/office/drawing/2015/10/21/chartex" xmlns:cx3="http://schemas.microsoft.com/office/drawing/2016/5/9/chartex" xmlns:cx4="http://schemas.microsoft.com/office/drawing/2016/5/10/chartex" xmlns:cx5="http://schemas.microsoft.com/office/drawing/2016/5/11/chartex" xmlns:cx6="http://schemas.microsoft.com/office/drawing/2016/5/12/chartex" xmlns:cx7="http://schemas.microsoft.com/office/drawing/2016/5/13/chartex" xmlns:cx8="http://schemas.microsoft.com/office/drawing/2016/5/14/chartex" xmlns:aink="http://schemas.microsoft.com/office/drawing/2016/ink" xmlns:am3d="http://schemas.microsoft.com/office/drawing/2017/model3d" xmlns:w16cex="http://schemas.microsoft.com/office/word/2018/wordml/cex" xmlns:w16cid="http://schemas.microsoft.com/office/word/2016/wordml/cid" xmlns:w16="http://schemas.microsoft.com/office/word/2018/wordml">
             <w:pict>
               <v:shapetype w14:anchorId="5CE4042D" id="_x0000_t32" coordsize="21600,21600" o:spt="32" o:oned="t" path="m,l21600,21600e" filled="f">
                 <v:path arrowok="t" fillok="f" o:connecttype="none"/>
@@ -831,10 +831,7 @@
         <w:t>, Fecha, NIFLocal</w:t>
       </w:r>
       <w:r>
-        <w:t xml:space="preserve">, </w:t>
-      </w:r>
-      <w:r>
-        <w:t>Tipo</w:t>
+        <w:t>, Tipo</w:t>
       </w:r>
       <w:r>
         <w:t>)</w:t>
@@ -2010,58 +2007,13 @@
         <w:jc w:val="both"/>
       </w:pPr>
       <w:r>
-        <w:t>tipo enum ('</w:t>
-      </w:r>
-      <w:r>
-        <w:t>TICKET</w:t>
-      </w:r>
-      <w:r>
-        <w:t>', '</w:t>
-      </w:r>
-      <w:r>
-        <w:t>FACTURA</w:t>
-      </w:r>
-      <w:r>
-        <w:t>'</w:t>
-      </w:r>
-      <w:r>
-        <w:t>,</w:t>
+        <w:t>tipo enum ('TICKET', 'FACTURA',</w:t>
       </w:r>
       <w:r>
         <w:t xml:space="preserve"> </w:t>
       </w:r>
       <w:r>
-        <w:t>'</w:t>
-      </w:r>
-      <w:r>
-        <w:t>PEDIDO</w:t>
-      </w:r>
-      <w:r>
-        <w:t>'</w:t>
-      </w:r>
-      <w:r>
-        <w:t xml:space="preserve">, </w:t>
-      </w:r>
-      <w:r>
-        <w:t>'</w:t>
-      </w:r>
-      <w:r>
-        <w:t>APROVISIONAMIENTO</w:t>
-      </w:r>
-      <w:r>
-        <w:t>'</w:t>
-      </w:r>
-      <w:r>
-        <w:t xml:space="preserve">, </w:t>
-      </w:r>
-      <w:r>
-        <w:t>'</w:t>
-      </w:r>
-      <w:r>
-        <w:t>COMANDA</w:t>
-      </w:r>
-      <w:r>
-        <w:t xml:space="preserve">') not null, </w:t>
+        <w:t xml:space="preserve">'PEDIDO', 'APROVISIONAMIENTO', 'COMANDA') not null, </w:t>
       </w:r>
     </w:p>
     <w:p>
@@ -2529,153 +2481,150 @@
         <w:jc w:val="both"/>
       </w:pPr>
       <w:r>
-        <w:t>cantidad</w:t>
-      </w:r>
-      <w:r>
-        <w:t xml:space="preserve"> </w:t>
-      </w:r>
-      <w:r>
-        <w:t>int</w:t>
-      </w:r>
-      <w:r>
-        <w:t xml:space="preserve"> not null,</w:t>
+        <w:t>cantidad int not null,</w:t>
+      </w:r>
+    </w:p>
+    <w:p>
+      <w:pPr>
+        <w:jc w:val="both"/>
+      </w:pPr>
+      <w:r>
+        <w:t>CONSTRAINT pk_tiene PRIMARY KEY (codigo_plato, num_trans),</w:t>
+      </w:r>
+    </w:p>
+    <w:p>
+      <w:pPr>
+        <w:jc w:val="both"/>
+      </w:pPr>
+      <w:r>
+        <w:t>CONSTRAINT fk_codigo_plato_contiene FOREIGN KEY (codigo_plato) references plato(codigo),</w:t>
+      </w:r>
+    </w:p>
+    <w:p>
+      <w:pPr>
+        <w:jc w:val="both"/>
+      </w:pPr>
+      <w:r>
+        <w:t>CONSTRAINT fk_num_trans_contiene FOREIGN KEY (num_trans) references comandas(num_trans) );</w:t>
+      </w:r>
+    </w:p>
+    <w:p>
+      <w:pPr>
+        <w:jc w:val="both"/>
+      </w:pPr>
+    </w:p>
+    <w:p>
+      <w:pPr>
+        <w:jc w:val="both"/>
+      </w:pPr>
+      <w:r>
+        <w:t>CREATE TABLE composicion</w:t>
+      </w:r>
+    </w:p>
+    <w:p>
+      <w:pPr>
+        <w:jc w:val="both"/>
+      </w:pPr>
+      <w:r>
+        <w:t>(codigo_plato varchar(20),</w:t>
+      </w:r>
+    </w:p>
+    <w:p>
+      <w:pPr>
+        <w:jc w:val="both"/>
+      </w:pPr>
+      <w:r>
+        <w:t>nombre_producto varchar(20),</w:t>
+      </w:r>
+    </w:p>
+    <w:p>
+      <w:pPr>
+        <w:jc w:val="both"/>
+      </w:pPr>
+      <w:r>
+        <w:t>CONSTRAINT pk_tiene PRIMARY KEY (codigo_plato, nombre_producto),</w:t>
+      </w:r>
+    </w:p>
+    <w:p>
+      <w:pPr>
+        <w:jc w:val="both"/>
+      </w:pPr>
+      <w:r>
+        <w:t>CONSTRAINT fk_codigo_plato_composicion FOREIGN KEY (codigo_plato) references plato(codigo),</w:t>
+      </w:r>
+    </w:p>
+    <w:p>
+      <w:pPr>
+        <w:jc w:val="both"/>
+      </w:pPr>
+      <w:r>
+        <w:t>CONSTRAINT fk_nombre_producto_composicion FOREIGN KEY (nombre_producto) references producto(nombre) );</w:t>
+      </w:r>
+    </w:p>
+    <w:p>
+      <w:pPr>
+        <w:jc w:val="both"/>
+      </w:pPr>
+    </w:p>
+    <w:p>
+      <w:pPr>
+        <w:jc w:val="both"/>
+      </w:pPr>
+      <w:r>
+        <w:t>insert into producto values ("Garbanzos","COMIDA","2021/01/20",5,5, null);</w:t>
+      </w:r>
+    </w:p>
+    <w:p>
+      <w:pPr>
+        <w:jc w:val="both"/>
+      </w:pPr>
+      <w:r>
+        <w:t>insert into producto values ("Paella","COMIDA","2021/01/31",5,5, null);</w:t>
+      </w:r>
+    </w:p>
+    <w:p>
+      <w:pPr>
+        <w:jc w:val="both"/>
+      </w:pPr>
+      <w:r>
+        <w:t>insert into producto values ("Bacalao","COMIDA","2021/02/02",5,5, null);</w:t>
+      </w:r>
+    </w:p>
+    <w:p>
+      <w:pPr>
+        <w:jc w:val="both"/>
+      </w:pPr>
+      <w:r>
+        <w:t>insert into producto values ("Hamburguesa","COMIDA","2021/01/30",5,5,null);</w:t>
+      </w:r>
+    </w:p>
+    <w:p>
+      <w:pPr>
+        <w:jc w:val="both"/>
+      </w:pPr>
+      <w:r>
+        <w:t>insert into producto values ("Cerveza","BEBIDA","2021/02/01",5,5,null);</w:t>
+      </w:r>
+    </w:p>
+    <w:p>
+      <w:pPr>
+        <w:jc w:val="both"/>
+      </w:pPr>
+    </w:p>
+    <w:p>
+      <w:pPr>
+        <w:jc w:val="both"/>
+      </w:pPr>
+      <w:r>
+        <w:t>insert into local values ("B95970</w:t>
+      </w:r>
+      <w:r>
+        <w:t>901","Freddy Fazbear</w:t>
       </w:r>
       <w:bookmarkStart w:id="0" w:name="_GoBack"/>
       <w:bookmarkEnd w:id="0"/>
-    </w:p>
-    <w:p>
-      <w:pPr>
-        <w:jc w:val="both"/>
-      </w:pPr>
-      <w:r>
-        <w:t>CONSTRAINT pk_tiene PRIMARY KEY (codigo_plato, num_trans),</w:t>
-      </w:r>
-    </w:p>
-    <w:p>
-      <w:pPr>
-        <w:jc w:val="both"/>
-      </w:pPr>
-      <w:r>
-        <w:t>CONSTRAINT fk_codigo_plato_contiene FOREIGN KEY (codigo_plato) references plato(codigo),</w:t>
-      </w:r>
-    </w:p>
-    <w:p>
-      <w:pPr>
-        <w:jc w:val="both"/>
-      </w:pPr>
-      <w:r>
-        <w:t>CONSTRAINT fk_num_trans_contiene FOREIGN KEY (num_trans) references comandas(num_trans) );</w:t>
-      </w:r>
-    </w:p>
-    <w:p>
-      <w:pPr>
-        <w:jc w:val="both"/>
-      </w:pPr>
-    </w:p>
-    <w:p>
-      <w:pPr>
-        <w:jc w:val="both"/>
-      </w:pPr>
-      <w:r>
-        <w:t>CREATE TABLE composicion</w:t>
-      </w:r>
-    </w:p>
-    <w:p>
-      <w:pPr>
-        <w:jc w:val="both"/>
-      </w:pPr>
-      <w:r>
-        <w:t>(codigo_plato varchar(20),</w:t>
-      </w:r>
-    </w:p>
-    <w:p>
-      <w:pPr>
-        <w:jc w:val="both"/>
-      </w:pPr>
-      <w:r>
-        <w:t>nombre_producto varchar(20),</w:t>
-      </w:r>
-    </w:p>
-    <w:p>
-      <w:pPr>
-        <w:jc w:val="both"/>
-      </w:pPr>
-      <w:r>
-        <w:t>CONSTRAINT pk_tiene PRIMARY KEY (codigo_plato, nombre_producto),</w:t>
-      </w:r>
-    </w:p>
-    <w:p>
-      <w:pPr>
-        <w:jc w:val="both"/>
-      </w:pPr>
-      <w:r>
-        <w:t>CONSTRAINT fk_codigo_plato_composicion FOREIGN KEY (codigo_plato) references plato(codigo),</w:t>
-      </w:r>
-    </w:p>
-    <w:p>
-      <w:pPr>
-        <w:jc w:val="both"/>
-      </w:pPr>
-      <w:r>
-        <w:t>CONSTRAINT fk_nombre_producto_composicion FOREIGN KEY (nombre_producto) references producto(nombre) );</w:t>
-      </w:r>
-    </w:p>
-    <w:p>
-      <w:pPr>
-        <w:jc w:val="both"/>
-      </w:pPr>
-    </w:p>
-    <w:p>
-      <w:pPr>
-        <w:jc w:val="both"/>
-      </w:pPr>
-      <w:r>
-        <w:t>insert into producto values ("Garbanzos","COMIDA","2021/01/20",5,5, null);</w:t>
-      </w:r>
-    </w:p>
-    <w:p>
-      <w:pPr>
-        <w:jc w:val="both"/>
-      </w:pPr>
-      <w:r>
-        <w:t>insert into producto values ("Paella","COMIDA","2021/01/31",5,5, null);</w:t>
-      </w:r>
-    </w:p>
-    <w:p>
-      <w:pPr>
-        <w:jc w:val="both"/>
-      </w:pPr>
-      <w:r>
-        <w:t>insert into producto values ("Bacalao","COMIDA","2021/02/02",5,5, null);</w:t>
-      </w:r>
-    </w:p>
-    <w:p>
-      <w:pPr>
-        <w:jc w:val="both"/>
-      </w:pPr>
-      <w:r>
-        <w:t>insert into producto values ("Hamburguesa","COMIDA","2021/01/30",5,5,null);</w:t>
-      </w:r>
-    </w:p>
-    <w:p>
-      <w:pPr>
-        <w:jc w:val="both"/>
-      </w:pPr>
-      <w:r>
-        <w:t>insert into producto values ("Cerveza","BEBIDA","2021/02/01",5,5,null);</w:t>
-      </w:r>
-    </w:p>
-    <w:p>
-      <w:pPr>
-        <w:jc w:val="both"/>
-      </w:pPr>
-    </w:p>
-    <w:p>
-      <w:pPr>
-        <w:jc w:val="both"/>
-      </w:pPr>
-      <w:r>
-        <w:t>insert into local values ("B95970901","Freddy Fazbear's Pizza","William Afton","RESTAURANTE","Calle El Mundo de las Pizzas 4");</w:t>
+      <w:r>
+        <w:t>s Pizza","William Afton","RESTAURANTE","Calle El Mundo de las Pizzas 4");</w:t>
       </w:r>
     </w:p>
     <w:p>
@@ -3626,7 +3575,7 @@
 </file>
 
 <file path=customXml/itemProps1.xml><?xml version="1.0" encoding="utf-8"?>
-<ds:datastoreItem xmlns:ds="http://schemas.openxmlformats.org/officeDocument/2006/customXml" ds:itemID="{11FA500B-3C42-47FB-A2BD-9E29F57A6972}">
+<ds:datastoreItem xmlns:ds="http://schemas.openxmlformats.org/officeDocument/2006/customXml" ds:itemID="{EED8DE95-2888-4CEB-A8B0-931B6F8F6950}">
   <ds:schemaRefs>
     <ds:schemaRef ds:uri="http://schemas.openxmlformats.org/officeDocument/2006/bibliography"/>
   </ds:schemaRefs>

</xml_diff>

<commit_message>
Pull Request arreglos 4
</commit_message>
<xml_diff>
--- a/BaseDeDatos/Esquema Relacional y Scripts MySQL.docx
+++ b/BaseDeDatos/Esquema Relacional y Scripts MySQL.docx
@@ -290,7 +290,7 @@
               </wp:anchor>
             </w:drawing>
           </mc:Choice>
-          <mc:Fallback xmlns:cx1="http://schemas.microsoft.com/office/drawing/2015/9/8/chartex" xmlns:cx2="http://schemas.microsoft.com/office/drawing/2015/10/21/chartex" xmlns:cx3="http://schemas.microsoft.com/office/drawing/2016/5/9/chartex" xmlns:cx4="http://schemas.microsoft.com/office/drawing/2016/5/10/chartex" xmlns:cx5="http://schemas.microsoft.com/office/drawing/2016/5/11/chartex" xmlns:cx6="http://schemas.microsoft.com/office/drawing/2016/5/12/chartex" xmlns:cx7="http://schemas.microsoft.com/office/drawing/2016/5/13/chartex" xmlns:cx8="http://schemas.microsoft.com/office/drawing/2016/5/14/chartex" xmlns:aink="http://schemas.microsoft.com/office/drawing/2016/ink" xmlns:am3d="http://schemas.microsoft.com/office/drawing/2017/model3d" xmlns:w16cex="http://schemas.microsoft.com/office/word/2018/wordml/cex" xmlns:w16cid="http://schemas.microsoft.com/office/word/2016/wordml/cid" xmlns:w16="http://schemas.microsoft.com/office/word/2018/wordml">
+          <mc:Fallback xmlns:w16="http://schemas.microsoft.com/office/word/2018/wordml" xmlns:w16cid="http://schemas.microsoft.com/office/word/2016/wordml/cid" xmlns:w16cex="http://schemas.microsoft.com/office/word/2018/wordml/cex" xmlns:am3d="http://schemas.microsoft.com/office/drawing/2017/model3d" xmlns:aink="http://schemas.microsoft.com/office/drawing/2016/ink" xmlns:cx8="http://schemas.microsoft.com/office/drawing/2016/5/14/chartex" xmlns:cx7="http://schemas.microsoft.com/office/drawing/2016/5/13/chartex" xmlns:cx6="http://schemas.microsoft.com/office/drawing/2016/5/12/chartex" xmlns:cx5="http://schemas.microsoft.com/office/drawing/2016/5/11/chartex" xmlns:cx4="http://schemas.microsoft.com/office/drawing/2016/5/10/chartex" xmlns:cx3="http://schemas.microsoft.com/office/drawing/2016/5/9/chartex" xmlns:cx2="http://schemas.microsoft.com/office/drawing/2015/10/21/chartex" xmlns:cx1="http://schemas.microsoft.com/office/drawing/2015/9/8/chartex">
             <w:pict>
               <v:shapetype w14:anchorId="5CE4042D" id="_x0000_t32" coordsize="21600,21600" o:spt="32" o:oned="t" path="m,l21600,21600e" filled="f">
                 <v:path arrowok="t" fillok="f" o:connecttype="none"/>
@@ -2218,7 +2218,12 @@
         <w:jc w:val="both"/>
       </w:pPr>
       <w:r>
-        <w:t>nif char(9) unique not null,</w:t>
+        <w:t xml:space="preserve">nif char(9) </w:t>
+      </w:r>
+      <w:bookmarkStart w:id="0" w:name="_GoBack"/>
+      <w:bookmarkEnd w:id="0"/>
+      <w:r>
+        <w:t>not null,</w:t>
       </w:r>
     </w:p>
     <w:p>
@@ -2621,8 +2626,6 @@
       <w:r>
         <w:t>901","Freddy Fazbear</w:t>
       </w:r>
-      <w:bookmarkStart w:id="0" w:name="_GoBack"/>
-      <w:bookmarkEnd w:id="0"/>
       <w:r>
         <w:t>s Pizza","William Afton","RESTAURANTE","Calle El Mundo de las Pizzas 4");</w:t>
       </w:r>
@@ -3575,7 +3578,7 @@
 </file>
 
 <file path=customXml/itemProps1.xml><?xml version="1.0" encoding="utf-8"?>
-<ds:datastoreItem xmlns:ds="http://schemas.openxmlformats.org/officeDocument/2006/customXml" ds:itemID="{EED8DE95-2888-4CEB-A8B0-931B6F8F6950}">
+<ds:datastoreItem xmlns:ds="http://schemas.openxmlformats.org/officeDocument/2006/customXml" ds:itemID="{61DFC231-37F1-4450-B8EA-EF309C621455}">
   <ds:schemaRefs>
     <ds:schemaRef ds:uri="http://schemas.openxmlformats.org/officeDocument/2006/bibliography"/>
   </ds:schemaRefs>

</xml_diff>

<commit_message>
Ahora obtiene los productos de la BD y los precios estan cambiados
</commit_message>
<xml_diff>
--- a/BaseDeDatos/Esquema Relacional y Scripts MySQL.docx
+++ b/BaseDeDatos/Esquema Relacional y Scripts MySQL.docx
@@ -290,7 +290,7 @@
               </wp:anchor>
             </w:drawing>
           </mc:Choice>
-          <mc:Fallback xmlns:w16="http://schemas.microsoft.com/office/word/2018/wordml" xmlns:w16cid="http://schemas.microsoft.com/office/word/2016/wordml/cid" xmlns:w16cex="http://schemas.microsoft.com/office/word/2018/wordml/cex" xmlns:am3d="http://schemas.microsoft.com/office/drawing/2017/model3d" xmlns:aink="http://schemas.microsoft.com/office/drawing/2016/ink" xmlns:cx8="http://schemas.microsoft.com/office/drawing/2016/5/14/chartex" xmlns:cx7="http://schemas.microsoft.com/office/drawing/2016/5/13/chartex" xmlns:cx6="http://schemas.microsoft.com/office/drawing/2016/5/12/chartex" xmlns:cx5="http://schemas.microsoft.com/office/drawing/2016/5/11/chartex" xmlns:cx4="http://schemas.microsoft.com/office/drawing/2016/5/10/chartex" xmlns:cx3="http://schemas.microsoft.com/office/drawing/2016/5/9/chartex" xmlns:cx2="http://schemas.microsoft.com/office/drawing/2015/10/21/chartex" xmlns:cx1="http://schemas.microsoft.com/office/drawing/2015/9/8/chartex">
+          <mc:Fallback xmlns:cx1="http://schemas.microsoft.com/office/drawing/2015/9/8/chartex" xmlns:cx2="http://schemas.microsoft.com/office/drawing/2015/10/21/chartex" xmlns:cx3="http://schemas.microsoft.com/office/drawing/2016/5/9/chartex" xmlns:cx4="http://schemas.microsoft.com/office/drawing/2016/5/10/chartex" xmlns:cx5="http://schemas.microsoft.com/office/drawing/2016/5/11/chartex" xmlns:cx6="http://schemas.microsoft.com/office/drawing/2016/5/12/chartex" xmlns:cx7="http://schemas.microsoft.com/office/drawing/2016/5/13/chartex" xmlns:cx8="http://schemas.microsoft.com/office/drawing/2016/5/14/chartex" xmlns:aink="http://schemas.microsoft.com/office/drawing/2016/ink" xmlns:am3d="http://schemas.microsoft.com/office/drawing/2017/model3d" xmlns:w16cex="http://schemas.microsoft.com/office/word/2018/wordml/cex" xmlns:w16cid="http://schemas.microsoft.com/office/word/2016/wordml/cid" xmlns:w16="http://schemas.microsoft.com/office/word/2018/wordml">
             <w:pict>
               <v:shapetype w14:anchorId="5CE4042D" id="_x0000_t32" coordsize="21600,21600" o:spt="32" o:oned="t" path="m,l21600,21600e" filled="f">
                 <v:path arrowok="t" fillok="f" o:connecttype="none"/>
@@ -2218,12 +2218,7 @@
         <w:jc w:val="both"/>
       </w:pPr>
       <w:r>
-        <w:t xml:space="preserve">nif char(9) </w:t>
-      </w:r>
-      <w:bookmarkStart w:id="0" w:name="_GoBack"/>
-      <w:bookmarkEnd w:id="0"/>
-      <w:r>
-        <w:t>not null,</w:t>
+        <w:t>nif char(9) not null,</w:t>
       </w:r>
     </w:p>
     <w:p>
@@ -2575,42 +2570,98 @@
       <w:pPr>
         <w:jc w:val="both"/>
       </w:pPr>
-      <w:r>
-        <w:t>insert into producto values ("Garbanzos","COMIDA","2021/01/20",5,5, null);</w:t>
-      </w:r>
-    </w:p>
-    <w:p>
-      <w:pPr>
-        <w:jc w:val="both"/>
-      </w:pPr>
-      <w:r>
-        <w:t>insert into producto values ("Paella","COMIDA","2021/01/31",5,5, null);</w:t>
-      </w:r>
-    </w:p>
-    <w:p>
-      <w:pPr>
-        <w:jc w:val="both"/>
-      </w:pPr>
-      <w:r>
-        <w:t>insert into producto values ("Bacalao","COMIDA","2021/02/02",5,5, null);</w:t>
-      </w:r>
-    </w:p>
-    <w:p>
-      <w:pPr>
-        <w:jc w:val="both"/>
-      </w:pPr>
-      <w:r>
-        <w:t>insert into producto values ("Hamburguesa","COMIDA","2021/01/30",5,5,null);</w:t>
-      </w:r>
-    </w:p>
-    <w:p>
-      <w:pPr>
-        <w:jc w:val="both"/>
-      </w:pPr>
-      <w:r>
-        <w:t>insert into producto values ("Cerveza","BEBIDA","2021/02/01",5,5,null);</w:t>
-      </w:r>
-    </w:p>
+      <w:bookmarkStart w:id="0" w:name="_GoBack"/>
+      <w:r>
+        <w:t>insert into producto values ("Garbanzos","COMIDA","2021/01/20",</w:t>
+      </w:r>
+      <w:r>
+        <w:t>4</w:t>
+      </w:r>
+      <w:r>
+        <w:t>,</w:t>
+      </w:r>
+      <w:r>
+        <w:t>2</w:t>
+      </w:r>
+      <w:r>
+        <w:t>, null);</w:t>
+      </w:r>
+    </w:p>
+    <w:p>
+      <w:pPr>
+        <w:jc w:val="both"/>
+      </w:pPr>
+      <w:r>
+        <w:t>insert into producto values ("Paella","COMIDA","2021/01/31",</w:t>
+      </w:r>
+      <w:r>
+        <w:t>7</w:t>
+      </w:r>
+      <w:r>
+        <w:t>,</w:t>
+      </w:r>
+      <w:r>
+        <w:t>4</w:t>
+      </w:r>
+      <w:r>
+        <w:t>, null);</w:t>
+      </w:r>
+    </w:p>
+    <w:p>
+      <w:pPr>
+        <w:jc w:val="both"/>
+      </w:pPr>
+      <w:r>
+        <w:t>insert into producto values ("Bacalao","COMIDA","2021/02/02",5,</w:t>
+      </w:r>
+      <w:r>
+        <w:t>4</w:t>
+      </w:r>
+      <w:r>
+        <w:t>, null);</w:t>
+      </w:r>
+    </w:p>
+    <w:p>
+      <w:pPr>
+        <w:jc w:val="both"/>
+      </w:pPr>
+      <w:r>
+        <w:t>insert into producto values ("Hamburguesa","COMIDA","2021/01/30",</w:t>
+      </w:r>
+      <w:r>
+        <w:t>4</w:t>
+      </w:r>
+      <w:r>
+        <w:t>,</w:t>
+      </w:r>
+      <w:r>
+        <w:t>3</w:t>
+      </w:r>
+      <w:r>
+        <w:t>,null);</w:t>
+      </w:r>
+    </w:p>
+    <w:p>
+      <w:pPr>
+        <w:jc w:val="both"/>
+      </w:pPr>
+      <w:r>
+        <w:t>insert into producto values ("Cerveza","BEBIDA","2021/02/01",</w:t>
+      </w:r>
+      <w:r>
+        <w:t>2</w:t>
+      </w:r>
+      <w:r>
+        <w:t>,</w:t>
+      </w:r>
+      <w:r>
+        <w:t>1</w:t>
+      </w:r>
+      <w:r>
+        <w:t>,null);</w:t>
+      </w:r>
+    </w:p>
+    <w:bookmarkEnd w:id="0"/>
     <w:p>
       <w:pPr>
         <w:jc w:val="both"/>
@@ -3578,7 +3629,7 @@
 </file>
 
 <file path=customXml/itemProps1.xml><?xml version="1.0" encoding="utf-8"?>
-<ds:datastoreItem xmlns:ds="http://schemas.openxmlformats.org/officeDocument/2006/customXml" ds:itemID="{61DFC231-37F1-4450-B8EA-EF309C621455}">
+<ds:datastoreItem xmlns:ds="http://schemas.openxmlformats.org/officeDocument/2006/customXml" ds:itemID="{E6F0A909-C7A1-4D61-BF9E-5A3FEA32B004}">
   <ds:schemaRefs>
     <ds:schemaRef ds:uri="http://schemas.openxmlformats.org/officeDocument/2006/bibliography"/>
   </ds:schemaRefs>

</xml_diff>

<commit_message>
Arreglo test Producto y Doc BBDD
</commit_message>
<xml_diff>
--- a/BaseDeDatos/Esquema Relacional y Scripts MySQL.docx
+++ b/BaseDeDatos/Esquema Relacional y Scripts MySQL.docx
@@ -290,7 +290,7 @@
               </wp:anchor>
             </w:drawing>
           </mc:Choice>
-          <mc:Fallback xmlns:cx1="http://schemas.microsoft.com/office/drawing/2015/9/8/chartex" xmlns:cx2="http://schemas.microsoft.com/office/drawing/2015/10/21/chartex" xmlns:cx3="http://schemas.microsoft.com/office/drawing/2016/5/9/chartex" xmlns:cx4="http://schemas.microsoft.com/office/drawing/2016/5/10/chartex" xmlns:cx5="http://schemas.microsoft.com/office/drawing/2016/5/11/chartex" xmlns:cx6="http://schemas.microsoft.com/office/drawing/2016/5/12/chartex" xmlns:cx7="http://schemas.microsoft.com/office/drawing/2016/5/13/chartex" xmlns:cx8="http://schemas.microsoft.com/office/drawing/2016/5/14/chartex" xmlns:aink="http://schemas.microsoft.com/office/drawing/2016/ink" xmlns:am3d="http://schemas.microsoft.com/office/drawing/2017/model3d" xmlns:w16cex="http://schemas.microsoft.com/office/word/2018/wordml/cex" xmlns:w16cid="http://schemas.microsoft.com/office/word/2016/wordml/cid" xmlns:w16="http://schemas.microsoft.com/office/word/2018/wordml">
+          <mc:Fallback xmlns:w16="http://schemas.microsoft.com/office/word/2018/wordml" xmlns:w16cid="http://schemas.microsoft.com/office/word/2016/wordml/cid" xmlns:w16cex="http://schemas.microsoft.com/office/word/2018/wordml/cex" xmlns:am3d="http://schemas.microsoft.com/office/drawing/2017/model3d" xmlns:aink="http://schemas.microsoft.com/office/drawing/2016/ink" xmlns:cx8="http://schemas.microsoft.com/office/drawing/2016/5/14/chartex" xmlns:cx7="http://schemas.microsoft.com/office/drawing/2016/5/13/chartex" xmlns:cx6="http://schemas.microsoft.com/office/drawing/2016/5/12/chartex" xmlns:cx5="http://schemas.microsoft.com/office/drawing/2016/5/11/chartex" xmlns:cx4="http://schemas.microsoft.com/office/drawing/2016/5/10/chartex" xmlns:cx3="http://schemas.microsoft.com/office/drawing/2016/5/9/chartex" xmlns:cx2="http://schemas.microsoft.com/office/drawing/2015/10/21/chartex" xmlns:cx1="http://schemas.microsoft.com/office/drawing/2015/9/8/chartex">
             <w:pict>
               <v:shapetype w14:anchorId="5CE4042D" id="_x0000_t32" coordsize="21600,21600" o:spt="32" o:oned="t" path="m,l21600,21600e" filled="f">
                 <v:path arrowok="t" fillok="f" o:connecttype="none"/>
@@ -2671,12 +2671,12 @@
       <w:r>
         <w:t>insert into producto values ("Tabaco","</w:t>
       </w:r>
-      <w:r>
-        <w:t xml:space="preserve"> OTROS</w:t>
-      </w:r>
       <w:bookmarkStart w:id="0" w:name="_GoBack"/>
       <w:bookmarkEnd w:id="0"/>
       <w:r>
+        <w:t>OTROS</w:t>
+      </w:r>
+      <w:r>
         <w:t>","202</w:t>
       </w:r>
       <w:r>
@@ -2908,13 +2908,7 @@
         <w:jc w:val="both"/>
       </w:pPr>
       <w:r>
-        <w:t>insert into tiene values ("B78107158", "Tabaco", 2</w:t>
-      </w:r>
-      <w:r>
-        <w:t>9</w:t>
-      </w:r>
-      <w:r>
-        <w:t>);</w:t>
+        <w:t>insert into tiene values ("B78107158", "Tabaco", 29);</w:t>
       </w:r>
     </w:p>
     <w:p>
@@ -3848,7 +3842,7 @@
 </file>
 
 <file path=customXml/itemProps1.xml><?xml version="1.0" encoding="utf-8"?>
-<ds:datastoreItem xmlns:ds="http://schemas.openxmlformats.org/officeDocument/2006/customXml" ds:itemID="{0CAE2AB1-5452-4C83-98CF-1AB495B0E1A2}">
+<ds:datastoreItem xmlns:ds="http://schemas.openxmlformats.org/officeDocument/2006/customXml" ds:itemID="{AE36BA98-74AB-4415-89CE-C3826497E10A}">
   <ds:schemaRefs>
     <ds:schemaRef ds:uri="http://schemas.openxmlformats.org/officeDocument/2006/bibliography"/>
   </ds:schemaRefs>

</xml_diff>

<commit_message>
Panel Pedidos y Ticket recibe productos especificos
</commit_message>
<xml_diff>
--- a/BaseDeDatos/Esquema Relacional y Scripts MySQL.docx
+++ b/BaseDeDatos/Esquema Relacional y Scripts MySQL.docx
@@ -2671,206 +2671,157 @@
       <w:r>
         <w:t>insert into producto values ("Tabaco","</w:t>
       </w:r>
+      <w:r>
+        <w:t>OTROS</w:t>
+      </w:r>
+      <w:r>
+        <w:t>","202</w:t>
+      </w:r>
+      <w:r>
+        <w:t>3</w:t>
+      </w:r>
+      <w:r>
+        <w:t>/0</w:t>
+      </w:r>
+      <w:r>
+        <w:t>6</w:t>
+      </w:r>
+      <w:r>
+        <w:t>/</w:t>
+      </w:r>
+      <w:r>
+        <w:t>30</w:t>
+      </w:r>
+      <w:r>
+        <w:t>",</w:t>
+      </w:r>
+      <w:r>
+        <w:t>5</w:t>
+      </w:r>
+      <w:r>
+        <w:t>,1,null);</w:t>
+      </w:r>
+    </w:p>
+    <w:p>
+      <w:pPr>
+        <w:jc w:val="both"/>
+      </w:pPr>
+    </w:p>
+    <w:p>
+      <w:pPr>
+        <w:jc w:val="both"/>
+      </w:pPr>
+      <w:r>
+        <w:t>insert into tiene values (</w:t>
+      </w:r>
+      <w:r>
+        <w:t xml:space="preserve">"B95970901", </w:t>
+      </w:r>
+      <w:r>
+        <w:t>"Pizza 3 Quesos",</w:t>
+      </w:r>
+      <w:r>
+        <w:t xml:space="preserve"> 7</w:t>
+      </w:r>
+      <w:r>
+        <w:t>);</w:t>
+      </w:r>
+    </w:p>
+    <w:p>
+      <w:pPr>
+        <w:jc w:val="both"/>
+      </w:pPr>
+      <w:r>
+        <w:t>insert into tiene values ("B95970901", "Patatas fritas", 12);</w:t>
+      </w:r>
+    </w:p>
+    <w:p>
+      <w:pPr>
+        <w:jc w:val="both"/>
+      </w:pPr>
+      <w:r>
+        <w:t xml:space="preserve">insert into tiene values ("B95970901", "Hamburguesa", </w:t>
+      </w:r>
+      <w:r>
+        <w:t>9</w:t>
+      </w:r>
+      <w:r>
+        <w:t>);</w:t>
+      </w:r>
+    </w:p>
+    <w:p>
+      <w:pPr>
+        <w:jc w:val="both"/>
+      </w:pPr>
+      <w:r>
+        <w:t xml:space="preserve">insert into tiene values ("B95970901", "Refresco", </w:t>
+      </w:r>
+      <w:r>
+        <w:t>20</w:t>
+      </w:r>
+      <w:r>
+        <w:t>);</w:t>
+      </w:r>
+    </w:p>
+    <w:p>
+      <w:pPr>
+        <w:jc w:val="both"/>
+      </w:pPr>
+      <w:r>
+        <w:t>insert into tiene values ("B95231197", "Cubo de Pollo XL", 32);</w:t>
+      </w:r>
+    </w:p>
+    <w:p>
+      <w:pPr>
+        <w:jc w:val="both"/>
+      </w:pPr>
+      <w:r>
+        <w:t>insert into tiene values ("B95231197", "Alitas de Pollo", 21);</w:t>
+      </w:r>
+    </w:p>
+    <w:p>
+      <w:pPr>
+        <w:jc w:val="both"/>
+      </w:pPr>
+      <w:r>
+        <w:t>insert into tiene values ("</w:t>
+      </w:r>
+      <w:r>
+        <w:t>B95231197</w:t>
+      </w:r>
+      <w:r>
+        <w:t>", "Patatas fritas", 1</w:t>
+      </w:r>
+      <w:r>
+        <w:t>5</w:t>
+      </w:r>
+      <w:r>
+        <w:t>);</w:t>
+      </w:r>
+      <w:r>
+        <w:t xml:space="preserve"> </w:t>
+      </w:r>
+    </w:p>
+    <w:p>
+      <w:pPr>
+        <w:jc w:val="both"/>
+      </w:pPr>
+      <w:r>
+        <w:t>insert into tiene values ("B95231197", "Cerveza", 63);</w:t>
+      </w:r>
+      <w:r>
+        <w:t xml:space="preserve"> </w:t>
+      </w:r>
+    </w:p>
+    <w:p>
+      <w:pPr>
+        <w:jc w:val="both"/>
+      </w:pPr>
+      <w:r>
+        <w:t>insert into tiene values ("B95231197", "Refresco", 50);</w:t>
+      </w:r>
       <w:bookmarkStart w:id="0" w:name="_GoBack"/>
       <w:bookmarkEnd w:id="0"/>
-      <w:r>
-        <w:t>OTROS</w:t>
-      </w:r>
-      <w:r>
-        <w:t>","202</w:t>
-      </w:r>
-      <w:r>
-        <w:t>3</w:t>
-      </w:r>
-      <w:r>
-        <w:t>/0</w:t>
-      </w:r>
-      <w:r>
-        <w:t>6</w:t>
-      </w:r>
-      <w:r>
-        <w:t>/</w:t>
-      </w:r>
-      <w:r>
-        <w:t>30</w:t>
-      </w:r>
-      <w:r>
-        <w:t>",</w:t>
-      </w:r>
-      <w:r>
-        <w:t>5</w:t>
-      </w:r>
-      <w:r>
-        <w:t>,1,null);</w:t>
-      </w:r>
-    </w:p>
-    <w:p>
-      <w:pPr>
-        <w:jc w:val="both"/>
-      </w:pPr>
-    </w:p>
-    <w:p>
-      <w:pPr>
-        <w:jc w:val="both"/>
-      </w:pPr>
-      <w:r>
-        <w:t>insert into tiene values (</w:t>
-      </w:r>
-      <w:r>
-        <w:t xml:space="preserve">"B95970901", </w:t>
-      </w:r>
-      <w:r>
-        <w:t>"Pizza 3 Quesos",</w:t>
-      </w:r>
-      <w:r>
-        <w:t xml:space="preserve"> 7</w:t>
-      </w:r>
-      <w:r>
-        <w:t>);</w:t>
-      </w:r>
-    </w:p>
-    <w:p>
-      <w:pPr>
-        <w:jc w:val="both"/>
-      </w:pPr>
-      <w:r>
-        <w:t>insert into tiene values ("B95970901", "Patatas fritas", 12);</w:t>
-      </w:r>
-    </w:p>
-    <w:p>
-      <w:pPr>
-        <w:jc w:val="both"/>
-      </w:pPr>
-      <w:r>
-        <w:t xml:space="preserve">insert into tiene values ("B95970901", "Hamburguesa", </w:t>
-      </w:r>
-      <w:r>
-        <w:t>9</w:t>
-      </w:r>
-      <w:r>
-        <w:t>);</w:t>
-      </w:r>
-    </w:p>
-    <w:p>
-      <w:pPr>
-        <w:jc w:val="both"/>
-      </w:pPr>
-      <w:r>
-        <w:t xml:space="preserve">insert into tiene values ("B95970901", "Refresco", </w:t>
-      </w:r>
-      <w:r>
-        <w:t>20</w:t>
-      </w:r>
-      <w:r>
-        <w:t>);</w:t>
-      </w:r>
-    </w:p>
-    <w:p>
-      <w:pPr>
-        <w:jc w:val="both"/>
-      </w:pPr>
-      <w:r>
-        <w:t>insert into tiene values ("B95231197", "Cubo de Pollo XL", 32);</w:t>
-      </w:r>
-    </w:p>
-    <w:p>
-      <w:pPr>
-        <w:jc w:val="both"/>
-      </w:pPr>
-      <w:r>
-        <w:t>insert into tiene values ("B95231197", "Alitas de Pollo", 21);</w:t>
-      </w:r>
-    </w:p>
-    <w:p>
-      <w:pPr>
-        <w:jc w:val="both"/>
-      </w:pPr>
-      <w:r>
-        <w:t>insert into tiene values ("</w:t>
-      </w:r>
-      <w:r>
-        <w:t>B95231197</w:t>
-      </w:r>
-      <w:r>
-        <w:t>", "Patatas fritas", 1</w:t>
-      </w:r>
-      <w:r>
-        <w:t>5</w:t>
-      </w:r>
-      <w:r>
-        <w:t>);</w:t>
-      </w:r>
-    </w:p>
-    <w:p>
-      <w:pPr>
-        <w:jc w:val="both"/>
-      </w:pPr>
-      <w:r>
-        <w:t>insert into tiene values ("</w:t>
-      </w:r>
-      <w:r>
-        <w:t>B95231197</w:t>
-      </w:r>
-      <w:r>
-        <w:t xml:space="preserve">", "Hamburguesa", </w:t>
-      </w:r>
-      <w:r>
-        <w:t>5</w:t>
-      </w:r>
-      <w:r>
-        <w:t>);</w:t>
-      </w:r>
-    </w:p>
-    <w:p>
-      <w:pPr>
-        <w:jc w:val="both"/>
-      </w:pPr>
-      <w:r>
-        <w:t>insert into tiene values ("</w:t>
-      </w:r>
-      <w:r>
-        <w:t>B95231197</w:t>
-      </w:r>
-      <w:r>
-        <w:t>", "</w:t>
-      </w:r>
-      <w:r>
-        <w:t>Cerveza</w:t>
-      </w:r>
-      <w:r>
-        <w:t xml:space="preserve">", </w:t>
-      </w:r>
-      <w:r>
-        <w:t>24</w:t>
-      </w:r>
-      <w:r>
-        <w:t>);</w:t>
-      </w:r>
-      <w:r>
-        <w:t xml:space="preserve"> </w:t>
-      </w:r>
-    </w:p>
-    <w:p>
-      <w:pPr>
-        <w:jc w:val="both"/>
-      </w:pPr>
-      <w:r>
-        <w:t>insert into tiene values ("B95231197", "Refresco", 50);</w:t>
-      </w:r>
-    </w:p>
-    <w:p>
-      <w:pPr>
-        <w:jc w:val="both"/>
-      </w:pPr>
-      <w:r>
-        <w:t xml:space="preserve">insert into tiene values ("B78107158", "Patatas fritas", </w:t>
-      </w:r>
-      <w:r>
-        <w:t>6</w:t>
-      </w:r>
-      <w:r>
-        <w:t>);</w:t>
-      </w:r>
     </w:p>
     <w:p>
       <w:pPr>
@@ -3842,7 +3793,7 @@
 </file>
 
 <file path=customXml/itemProps1.xml><?xml version="1.0" encoding="utf-8"?>
-<ds:datastoreItem xmlns:ds="http://schemas.openxmlformats.org/officeDocument/2006/customXml" ds:itemID="{AE36BA98-74AB-4415-89CE-C3826497E10A}">
+<ds:datastoreItem xmlns:ds="http://schemas.openxmlformats.org/officeDocument/2006/customXml" ds:itemID="{85F379A5-F3DF-4CA4-91DD-6361DF109633}">
   <ds:schemaRefs>
     <ds:schemaRef ds:uri="http://schemas.openxmlformats.org/officeDocument/2006/bibliography"/>
   </ds:schemaRefs>

</xml_diff>